<commit_message>
continue with the parse functions
</commit_message>
<xml_diff>
--- a/Kompilazia-Grammer.docx
+++ b/Kompilazia-Grammer.docx
@@ -1,6 +1,6 @@
 
 <file path=word/document.xml><?xml version="1.0" encoding="utf-8"?>
-<w:document xmlns:wpc="http://schemas.microsoft.com/office/word/2010/wordprocessingCanvas" xmlns:cx="http://schemas.microsoft.com/office/drawing/2014/chartex" xmlns:cx1="http://schemas.microsoft.com/office/drawing/2015/9/8/chartex" xmlns:cx2="http://schemas.microsoft.com/office/drawing/2015/10/21/chartex" xmlns:cx3="http://schemas.microsoft.com/office/drawing/2016/5/9/chartex" xmlns:cx4="http://schemas.microsoft.com/office/drawing/2016/5/10/chartex" xmlns:cx5="http://schemas.microsoft.com/office/drawing/2016/5/11/chartex" xmlns:cx6="http://schemas.microsoft.com/office/drawing/2016/5/12/chartex" xmlns:cx7="http://schemas.microsoft.com/office/drawing/2016/5/13/chartex" xmlns:cx8="http://schemas.microsoft.com/office/drawing/2016/5/14/chartex" xmlns:mc="http://schemas.openxmlformats.org/markup-compatibility/2006" xmlns:aink="http://schemas.microsoft.com/office/drawing/2016/ink" xmlns:am3d="http://schemas.microsoft.com/office/drawing/2017/model3d" xmlns:o="urn:schemas-microsoft-com:office:office" xmlns:r="http://schemas.openxmlformats.org/officeDocument/2006/relationships" xmlns:m="http://schemas.openxmlformats.org/officeDocument/2006/math" xmlns:v="urn:schemas-microsoft-com:vml" xmlns:wp14="http://schemas.microsoft.com/office/word/2010/wordprocessingDrawing" xmlns:wp="http://schemas.openxmlformats.org/drawingml/2006/wordprocessingDrawing" xmlns:w10="urn:schemas-microsoft-com:office:word" xmlns:w="http://schemas.openxmlformats.org/wordprocessingml/2006/main" xmlns:w14="http://schemas.microsoft.com/office/word/2010/wordml" xmlns:w15="http://schemas.microsoft.com/office/word/2012/wordml" xmlns:w16cid="http://schemas.microsoft.com/office/word/2016/wordml/cid" xmlns:w16se="http://schemas.microsoft.com/office/word/2015/wordml/symex" xmlns:wpg="http://schemas.microsoft.com/office/word/2010/wordprocessingGroup" xmlns:wpi="http://schemas.microsoft.com/office/word/2010/wordprocessingInk" xmlns:wne="http://schemas.microsoft.com/office/word/2006/wordml" xmlns:wps="http://schemas.microsoft.com/office/word/2010/wordprocessingShape" mc:Ignorable="w14 w15 w16se w16cid wp14">
+<w:document xmlns:wpc="http://schemas.microsoft.com/office/word/2010/wordprocessingCanvas" xmlns:mc="http://schemas.openxmlformats.org/markup-compatibility/2006" xmlns:o="urn:schemas-microsoft-com:office:office" xmlns:r="http://schemas.openxmlformats.org/officeDocument/2006/relationships" xmlns:m="http://schemas.openxmlformats.org/officeDocument/2006/math" xmlns:v="urn:schemas-microsoft-com:vml" xmlns:wp14="http://schemas.microsoft.com/office/word/2010/wordprocessingDrawing" xmlns:wp="http://schemas.openxmlformats.org/drawingml/2006/wordprocessingDrawing" xmlns:w10="urn:schemas-microsoft-com:office:word" xmlns:w="http://schemas.openxmlformats.org/wordprocessingml/2006/main" xmlns:w14="http://schemas.microsoft.com/office/word/2010/wordml" xmlns:w15="http://schemas.microsoft.com/office/word/2012/wordml" xmlns:wpg="http://schemas.microsoft.com/office/word/2010/wordprocessingGroup" xmlns:wpi="http://schemas.microsoft.com/office/word/2010/wordprocessingInk" xmlns:wne="http://schemas.microsoft.com/office/word/2006/wordml" xmlns:wps="http://schemas.microsoft.com/office/word/2010/wordprocessingShape" mc:Ignorable="w14 w15 wp14">
   <w:body>
     <w:p>
       <w:pPr>
@@ -733,16 +733,22 @@
         <w:rPr>
           <w:rFonts w:ascii="Calibri" w:hAnsi="Calibri" w:cs="Calibri"/>
         </w:rPr>
-        <w:t>TYPE id | TYPE id [ DIM_</w:t>
+        <w:t xml:space="preserve">TYPE id | TYPE id </w:t>
       </w:r>
       <w:proofErr w:type="gramStart"/>
       <w:r>
         <w:rPr>
           <w:rFonts w:ascii="Calibri" w:hAnsi="Calibri" w:cs="Calibri"/>
         </w:rPr>
-        <w:t>SIZES ]</w:t>
+        <w:t>[ DIM</w:t>
       </w:r>
       <w:proofErr w:type="gramEnd"/>
+      <w:r>
+        <w:rPr>
+          <w:rFonts w:ascii="Calibri" w:hAnsi="Calibri" w:cs="Calibri"/>
+        </w:rPr>
+        <w:t>_SIZES ]</w:t>
+      </w:r>
     </w:p>
     <w:p>
       <w:pPr>
@@ -1429,33 +1435,33 @@
         <w:rPr>
           <w:rFonts w:ascii="Calibri" w:hAnsi="Calibri" w:cs="Calibri"/>
         </w:rPr>
-        <w:t>id | id [ EXPR_</w:t>
+        <w:t xml:space="preserve">id | id </w:t>
       </w:r>
       <w:proofErr w:type="gramStart"/>
       <w:r>
         <w:rPr>
           <w:rFonts w:ascii="Calibri" w:hAnsi="Calibri" w:cs="Calibri"/>
         </w:rPr>
-        <w:t>LIST</w:t>
-      </w:r>
-      <w:r>
-        <w:rPr>
-          <w:rFonts w:ascii="Calibri" w:hAnsi="Calibri" w:cs="Calibri"/>
-        </w:rPr>
-        <w:t xml:space="preserve"> </w:t>
-      </w:r>
-      <w:r>
-        <w:rPr>
-          <w:rFonts w:ascii="Calibri" w:hAnsi="Calibri" w:cs="Calibri"/>
-        </w:rPr>
-        <w:t>]</w:t>
+        <w:t>[ EXPR</w:t>
       </w:r>
       <w:proofErr w:type="gramEnd"/>
       <w:r>
         <w:rPr>
           <w:rFonts w:ascii="Calibri" w:hAnsi="Calibri" w:cs="Calibri"/>
         </w:rPr>
-        <w:t xml:space="preserve"> </w:t>
+        <w:t>_LIST</w:t>
+      </w:r>
+      <w:r>
+        <w:rPr>
+          <w:rFonts w:ascii="Calibri" w:hAnsi="Calibri" w:cs="Calibri"/>
+        </w:rPr>
+        <w:t xml:space="preserve"> </w:t>
+      </w:r>
+      <w:r>
+        <w:rPr>
+          <w:rFonts w:ascii="Calibri" w:hAnsi="Calibri" w:cs="Calibri"/>
+        </w:rPr>
+        <w:t xml:space="preserve">] </w:t>
       </w:r>
       <w:r>
         <w:rPr>
@@ -1536,6 +1542,7 @@
         <w:rPr>
           <w:rFonts w:ascii="Calibri" w:hAnsi="Calibri" w:cs="Calibri"/>
         </w:rPr>
+        <w:lastRenderedPageBreak/>
         <w:t xml:space="preserve">CONDITION </w:t>
       </w:r>
       <w:r>
@@ -2297,16 +2304,22 @@
         <w:rPr>
           <w:rFonts w:ascii="Calibri" w:hAnsi="Calibri" w:cs="Calibri"/>
         </w:rPr>
-        <w:t>TYPE id | TYPE id [ DIM_</w:t>
+        <w:t xml:space="preserve">TYPE id | TYPE id </w:t>
       </w:r>
       <w:proofErr w:type="gramStart"/>
       <w:r>
         <w:rPr>
           <w:rFonts w:ascii="Calibri" w:hAnsi="Calibri" w:cs="Calibri"/>
         </w:rPr>
-        <w:t>SIZES ]</w:t>
+        <w:t>[ DIM</w:t>
       </w:r>
       <w:proofErr w:type="gramEnd"/>
+      <w:r>
+        <w:rPr>
+          <w:rFonts w:ascii="Calibri" w:hAnsi="Calibri" w:cs="Calibri"/>
+        </w:rPr>
+        <w:t>_SIZES ]</w:t>
+      </w:r>
     </w:p>
     <w:p>
       <w:pPr>
@@ -2711,14 +2724,21 @@
         <w:rPr>
           <w:rFonts w:ascii="Calibri" w:hAnsi="Calibri" w:cs="Calibri"/>
         </w:rPr>
-        <w:t>| id [ EXPR_</w:t>
+        <w:t xml:space="preserve">| id </w:t>
       </w:r>
       <w:proofErr w:type="gramStart"/>
       <w:r>
         <w:rPr>
           <w:rFonts w:ascii="Calibri" w:hAnsi="Calibri" w:cs="Calibri"/>
         </w:rPr>
-        <w:t>LIST</w:t>
+        <w:t>[ EXPR</w:t>
+      </w:r>
+      <w:proofErr w:type="gramEnd"/>
+      <w:r>
+        <w:rPr>
+          <w:rFonts w:ascii="Calibri" w:hAnsi="Calibri" w:cs="Calibri"/>
+        </w:rPr>
+        <w:t>_LIST</w:t>
       </w:r>
       <w:r>
         <w:rPr>
@@ -2732,7 +2752,6 @@
         </w:rPr>
         <w:t>]</w:t>
       </w:r>
-      <w:proofErr w:type="gramEnd"/>
     </w:p>
     <w:p>
       <w:pPr>
@@ -3324,7 +3343,39 @@
           <w:rFonts w:ascii="Calibri" w:hAnsi="Calibri" w:cs="Calibri"/>
           <w:highlight w:val="yellow"/>
         </w:rPr>
-        <w:t xml:space="preserve"> PROTOTYPE FUNC_PREDEFS_</w:t>
+        <w:t xml:space="preserve"> </w:t>
+      </w:r>
+      <w:r>
+        <w:rPr>
+          <w:rFonts w:ascii="Calibri" w:hAnsi="Calibri" w:cs="Calibri"/>
+          <w:sz w:val="20"/>
+          <w:szCs w:val="20"/>
+          <w:highlight w:val="yellow"/>
+        </w:rPr>
+        <w:t>FUNC_</w:t>
+      </w:r>
+      <w:proofErr w:type="gramStart"/>
+      <w:r>
+        <w:rPr>
+          <w:rFonts w:ascii="Calibri" w:hAnsi="Calibri" w:cs="Calibri"/>
+          <w:highlight w:val="yellow"/>
+        </w:rPr>
+        <w:t>PROTOTYPE</w:t>
+      </w:r>
+      <w:r>
+        <w:rPr>
+          <w:rFonts w:ascii="Calibri" w:hAnsi="Calibri" w:cs="Calibri"/>
+          <w:highlight w:val="yellow"/>
+        </w:rPr>
+        <w:t xml:space="preserve"> ;</w:t>
+      </w:r>
+      <w:proofErr w:type="gramEnd"/>
+      <w:r>
+        <w:rPr>
+          <w:rFonts w:ascii="Calibri" w:hAnsi="Calibri" w:cs="Calibri"/>
+          <w:highlight w:val="yellow"/>
+        </w:rPr>
+        <w:t xml:space="preserve"> FUNC_PREDEFS_</w:t>
       </w:r>
     </w:p>
     <w:p>
@@ -3339,39 +3390,683 @@
           <w:rFonts w:ascii="Calibri" w:hAnsi="Calibri" w:cs="Calibri"/>
         </w:rPr>
       </w:pPr>
+      <w:r>
+        <w:rPr>
+          <w:rFonts w:ascii="Calibri" w:hAnsi="Calibri" w:cs="Calibri"/>
+          <w:highlight w:val="yellow"/>
+        </w:rPr>
+        <w:t>FUNC_PREDEFS_ -</w:t>
+      </w:r>
+      <w:proofErr w:type="gramStart"/>
+      <w:r>
+        <w:rPr>
+          <w:rFonts w:ascii="Calibri" w:hAnsi="Calibri" w:cs="Calibri"/>
+          <w:highlight w:val="yellow"/>
+        </w:rPr>
+        <w:t xml:space="preserve">&gt; </w:t>
+      </w:r>
+      <w:r>
+        <w:rPr>
+          <w:rFonts w:ascii="Calibri" w:hAnsi="Calibri" w:cs="Calibri"/>
+          <w:highlight w:val="yellow"/>
+        </w:rPr>
+        <w:t xml:space="preserve"> </w:t>
+      </w:r>
+      <w:r>
+        <w:rPr>
+          <w:rFonts w:ascii="Calibri" w:hAnsi="Calibri" w:cs="Calibri"/>
+          <w:sz w:val="20"/>
+          <w:szCs w:val="20"/>
+          <w:highlight w:val="yellow"/>
+        </w:rPr>
+        <w:t>FUNC</w:t>
+      </w:r>
+      <w:proofErr w:type="gramEnd"/>
+      <w:r>
+        <w:rPr>
+          <w:rFonts w:ascii="Calibri" w:hAnsi="Calibri" w:cs="Calibri"/>
+          <w:sz w:val="20"/>
+          <w:szCs w:val="20"/>
+          <w:highlight w:val="yellow"/>
+        </w:rPr>
+        <w:t>_</w:t>
+      </w:r>
+      <w:r>
+        <w:rPr>
+          <w:rFonts w:ascii="Calibri" w:hAnsi="Calibri" w:cs="Calibri"/>
+          <w:highlight w:val="yellow"/>
+        </w:rPr>
+        <w:t>PROTOTYPE</w:t>
+      </w:r>
+      <w:r>
+        <w:rPr>
+          <w:rFonts w:ascii="Calibri" w:hAnsi="Calibri" w:cs="Calibri"/>
+          <w:highlight w:val="yellow"/>
+        </w:rPr>
+        <w:t xml:space="preserve"> ;</w:t>
+      </w:r>
+      <w:r>
+        <w:rPr>
+          <w:rFonts w:ascii="Calibri" w:hAnsi="Calibri" w:cs="Calibri"/>
+          <w:highlight w:val="yellow"/>
+        </w:rPr>
+        <w:t xml:space="preserve"> FUNC_PREDEFS_ </w:t>
+      </w:r>
+      <w:r>
+        <w:rPr>
+          <w:rFonts w:ascii="Calibri" w:hAnsi="Calibri" w:cs="Calibri"/>
+          <w:sz w:val="20"/>
+          <w:szCs w:val="20"/>
+          <w:highlight w:val="yellow"/>
+        </w:rPr>
+        <w:t>| ɛ</w:t>
+      </w:r>
+    </w:p>
+    <w:p>
+      <w:pPr>
+        <w:bidi w:val="0"/>
+        <w:spacing w:after="40"/>
+        <w:ind w:left="720"/>
+        <w:rPr>
+          <w:rFonts w:ascii="Calibri" w:hAnsi="Calibri" w:cs="Calibri"/>
+          <w:sz w:val="20"/>
+          <w:szCs w:val="20"/>
+        </w:rPr>
+      </w:pPr>
+      <w:r>
+        <w:rPr>
+          <w:rFonts w:ascii="Calibri" w:hAnsi="Calibri" w:cs="Calibri"/>
+          <w:sz w:val="20"/>
+          <w:szCs w:val="20"/>
+          <w:highlight w:val="yellow"/>
+        </w:rPr>
+        <w:t xml:space="preserve">FUNC_PROTOTYPE -&gt; RETURNED_TYPE id </w:t>
+      </w:r>
+      <w:proofErr w:type="gramStart"/>
+      <w:r>
+        <w:rPr>
+          <w:rFonts w:ascii="Calibri" w:hAnsi="Calibri" w:cs="Calibri"/>
+          <w:sz w:val="20"/>
+          <w:szCs w:val="20"/>
+          <w:highlight w:val="yellow"/>
+        </w:rPr>
+        <w:t>( PARAMS</w:t>
+      </w:r>
+      <w:proofErr w:type="gramEnd"/>
+      <w:r>
+        <w:rPr>
+          <w:rFonts w:ascii="Calibri" w:hAnsi="Calibri" w:cs="Calibri"/>
+          <w:sz w:val="20"/>
+          <w:szCs w:val="20"/>
+          <w:highlight w:val="yellow"/>
+        </w:rPr>
+        <w:t xml:space="preserve"> )</w:t>
+      </w:r>
+    </w:p>
+    <w:p>
+      <w:pPr>
+        <w:bidi w:val="0"/>
+        <w:spacing w:after="40"/>
+        <w:ind w:left="720"/>
+        <w:rPr>
+          <w:rFonts w:ascii="Calibri" w:hAnsi="Calibri" w:cs="Calibri"/>
+          <w:sz w:val="20"/>
+          <w:szCs w:val="20"/>
+        </w:rPr>
+      </w:pPr>
+      <w:r>
+        <w:rPr>
+          <w:rFonts w:ascii="Calibri" w:hAnsi="Calibri" w:cs="Calibri"/>
+          <w:sz w:val="20"/>
+          <w:szCs w:val="20"/>
+          <w:highlight w:val="yellow"/>
+        </w:rPr>
+        <w:t>FUNC_FULL_DEFS -&gt; FUNC_WITH_BODY FUNC_FULL_DEFS_</w:t>
+      </w:r>
+    </w:p>
+    <w:p>
+      <w:pPr>
+        <w:bidi w:val="0"/>
+        <w:spacing w:after="40"/>
+        <w:ind w:left="720"/>
+        <w:rPr>
+          <w:rFonts w:ascii="Calibri" w:hAnsi="Calibri" w:cs="Calibri"/>
+          <w:sz w:val="20"/>
+          <w:szCs w:val="20"/>
+        </w:rPr>
+      </w:pPr>
+      <w:r>
+        <w:rPr>
+          <w:rFonts w:ascii="Calibri" w:hAnsi="Calibri" w:cs="Calibri"/>
+          <w:sz w:val="20"/>
+          <w:szCs w:val="20"/>
+          <w:highlight w:val="yellow"/>
+        </w:rPr>
+        <w:t>FUNC_FULL_DEFS_ -&gt; FUNC_WITH_BODY FUNC_FULL_DEFS_ | ɛ</w:t>
+      </w:r>
+    </w:p>
+    <w:p>
+      <w:pPr>
+        <w:bidi w:val="0"/>
+        <w:spacing w:after="40"/>
+        <w:ind w:left="720"/>
+        <w:rPr>
+          <w:rFonts w:ascii="Calibri" w:hAnsi="Calibri" w:cs="Calibri"/>
+          <w:sz w:val="20"/>
+          <w:szCs w:val="20"/>
+        </w:rPr>
+      </w:pPr>
+      <w:r>
+        <w:rPr>
+          <w:rFonts w:ascii="Calibri" w:hAnsi="Calibri" w:cs="Calibri"/>
+          <w:sz w:val="20"/>
+          <w:szCs w:val="20"/>
+          <w:highlight w:val="yellow"/>
+        </w:rPr>
+        <w:t>FUNC_WITH_BODY -&gt; FUNC_PROTOTYPE COMP_STMT</w:t>
+      </w:r>
+    </w:p>
+    <w:p>
+      <w:pPr>
+        <w:bidi w:val="0"/>
+        <w:spacing w:after="40"/>
+        <w:ind w:left="720"/>
+        <w:rPr>
+          <w:rFonts w:ascii="Calibri" w:hAnsi="Calibri" w:cs="Calibri"/>
+          <w:sz w:val="20"/>
+          <w:szCs w:val="20"/>
+        </w:rPr>
+      </w:pPr>
+      <w:r>
+        <w:rPr>
+          <w:rFonts w:ascii="Calibri" w:hAnsi="Calibri" w:cs="Calibri"/>
+          <w:sz w:val="20"/>
+          <w:szCs w:val="20"/>
+          <w:highlight w:val="yellow"/>
+        </w:rPr>
+        <w:t>RETURNED_TYPE -&gt; TYPE | void</w:t>
+      </w:r>
+    </w:p>
+    <w:p>
+      <w:pPr>
+        <w:bidi w:val="0"/>
+        <w:spacing w:after="40"/>
+        <w:ind w:left="720"/>
+        <w:rPr>
+          <w:rFonts w:ascii="Calibri" w:hAnsi="Calibri" w:cs="Calibri"/>
+          <w:sz w:val="20"/>
+          <w:szCs w:val="20"/>
+        </w:rPr>
+      </w:pPr>
+      <w:r>
+        <w:rPr>
+          <w:rFonts w:ascii="Calibri" w:hAnsi="Calibri" w:cs="Calibri"/>
+          <w:sz w:val="20"/>
+          <w:szCs w:val="20"/>
+          <w:highlight w:val="yellow"/>
+        </w:rPr>
+        <w:t>PARAMS -&gt; PARAM_LIST | ɛ</w:t>
+      </w:r>
+    </w:p>
+    <w:p>
+      <w:pPr>
+        <w:bidi w:val="0"/>
+        <w:spacing w:after="40"/>
+        <w:ind w:left="720"/>
+        <w:rPr>
+          <w:rFonts w:ascii="Calibri" w:hAnsi="Calibri" w:cs="Calibri"/>
+          <w:sz w:val="20"/>
+          <w:szCs w:val="20"/>
+        </w:rPr>
+      </w:pPr>
+      <w:r>
+        <w:rPr>
+          <w:rFonts w:ascii="Calibri" w:hAnsi="Calibri" w:cs="Calibri"/>
+          <w:sz w:val="20"/>
+          <w:szCs w:val="20"/>
+          <w:highlight w:val="yellow"/>
+        </w:rPr>
+        <w:t>PARAM_LIST -&gt; PARAM PARAM_LIST_</w:t>
+      </w:r>
+    </w:p>
+    <w:p>
+      <w:pPr>
+        <w:bidi w:val="0"/>
+        <w:spacing w:after="40"/>
+        <w:ind w:left="720"/>
+        <w:rPr>
+          <w:rFonts w:ascii="Calibri" w:hAnsi="Calibri" w:cs="Calibri"/>
+          <w:sz w:val="20"/>
+          <w:szCs w:val="20"/>
+        </w:rPr>
+      </w:pPr>
+      <w:r>
+        <w:rPr>
+          <w:rFonts w:ascii="Calibri" w:hAnsi="Calibri" w:cs="Calibri"/>
+          <w:sz w:val="20"/>
+          <w:szCs w:val="20"/>
+          <w:highlight w:val="yellow"/>
+        </w:rPr>
+        <w:t>PARAM_LIST_ -</w:t>
+      </w:r>
+      <w:proofErr w:type="gramStart"/>
+      <w:r>
+        <w:rPr>
+          <w:rFonts w:ascii="Calibri" w:hAnsi="Calibri" w:cs="Calibri"/>
+          <w:sz w:val="20"/>
+          <w:szCs w:val="20"/>
+          <w:highlight w:val="yellow"/>
+        </w:rPr>
+        <w:t>&gt; ,</w:t>
+      </w:r>
+      <w:proofErr w:type="gramEnd"/>
+      <w:r>
+        <w:rPr>
+          <w:rFonts w:ascii="Calibri" w:hAnsi="Calibri" w:cs="Calibri"/>
+          <w:sz w:val="20"/>
+          <w:szCs w:val="20"/>
+          <w:highlight w:val="yellow"/>
+        </w:rPr>
+        <w:t xml:space="preserve"> PARAM PARAM_LIST_ | ɛ</w:t>
+      </w:r>
+    </w:p>
+    <w:p>
+      <w:pPr>
+        <w:bidi w:val="0"/>
+        <w:spacing w:after="40"/>
+        <w:ind w:left="720"/>
+        <w:rPr>
+          <w:rFonts w:ascii="Calibri" w:hAnsi="Calibri" w:cs="Calibri"/>
+          <w:sz w:val="20"/>
+          <w:szCs w:val="20"/>
+        </w:rPr>
+      </w:pPr>
+      <w:r>
+        <w:rPr>
+          <w:rFonts w:ascii="Calibri" w:hAnsi="Calibri" w:cs="Calibri"/>
+          <w:sz w:val="20"/>
+          <w:szCs w:val="20"/>
+          <w:highlight w:val="yellow"/>
+        </w:rPr>
+        <w:t>PARAM -&gt; TYPE id PARAM_</w:t>
+      </w:r>
+    </w:p>
+    <w:p>
+      <w:pPr>
+        <w:bidi w:val="0"/>
+        <w:spacing w:after="40"/>
+        <w:ind w:left="720"/>
+        <w:rPr>
+          <w:rFonts w:ascii="Calibri" w:hAnsi="Calibri" w:cs="Calibri"/>
+          <w:sz w:val="20"/>
+          <w:szCs w:val="20"/>
+        </w:rPr>
+      </w:pPr>
+      <w:r>
+        <w:rPr>
+          <w:rFonts w:ascii="Calibri" w:hAnsi="Calibri" w:cs="Calibri"/>
+          <w:sz w:val="20"/>
+          <w:szCs w:val="20"/>
+          <w:highlight w:val="yellow"/>
+        </w:rPr>
+        <w:t xml:space="preserve">PARAM_ -&gt; </w:t>
+      </w:r>
+      <w:proofErr w:type="gramStart"/>
+      <w:r>
+        <w:rPr>
+          <w:rFonts w:ascii="Calibri" w:hAnsi="Calibri" w:cs="Calibri"/>
+          <w:sz w:val="20"/>
+          <w:szCs w:val="20"/>
+          <w:highlight w:val="yellow"/>
+        </w:rPr>
+        <w:t>[ DIM</w:t>
+      </w:r>
+      <w:proofErr w:type="gramEnd"/>
+      <w:r>
+        <w:rPr>
+          <w:rFonts w:ascii="Calibri" w:hAnsi="Calibri" w:cs="Calibri"/>
+          <w:sz w:val="20"/>
+          <w:szCs w:val="20"/>
+          <w:highlight w:val="yellow"/>
+        </w:rPr>
+        <w:t>_SIZES ] | ɛ</w:t>
+      </w:r>
+    </w:p>
+    <w:p>
+      <w:pPr>
+        <w:bidi w:val="0"/>
+        <w:spacing w:after="40"/>
+        <w:ind w:left="720"/>
+        <w:rPr>
+          <w:rFonts w:ascii="Calibri" w:hAnsi="Calibri" w:cs="Calibri"/>
+          <w:sz w:val="20"/>
+          <w:szCs w:val="20"/>
+          <w:highlight w:val="cyan"/>
+        </w:rPr>
+      </w:pPr>
+      <w:r>
+        <w:rPr>
+          <w:rFonts w:ascii="Calibri" w:hAnsi="Calibri" w:cs="Calibri"/>
+          <w:sz w:val="20"/>
+          <w:szCs w:val="20"/>
+          <w:highlight w:val="yellow"/>
+        </w:rPr>
+        <w:t xml:space="preserve">COMP_STMT -&gt; </w:t>
+      </w:r>
+      <w:proofErr w:type="gramStart"/>
+      <w:r>
+        <w:rPr>
+          <w:rFonts w:ascii="Calibri" w:hAnsi="Calibri" w:cs="Calibri"/>
+          <w:sz w:val="20"/>
+          <w:szCs w:val="20"/>
+          <w:highlight w:val="yellow"/>
+        </w:rPr>
+        <w:t xml:space="preserve">{ </w:t>
+      </w:r>
+      <w:r>
+        <w:rPr>
+          <w:rFonts w:ascii="Calibri" w:hAnsi="Calibri" w:cs="Calibri"/>
+          <w:sz w:val="20"/>
+          <w:szCs w:val="20"/>
+          <w:highlight w:val="cyan"/>
+        </w:rPr>
+        <w:t>VAR</w:t>
+      </w:r>
+      <w:proofErr w:type="gramEnd"/>
+      <w:r>
+        <w:rPr>
+          <w:rFonts w:ascii="Calibri" w:hAnsi="Calibri" w:cs="Calibri"/>
+          <w:sz w:val="20"/>
+          <w:szCs w:val="20"/>
+          <w:highlight w:val="cyan"/>
+        </w:rPr>
+        <w:t>_DEC_LIST</w:t>
+      </w:r>
+      <w:r>
+        <w:rPr>
+          <w:rFonts w:ascii="Calibri" w:hAnsi="Calibri" w:cs="Calibri"/>
+          <w:sz w:val="20"/>
+          <w:szCs w:val="20"/>
+          <w:highlight w:val="cyan"/>
+        </w:rPr>
+        <w:t>_</w:t>
+      </w:r>
+      <w:r>
+        <w:rPr>
+          <w:rFonts w:ascii="Calibri" w:hAnsi="Calibri" w:cs="Calibri"/>
+          <w:sz w:val="20"/>
+          <w:szCs w:val="20"/>
+          <w:highlight w:val="cyan"/>
+        </w:rPr>
+        <w:t xml:space="preserve"> STMT_LIST }</w:t>
+      </w:r>
+    </w:p>
+    <w:p>
+      <w:pPr>
+        <w:bidi w:val="0"/>
+        <w:spacing w:after="40"/>
+        <w:ind w:left="720"/>
+        <w:rPr>
+          <w:rFonts w:ascii="Calibri" w:hAnsi="Calibri" w:cs="Calibri"/>
+          <w:sz w:val="20"/>
+          <w:szCs w:val="20"/>
+        </w:rPr>
+      </w:pPr>
+      <w:r>
+        <w:rPr>
+          <w:rFonts w:ascii="Calibri" w:hAnsi="Calibri" w:cs="Calibri"/>
+          <w:sz w:val="20"/>
+          <w:szCs w:val="20"/>
+          <w:highlight w:val="yellow"/>
+        </w:rPr>
+        <w:t xml:space="preserve">VAR_DEC_LIST_ -&gt; </w:t>
+      </w:r>
+      <w:r>
+        <w:rPr>
+          <w:rFonts w:ascii="Calibri" w:hAnsi="Calibri" w:cs="Calibri"/>
+          <w:sz w:val="20"/>
+          <w:szCs w:val="20"/>
+          <w:highlight w:val="cyan"/>
+        </w:rPr>
+        <w:t>VAR_DEC VAR_DEC_LIST_ | ɛ</w:t>
+      </w:r>
+    </w:p>
+    <w:p>
+      <w:pPr>
+        <w:bidi w:val="0"/>
+        <w:spacing w:after="40"/>
+        <w:ind w:left="720"/>
+        <w:rPr>
+          <w:rFonts w:ascii="Calibri" w:hAnsi="Calibri" w:cs="Calibri"/>
+          <w:sz w:val="20"/>
+          <w:szCs w:val="20"/>
+        </w:rPr>
+      </w:pPr>
+      <w:r>
+        <w:rPr>
+          <w:rFonts w:ascii="Calibri" w:hAnsi="Calibri" w:cs="Calibri"/>
+          <w:sz w:val="20"/>
+          <w:szCs w:val="20"/>
+          <w:highlight w:val="green"/>
+        </w:rPr>
+        <w:t>STMT_LIST -&gt; STMT STMT_LIST_</w:t>
+      </w:r>
+    </w:p>
+    <w:p>
+      <w:pPr>
+        <w:bidi w:val="0"/>
+        <w:spacing w:after="40"/>
+        <w:ind w:left="720"/>
+        <w:rPr>
+          <w:rFonts w:ascii="Calibri" w:hAnsi="Calibri" w:cs="Calibri"/>
+          <w:sz w:val="20"/>
+          <w:szCs w:val="20"/>
+        </w:rPr>
+      </w:pPr>
+      <w:r>
+        <w:rPr>
+          <w:rFonts w:ascii="Calibri" w:hAnsi="Calibri" w:cs="Calibri"/>
+          <w:sz w:val="20"/>
+          <w:szCs w:val="20"/>
+        </w:rPr>
+        <w:t>STMT_LIST_ -</w:t>
+      </w:r>
+      <w:proofErr w:type="gramStart"/>
+      <w:r>
+        <w:rPr>
+          <w:rFonts w:ascii="Calibri" w:hAnsi="Calibri" w:cs="Calibri"/>
+          <w:sz w:val="20"/>
+          <w:szCs w:val="20"/>
+        </w:rPr>
+        <w:t>&gt; ;</w:t>
+      </w:r>
+      <w:proofErr w:type="gramEnd"/>
+      <w:r>
+        <w:rPr>
+          <w:rFonts w:ascii="Calibri" w:hAnsi="Calibri" w:cs="Calibri"/>
+          <w:sz w:val="20"/>
+          <w:szCs w:val="20"/>
+        </w:rPr>
+        <w:t xml:space="preserve"> STMT STMT_LIST_ | ɛ</w:t>
+      </w:r>
+    </w:p>
+    <w:p>
+      <w:pPr>
+        <w:bidi w:val="0"/>
+        <w:spacing w:after="40"/>
+        <w:ind w:left="720"/>
+        <w:rPr>
+          <w:rFonts w:ascii="Calibri" w:hAnsi="Calibri" w:cs="Calibri"/>
+          <w:sz w:val="20"/>
+          <w:szCs w:val="20"/>
+        </w:rPr>
+      </w:pPr>
+      <w:r>
+        <w:rPr>
+          <w:rFonts w:ascii="Calibri" w:hAnsi="Calibri" w:cs="Calibri"/>
+          <w:sz w:val="20"/>
+          <w:szCs w:val="20"/>
+        </w:rPr>
+        <w:t>STMT -&gt; id VAR_ = EXPR | COMP_STMT | IF_STMT | CALL | RETURN_STMT</w:t>
+      </w:r>
+    </w:p>
+    <w:p>
+      <w:pPr>
+        <w:bidi w:val="0"/>
+        <w:spacing w:after="40"/>
+        <w:ind w:left="720"/>
+        <w:rPr>
+          <w:rFonts w:ascii="Calibri" w:hAnsi="Calibri" w:cs="Calibri"/>
+          <w:sz w:val="20"/>
+          <w:szCs w:val="20"/>
+        </w:rPr>
+      </w:pPr>
+      <w:r>
+        <w:rPr>
+          <w:rFonts w:ascii="Calibri" w:hAnsi="Calibri" w:cs="Calibri"/>
+          <w:sz w:val="20"/>
+          <w:szCs w:val="20"/>
+          <w:highlight w:val="green"/>
+        </w:rPr>
+        <w:t xml:space="preserve">IF_STMT -&gt; if </w:t>
+      </w:r>
+      <w:proofErr w:type="gramStart"/>
+      <w:r>
+        <w:rPr>
+          <w:rFonts w:ascii="Calibri" w:hAnsi="Calibri" w:cs="Calibri"/>
+          <w:sz w:val="20"/>
+          <w:szCs w:val="20"/>
+          <w:highlight w:val="green"/>
+        </w:rPr>
+        <w:t>( CONDITION</w:t>
+      </w:r>
+      <w:proofErr w:type="gramEnd"/>
+      <w:r>
+        <w:rPr>
+          <w:rFonts w:ascii="Calibri" w:hAnsi="Calibri" w:cs="Calibri"/>
+          <w:sz w:val="20"/>
+          <w:szCs w:val="20"/>
+          <w:highlight w:val="green"/>
+        </w:rPr>
+        <w:t xml:space="preserve"> ) STMT</w:t>
+      </w:r>
+    </w:p>
+    <w:p>
+      <w:pPr>
+        <w:bidi w:val="0"/>
+        <w:spacing w:after="40"/>
+        <w:ind w:left="720"/>
+        <w:rPr>
+          <w:rFonts w:ascii="Calibri" w:hAnsi="Calibri" w:cs="Calibri"/>
+          <w:sz w:val="20"/>
+          <w:szCs w:val="20"/>
+        </w:rPr>
+      </w:pPr>
+      <w:r>
+        <w:rPr>
+          <w:rFonts w:ascii="Calibri" w:hAnsi="Calibri" w:cs="Calibri"/>
+          <w:sz w:val="20"/>
+          <w:szCs w:val="20"/>
+        </w:rPr>
+        <w:t xml:space="preserve">CALL -&gt; id </w:t>
+      </w:r>
+      <w:proofErr w:type="gramStart"/>
+      <w:r>
+        <w:rPr>
+          <w:rFonts w:ascii="Calibri" w:hAnsi="Calibri" w:cs="Calibri"/>
+          <w:sz w:val="20"/>
+          <w:szCs w:val="20"/>
+        </w:rPr>
+        <w:t>( ARGS</w:t>
+      </w:r>
+      <w:proofErr w:type="gramEnd"/>
+      <w:r>
+        <w:rPr>
+          <w:rFonts w:ascii="Calibri" w:hAnsi="Calibri" w:cs="Calibri"/>
+          <w:sz w:val="20"/>
+          <w:szCs w:val="20"/>
+        </w:rPr>
+        <w:t xml:space="preserve"> )</w:t>
+      </w:r>
+    </w:p>
+    <w:p>
+      <w:pPr>
+        <w:bidi w:val="0"/>
+        <w:spacing w:after="40"/>
+        <w:ind w:left="720"/>
+        <w:rPr>
+          <w:rFonts w:ascii="Calibri" w:hAnsi="Calibri" w:cs="Calibri"/>
+          <w:sz w:val="20"/>
+          <w:szCs w:val="20"/>
+        </w:rPr>
+      </w:pPr>
       <w:bookmarkStart w:id="0" w:name="_GoBack"/>
-      <w:bookmarkEnd w:id="0"/>
-      <w:r>
-        <w:rPr>
-          <w:rFonts w:ascii="Calibri" w:hAnsi="Calibri" w:cs="Calibri"/>
-          <w:highlight w:val="yellow"/>
-        </w:rPr>
-        <w:t>FUNC_PREDEFS_ -</w:t>
+      <w:r>
+        <w:rPr>
+          <w:rFonts w:ascii="Calibri" w:hAnsi="Calibri" w:cs="Calibri"/>
+          <w:sz w:val="20"/>
+          <w:szCs w:val="20"/>
+        </w:rPr>
+        <w:t>ARGS -&gt; ARG_LIST | ɛ</w:t>
+      </w:r>
+    </w:p>
+    <w:bookmarkEnd w:id="0"/>
+    <w:p>
+      <w:pPr>
+        <w:bidi w:val="0"/>
+        <w:spacing w:after="40"/>
+        <w:ind w:left="720"/>
+        <w:rPr>
+          <w:rFonts w:ascii="Calibri" w:hAnsi="Calibri" w:cs="Calibri"/>
+          <w:sz w:val="20"/>
+          <w:szCs w:val="20"/>
+        </w:rPr>
+      </w:pPr>
+      <w:r>
+        <w:rPr>
+          <w:rFonts w:ascii="Calibri" w:hAnsi="Calibri" w:cs="Calibri"/>
+          <w:sz w:val="20"/>
+          <w:szCs w:val="20"/>
+        </w:rPr>
+        <w:t>ARG_LIST -&gt; EXPR ARG_LIST_</w:t>
+      </w:r>
+    </w:p>
+    <w:p>
+      <w:pPr>
+        <w:bidi w:val="0"/>
+        <w:spacing w:after="40"/>
+        <w:ind w:left="720"/>
+        <w:rPr>
+          <w:rFonts w:ascii="Calibri" w:hAnsi="Calibri" w:cs="Calibri"/>
+          <w:sz w:val="20"/>
+          <w:szCs w:val="20"/>
+        </w:rPr>
+      </w:pPr>
+      <w:r>
+        <w:rPr>
+          <w:rFonts w:ascii="Calibri" w:hAnsi="Calibri" w:cs="Calibri"/>
+          <w:sz w:val="20"/>
+          <w:szCs w:val="20"/>
+        </w:rPr>
+        <w:t>ARG_LIST_ -</w:t>
       </w:r>
       <w:proofErr w:type="gramStart"/>
       <w:r>
         <w:rPr>
           <w:rFonts w:ascii="Calibri" w:hAnsi="Calibri" w:cs="Calibri"/>
-          <w:highlight w:val="yellow"/>
-        </w:rPr>
-        <w:t>&gt; ;</w:t>
+          <w:sz w:val="20"/>
+          <w:szCs w:val="20"/>
+        </w:rPr>
+        <w:t>&gt; ,</w:t>
       </w:r>
       <w:proofErr w:type="gramEnd"/>
       <w:r>
         <w:rPr>
           <w:rFonts w:ascii="Calibri" w:hAnsi="Calibri" w:cs="Calibri"/>
-          <w:highlight w:val="yellow"/>
-        </w:rPr>
-        <w:t xml:space="preserve"> PROTOTYPE FUNC_PREDEFS_ </w:t>
-      </w:r>
-      <w:r>
-        <w:rPr>
-          <w:rFonts w:ascii="Calibri" w:hAnsi="Calibri" w:cs="Calibri"/>
-          <w:sz w:val="20"/>
-          <w:szCs w:val="20"/>
-          <w:highlight w:val="yellow"/>
-        </w:rPr>
-        <w:t>| ɛ</w:t>
+          <w:sz w:val="20"/>
+          <w:szCs w:val="20"/>
+        </w:rPr>
+        <w:t xml:space="preserve"> EXPR ARG_LIST_ | ɛ</w:t>
       </w:r>
     </w:p>
     <w:p>
@@ -3390,9 +4085,70 @@
           <w:rFonts w:ascii="Calibri" w:hAnsi="Calibri" w:cs="Calibri"/>
           <w:sz w:val="20"/>
           <w:szCs w:val="20"/>
-          <w:highlight w:val="yellow"/>
-        </w:rPr>
-        <w:t xml:space="preserve">FUNC_PROTOTYPE -&gt; RETURNED_TYPE id </w:t>
+          <w:highlight w:val="green"/>
+        </w:rPr>
+        <w:t>RETURN_STMT -&gt; return RETURN_STMT_</w:t>
+      </w:r>
+    </w:p>
+    <w:p>
+      <w:pPr>
+        <w:bidi w:val="0"/>
+        <w:spacing w:after="40"/>
+        <w:ind w:left="720"/>
+        <w:rPr>
+          <w:rFonts w:ascii="Calibri" w:hAnsi="Calibri" w:cs="Calibri"/>
+          <w:sz w:val="20"/>
+          <w:szCs w:val="20"/>
+        </w:rPr>
+      </w:pPr>
+      <w:r>
+        <w:rPr>
+          <w:rFonts w:ascii="Calibri" w:hAnsi="Calibri" w:cs="Calibri"/>
+          <w:sz w:val="20"/>
+          <w:szCs w:val="20"/>
+        </w:rPr>
+        <w:t>RETURN_STMT_ -&gt; EXPR | ɛ</w:t>
+      </w:r>
+    </w:p>
+    <w:p>
+      <w:pPr>
+        <w:bidi w:val="0"/>
+        <w:spacing w:after="40"/>
+        <w:ind w:left="720"/>
+        <w:rPr>
+          <w:rFonts w:ascii="Calibri" w:hAnsi="Calibri" w:cs="Calibri"/>
+          <w:sz w:val="20"/>
+          <w:szCs w:val="20"/>
+        </w:rPr>
+      </w:pPr>
+      <w:r>
+        <w:rPr>
+          <w:rFonts w:ascii="Calibri" w:hAnsi="Calibri" w:cs="Calibri"/>
+          <w:sz w:val="20"/>
+          <w:szCs w:val="20"/>
+          <w:highlight w:val="green"/>
+        </w:rPr>
+        <w:t>VAR -&gt; id VAR_</w:t>
+      </w:r>
+    </w:p>
+    <w:p>
+      <w:pPr>
+        <w:bidi w:val="0"/>
+        <w:spacing w:after="40"/>
+        <w:ind w:left="720"/>
+        <w:rPr>
+          <w:rFonts w:ascii="Calibri" w:hAnsi="Calibri" w:cs="Calibri"/>
+          <w:sz w:val="20"/>
+          <w:szCs w:val="20"/>
+        </w:rPr>
+      </w:pPr>
+      <w:r>
+        <w:rPr>
+          <w:rFonts w:ascii="Calibri" w:hAnsi="Calibri" w:cs="Calibri"/>
+          <w:sz w:val="20"/>
+          <w:szCs w:val="20"/>
+        </w:rPr>
+        <w:t xml:space="preserve">VAR_ -&gt; </w:t>
       </w:r>
       <w:proofErr w:type="gramStart"/>
       <w:r>
@@ -3400,9 +4156,8 @@
           <w:rFonts w:ascii="Calibri" w:hAnsi="Calibri" w:cs="Calibri"/>
           <w:sz w:val="20"/>
           <w:szCs w:val="20"/>
-          <w:highlight w:val="yellow"/>
-        </w:rPr>
-        <w:t>( PARAMS</w:t>
+        </w:rPr>
+        <w:t>[ EXPR</w:t>
       </w:r>
       <w:proofErr w:type="gramEnd"/>
       <w:r>
@@ -3410,9 +4165,8 @@
           <w:rFonts w:ascii="Calibri" w:hAnsi="Calibri" w:cs="Calibri"/>
           <w:sz w:val="20"/>
           <w:szCs w:val="20"/>
-          <w:highlight w:val="yellow"/>
-        </w:rPr>
-        <w:t xml:space="preserve"> )</w:t>
+        </w:rPr>
+        <w:t>_LIST ] | ɛ</w:t>
       </w:r>
     </w:p>
     <w:p>
@@ -3432,7 +4186,7 @@
           <w:sz w:val="20"/>
           <w:szCs w:val="20"/>
         </w:rPr>
-        <w:t>FUNC_FULL_DEFS -&gt; FUNC_WITH_BODY FUNC_FULL_DEFS_</w:t>
+        <w:t>EXPR_LIST -&gt; EXPR EXPR_LIST_</w:t>
       </w:r>
     </w:p>
     <w:p>
@@ -3452,7 +4206,25 @@
           <w:sz w:val="20"/>
           <w:szCs w:val="20"/>
         </w:rPr>
-        <w:t>FUNC_FULL_DEFS_ -&gt; FUNC_WITH_BODY FUNC_FULL_DEFS_ | ɛ</w:t>
+        <w:t>EXPR_LIST_ -</w:t>
+      </w:r>
+      <w:proofErr w:type="gramStart"/>
+      <w:r>
+        <w:rPr>
+          <w:rFonts w:ascii="Calibri" w:hAnsi="Calibri" w:cs="Calibri"/>
+          <w:sz w:val="20"/>
+          <w:szCs w:val="20"/>
+        </w:rPr>
+        <w:t>&gt; ,</w:t>
+      </w:r>
+      <w:proofErr w:type="gramEnd"/>
+      <w:r>
+        <w:rPr>
+          <w:rFonts w:ascii="Calibri" w:hAnsi="Calibri" w:cs="Calibri"/>
+          <w:sz w:val="20"/>
+          <w:szCs w:val="20"/>
+        </w:rPr>
+        <w:t xml:space="preserve"> EXPR EXPR_LIST_ | ɛ</w:t>
       </w:r>
     </w:p>
     <w:p>
@@ -3472,7 +4244,25 @@
           <w:sz w:val="20"/>
           <w:szCs w:val="20"/>
         </w:rPr>
-        <w:t>FUNC_WITH_BODY -&gt; FUNC_PROTOTYPE COMP_STMT</w:t>
+        <w:t xml:space="preserve">CONDITION -&gt; EXPR </w:t>
+      </w:r>
+      <w:proofErr w:type="spellStart"/>
+      <w:r>
+        <w:rPr>
+          <w:rFonts w:ascii="Calibri" w:hAnsi="Calibri" w:cs="Calibri"/>
+          <w:sz w:val="20"/>
+          <w:szCs w:val="20"/>
+        </w:rPr>
+        <w:t>rel_op</w:t>
+      </w:r>
+      <w:proofErr w:type="spellEnd"/>
+      <w:r>
+        <w:rPr>
+          <w:rFonts w:ascii="Calibri" w:hAnsi="Calibri" w:cs="Calibri"/>
+          <w:sz w:val="20"/>
+          <w:szCs w:val="20"/>
+        </w:rPr>
+        <w:t xml:space="preserve"> EXPR</w:t>
       </w:r>
     </w:p>
     <w:p>
@@ -3492,7 +4282,7 @@
           <w:sz w:val="20"/>
           <w:szCs w:val="20"/>
         </w:rPr>
-        <w:t>RETURNED_TYPE -&gt; TYPE | void</w:t>
+        <w:t>EXPR -&gt; TERM EXPR_</w:t>
       </w:r>
     </w:p>
     <w:p>
@@ -3512,7 +4302,7 @@
           <w:sz w:val="20"/>
           <w:szCs w:val="20"/>
         </w:rPr>
-        <w:t>PARAMS -&gt; PARAM_LIST | ɛ</w:t>
+        <w:t>EXPR_ -&gt; + TERM EXPR_ | ɛ</w:t>
       </w:r>
     </w:p>
     <w:p>
@@ -3532,7 +4322,7 @@
           <w:sz w:val="20"/>
           <w:szCs w:val="20"/>
         </w:rPr>
-        <w:t>PARAM_LIST -&gt; PARAM PARAM_LIST_</w:t>
+        <w:t>TERM -&gt; FACTOR TERM_</w:t>
       </w:r>
     </w:p>
     <w:p>
@@ -3552,7 +4342,27 @@
           <w:sz w:val="20"/>
           <w:szCs w:val="20"/>
         </w:rPr>
-        <w:t>PARAM_LIST_ -</w:t>
+        <w:t>TERM_ -&gt; * FACTOR TERM_ | ɛ</w:t>
+      </w:r>
+    </w:p>
+    <w:p>
+      <w:pPr>
+        <w:bidi w:val="0"/>
+        <w:spacing w:after="40"/>
+        <w:ind w:left="720"/>
+        <w:rPr>
+          <w:rFonts w:ascii="Calibri" w:hAnsi="Calibri" w:cs="Calibri"/>
+          <w:sz w:val="20"/>
+          <w:szCs w:val="20"/>
+        </w:rPr>
+      </w:pPr>
+      <w:r>
+        <w:rPr>
+          <w:rFonts w:ascii="Calibri" w:hAnsi="Calibri" w:cs="Calibri"/>
+          <w:sz w:val="20"/>
+          <w:szCs w:val="20"/>
+        </w:rPr>
+        <w:t xml:space="preserve">FACTOR -&gt; id MOMO </w:t>
       </w:r>
       <w:proofErr w:type="gramStart"/>
       <w:r>
@@ -3561,7 +4371,16 @@
           <w:sz w:val="20"/>
           <w:szCs w:val="20"/>
         </w:rPr>
-        <w:t>&gt; ,</w:t>
+        <w:t xml:space="preserve">|  </w:t>
+      </w:r>
+      <w:proofErr w:type="spellStart"/>
+      <w:r>
+        <w:rPr>
+          <w:rFonts w:ascii="Calibri" w:hAnsi="Calibri" w:cs="Calibri"/>
+          <w:sz w:val="20"/>
+          <w:szCs w:val="20"/>
+        </w:rPr>
+        <w:t>int</w:t>
       </w:r>
       <w:proofErr w:type="gramEnd"/>
       <w:r>
@@ -3570,7 +4389,34 @@
           <w:sz w:val="20"/>
           <w:szCs w:val="20"/>
         </w:rPr>
-        <w:t xml:space="preserve"> PARAM PARAM_LIST_ | ɛ</w:t>
+        <w:t>_num</w:t>
+      </w:r>
+      <w:proofErr w:type="spellEnd"/>
+      <w:r>
+        <w:rPr>
+          <w:rFonts w:ascii="Calibri" w:hAnsi="Calibri" w:cs="Calibri"/>
+          <w:sz w:val="20"/>
+          <w:szCs w:val="20"/>
+        </w:rPr>
+        <w:t xml:space="preserve"> | </w:t>
+      </w:r>
+      <w:proofErr w:type="spellStart"/>
+      <w:r>
+        <w:rPr>
+          <w:rFonts w:ascii="Calibri" w:hAnsi="Calibri" w:cs="Calibri"/>
+          <w:sz w:val="20"/>
+          <w:szCs w:val="20"/>
+        </w:rPr>
+        <w:t>float_num</w:t>
+      </w:r>
+      <w:proofErr w:type="spellEnd"/>
+      <w:r>
+        <w:rPr>
+          <w:rFonts w:ascii="Calibri" w:hAnsi="Calibri" w:cs="Calibri"/>
+          <w:sz w:val="20"/>
+          <w:szCs w:val="20"/>
+        </w:rPr>
+        <w:t xml:space="preserve"> | ( EXPR )</w:t>
       </w:r>
     </w:p>
     <w:p>
@@ -3590,705 +4436,6 @@
           <w:sz w:val="20"/>
           <w:szCs w:val="20"/>
         </w:rPr>
-        <w:t>PARAM -&gt; TYPE id PARAM_</w:t>
-      </w:r>
-    </w:p>
-    <w:p>
-      <w:pPr>
-        <w:bidi w:val="0"/>
-        <w:spacing w:after="40"/>
-        <w:ind w:left="720"/>
-        <w:rPr>
-          <w:rFonts w:ascii="Calibri" w:hAnsi="Calibri" w:cs="Calibri"/>
-          <w:sz w:val="20"/>
-          <w:szCs w:val="20"/>
-        </w:rPr>
-      </w:pPr>
-      <w:r>
-        <w:rPr>
-          <w:rFonts w:ascii="Calibri" w:hAnsi="Calibri" w:cs="Calibri"/>
-          <w:sz w:val="20"/>
-          <w:szCs w:val="20"/>
-        </w:rPr>
-        <w:t>PARAM_ -&gt; [ DIM_</w:t>
-      </w:r>
-      <w:proofErr w:type="gramStart"/>
-      <w:r>
-        <w:rPr>
-          <w:rFonts w:ascii="Calibri" w:hAnsi="Calibri" w:cs="Calibri"/>
-          <w:sz w:val="20"/>
-          <w:szCs w:val="20"/>
-        </w:rPr>
-        <w:t>SIZES ]</w:t>
-      </w:r>
-      <w:proofErr w:type="gramEnd"/>
-      <w:r>
-        <w:rPr>
-          <w:rFonts w:ascii="Calibri" w:hAnsi="Calibri" w:cs="Calibri"/>
-          <w:sz w:val="20"/>
-          <w:szCs w:val="20"/>
-        </w:rPr>
-        <w:t xml:space="preserve"> | ɛ</w:t>
-      </w:r>
-    </w:p>
-    <w:p>
-      <w:pPr>
-        <w:bidi w:val="0"/>
-        <w:spacing w:after="40"/>
-        <w:ind w:left="720"/>
-        <w:rPr>
-          <w:rFonts w:ascii="Calibri" w:hAnsi="Calibri" w:cs="Calibri"/>
-          <w:sz w:val="20"/>
-          <w:szCs w:val="20"/>
-        </w:rPr>
-      </w:pPr>
-      <w:r>
-        <w:rPr>
-          <w:rFonts w:ascii="Calibri" w:hAnsi="Calibri" w:cs="Calibri"/>
-          <w:sz w:val="20"/>
-          <w:szCs w:val="20"/>
-        </w:rPr>
-        <w:t xml:space="preserve">COMP_STMT -&gt; </w:t>
-      </w:r>
-      <w:proofErr w:type="gramStart"/>
-      <w:r>
-        <w:rPr>
-          <w:rFonts w:ascii="Calibri" w:hAnsi="Calibri" w:cs="Calibri"/>
-          <w:sz w:val="20"/>
-          <w:szCs w:val="20"/>
-        </w:rPr>
-        <w:t>{ VAR</w:t>
-      </w:r>
-      <w:proofErr w:type="gramEnd"/>
-      <w:r>
-        <w:rPr>
-          <w:rFonts w:ascii="Calibri" w:hAnsi="Calibri" w:cs="Calibri"/>
-          <w:sz w:val="20"/>
-          <w:szCs w:val="20"/>
-        </w:rPr>
-        <w:t>_DEC_LIST STMT_LIST }</w:t>
-      </w:r>
-    </w:p>
-    <w:p>
-      <w:pPr>
-        <w:bidi w:val="0"/>
-        <w:spacing w:after="40"/>
-        <w:ind w:left="720"/>
-        <w:rPr>
-          <w:rFonts w:ascii="Calibri" w:hAnsi="Calibri" w:cs="Calibri"/>
-          <w:sz w:val="20"/>
-          <w:szCs w:val="20"/>
-        </w:rPr>
-      </w:pPr>
-      <w:r>
-        <w:rPr>
-          <w:rFonts w:ascii="Calibri" w:hAnsi="Calibri" w:cs="Calibri"/>
-          <w:sz w:val="20"/>
-          <w:szCs w:val="20"/>
-        </w:rPr>
-        <w:t>VAR_DEC_LIST -&gt; VAR_DEC_LIST_</w:t>
-      </w:r>
-    </w:p>
-    <w:p>
-      <w:pPr>
-        <w:bidi w:val="0"/>
-        <w:spacing w:after="40"/>
-        <w:ind w:left="720"/>
-        <w:rPr>
-          <w:rFonts w:ascii="Calibri" w:hAnsi="Calibri" w:cs="Calibri"/>
-          <w:sz w:val="20"/>
-          <w:szCs w:val="20"/>
-        </w:rPr>
-      </w:pPr>
-      <w:r>
-        <w:rPr>
-          <w:rFonts w:ascii="Calibri" w:hAnsi="Calibri" w:cs="Calibri"/>
-          <w:sz w:val="20"/>
-          <w:szCs w:val="20"/>
-        </w:rPr>
-        <w:t>VAR_DEC_LIST_ -&gt; VAR_DEC VAR_DEC_LIST_ | ɛ</w:t>
-      </w:r>
-    </w:p>
-    <w:p>
-      <w:pPr>
-        <w:bidi w:val="0"/>
-        <w:spacing w:after="40"/>
-        <w:ind w:left="720"/>
-        <w:rPr>
-          <w:rFonts w:ascii="Calibri" w:hAnsi="Calibri" w:cs="Calibri"/>
-          <w:sz w:val="20"/>
-          <w:szCs w:val="20"/>
-        </w:rPr>
-      </w:pPr>
-      <w:r>
-        <w:rPr>
-          <w:rFonts w:ascii="Calibri" w:hAnsi="Calibri" w:cs="Calibri"/>
-          <w:sz w:val="20"/>
-          <w:szCs w:val="20"/>
-        </w:rPr>
-        <w:t>STMT_LIST -&gt; STMT STMT_LIST_</w:t>
-      </w:r>
-    </w:p>
-    <w:p>
-      <w:pPr>
-        <w:bidi w:val="0"/>
-        <w:spacing w:after="40"/>
-        <w:ind w:left="720"/>
-        <w:rPr>
-          <w:rFonts w:ascii="Calibri" w:hAnsi="Calibri" w:cs="Calibri"/>
-          <w:sz w:val="20"/>
-          <w:szCs w:val="20"/>
-        </w:rPr>
-      </w:pPr>
-      <w:r>
-        <w:rPr>
-          <w:rFonts w:ascii="Calibri" w:hAnsi="Calibri" w:cs="Calibri"/>
-          <w:sz w:val="20"/>
-          <w:szCs w:val="20"/>
-        </w:rPr>
-        <w:t>STMT_LIST_ -</w:t>
-      </w:r>
-      <w:proofErr w:type="gramStart"/>
-      <w:r>
-        <w:rPr>
-          <w:rFonts w:ascii="Calibri" w:hAnsi="Calibri" w:cs="Calibri"/>
-          <w:sz w:val="20"/>
-          <w:szCs w:val="20"/>
-        </w:rPr>
-        <w:t>&gt; ;</w:t>
-      </w:r>
-      <w:proofErr w:type="gramEnd"/>
-      <w:r>
-        <w:rPr>
-          <w:rFonts w:ascii="Calibri" w:hAnsi="Calibri" w:cs="Calibri"/>
-          <w:sz w:val="20"/>
-          <w:szCs w:val="20"/>
-        </w:rPr>
-        <w:t xml:space="preserve"> STMT STMT_LIST_ | ɛ</w:t>
-      </w:r>
-    </w:p>
-    <w:p>
-      <w:pPr>
-        <w:bidi w:val="0"/>
-        <w:spacing w:after="40"/>
-        <w:ind w:left="720"/>
-        <w:rPr>
-          <w:rFonts w:ascii="Calibri" w:hAnsi="Calibri" w:cs="Calibri"/>
-          <w:sz w:val="20"/>
-          <w:szCs w:val="20"/>
-        </w:rPr>
-      </w:pPr>
-      <w:r>
-        <w:rPr>
-          <w:rFonts w:ascii="Calibri" w:hAnsi="Calibri" w:cs="Calibri"/>
-          <w:sz w:val="20"/>
-          <w:szCs w:val="20"/>
-        </w:rPr>
-        <w:t>STMT -&gt; id VAR_ = EXPR | COMP_STMT | IF_STMT | CALL | RETURN_STMT</w:t>
-      </w:r>
-    </w:p>
-    <w:p>
-      <w:pPr>
-        <w:bidi w:val="0"/>
-        <w:spacing w:after="40"/>
-        <w:ind w:left="720"/>
-        <w:rPr>
-          <w:rFonts w:ascii="Calibri" w:hAnsi="Calibri" w:cs="Calibri"/>
-          <w:sz w:val="20"/>
-          <w:szCs w:val="20"/>
-        </w:rPr>
-      </w:pPr>
-      <w:r>
-        <w:rPr>
-          <w:rFonts w:ascii="Calibri" w:hAnsi="Calibri" w:cs="Calibri"/>
-          <w:sz w:val="20"/>
-          <w:szCs w:val="20"/>
-        </w:rPr>
-        <w:t xml:space="preserve">IF_STMT -&gt; if </w:t>
-      </w:r>
-      <w:proofErr w:type="gramStart"/>
-      <w:r>
-        <w:rPr>
-          <w:rFonts w:ascii="Calibri" w:hAnsi="Calibri" w:cs="Calibri"/>
-          <w:sz w:val="20"/>
-          <w:szCs w:val="20"/>
-        </w:rPr>
-        <w:t>( CONDITION</w:t>
-      </w:r>
-      <w:proofErr w:type="gramEnd"/>
-      <w:r>
-        <w:rPr>
-          <w:rFonts w:ascii="Calibri" w:hAnsi="Calibri" w:cs="Calibri"/>
-          <w:sz w:val="20"/>
-          <w:szCs w:val="20"/>
-        </w:rPr>
-        <w:t xml:space="preserve"> ) STMT</w:t>
-      </w:r>
-    </w:p>
-    <w:p>
-      <w:pPr>
-        <w:bidi w:val="0"/>
-        <w:spacing w:after="40"/>
-        <w:ind w:left="720"/>
-        <w:rPr>
-          <w:rFonts w:ascii="Calibri" w:hAnsi="Calibri" w:cs="Calibri"/>
-          <w:sz w:val="20"/>
-          <w:szCs w:val="20"/>
-        </w:rPr>
-      </w:pPr>
-      <w:r>
-        <w:rPr>
-          <w:rFonts w:ascii="Calibri" w:hAnsi="Calibri" w:cs="Calibri"/>
-          <w:sz w:val="20"/>
-          <w:szCs w:val="20"/>
-        </w:rPr>
-        <w:t xml:space="preserve">CALL -&gt; id </w:t>
-      </w:r>
-      <w:proofErr w:type="gramStart"/>
-      <w:r>
-        <w:rPr>
-          <w:rFonts w:ascii="Calibri" w:hAnsi="Calibri" w:cs="Calibri"/>
-          <w:sz w:val="20"/>
-          <w:szCs w:val="20"/>
-        </w:rPr>
-        <w:t>( ARGS</w:t>
-      </w:r>
-      <w:proofErr w:type="gramEnd"/>
-      <w:r>
-        <w:rPr>
-          <w:rFonts w:ascii="Calibri" w:hAnsi="Calibri" w:cs="Calibri"/>
-          <w:sz w:val="20"/>
-          <w:szCs w:val="20"/>
-        </w:rPr>
-        <w:t xml:space="preserve"> )</w:t>
-      </w:r>
-    </w:p>
-    <w:p>
-      <w:pPr>
-        <w:bidi w:val="0"/>
-        <w:spacing w:after="40"/>
-        <w:ind w:left="720"/>
-        <w:rPr>
-          <w:rFonts w:ascii="Calibri" w:hAnsi="Calibri" w:cs="Calibri"/>
-          <w:sz w:val="20"/>
-          <w:szCs w:val="20"/>
-        </w:rPr>
-      </w:pPr>
-      <w:r>
-        <w:rPr>
-          <w:rFonts w:ascii="Calibri" w:hAnsi="Calibri" w:cs="Calibri"/>
-          <w:sz w:val="20"/>
-          <w:szCs w:val="20"/>
-        </w:rPr>
-        <w:t>ARGS -&gt; ARG_LIST | ɛ</w:t>
-      </w:r>
-    </w:p>
-    <w:p>
-      <w:pPr>
-        <w:bidi w:val="0"/>
-        <w:spacing w:after="40"/>
-        <w:ind w:left="720"/>
-        <w:rPr>
-          <w:rFonts w:ascii="Calibri" w:hAnsi="Calibri" w:cs="Calibri"/>
-          <w:sz w:val="20"/>
-          <w:szCs w:val="20"/>
-        </w:rPr>
-      </w:pPr>
-      <w:r>
-        <w:rPr>
-          <w:rFonts w:ascii="Calibri" w:hAnsi="Calibri" w:cs="Calibri"/>
-          <w:sz w:val="20"/>
-          <w:szCs w:val="20"/>
-        </w:rPr>
-        <w:t>ARG_LIST -&gt; EXPR ARG_LIST_</w:t>
-      </w:r>
-    </w:p>
-    <w:p>
-      <w:pPr>
-        <w:bidi w:val="0"/>
-        <w:spacing w:after="40"/>
-        <w:ind w:left="720"/>
-        <w:rPr>
-          <w:rFonts w:ascii="Calibri" w:hAnsi="Calibri" w:cs="Calibri"/>
-          <w:sz w:val="20"/>
-          <w:szCs w:val="20"/>
-        </w:rPr>
-      </w:pPr>
-      <w:r>
-        <w:rPr>
-          <w:rFonts w:ascii="Calibri" w:hAnsi="Calibri" w:cs="Calibri"/>
-          <w:sz w:val="20"/>
-          <w:szCs w:val="20"/>
-        </w:rPr>
-        <w:t>ARG_LIST_ -</w:t>
-      </w:r>
-      <w:proofErr w:type="gramStart"/>
-      <w:r>
-        <w:rPr>
-          <w:rFonts w:ascii="Calibri" w:hAnsi="Calibri" w:cs="Calibri"/>
-          <w:sz w:val="20"/>
-          <w:szCs w:val="20"/>
-        </w:rPr>
-        <w:t>&gt; ,</w:t>
-      </w:r>
-      <w:proofErr w:type="gramEnd"/>
-      <w:r>
-        <w:rPr>
-          <w:rFonts w:ascii="Calibri" w:hAnsi="Calibri" w:cs="Calibri"/>
-          <w:sz w:val="20"/>
-          <w:szCs w:val="20"/>
-        </w:rPr>
-        <w:t xml:space="preserve"> EXPR ARG_LIST_ | ɛ</w:t>
-      </w:r>
-    </w:p>
-    <w:p>
-      <w:pPr>
-        <w:bidi w:val="0"/>
-        <w:spacing w:after="40"/>
-        <w:ind w:left="720"/>
-        <w:rPr>
-          <w:rFonts w:ascii="Calibri" w:hAnsi="Calibri" w:cs="Calibri"/>
-          <w:sz w:val="20"/>
-          <w:szCs w:val="20"/>
-        </w:rPr>
-      </w:pPr>
-      <w:r>
-        <w:rPr>
-          <w:rFonts w:ascii="Calibri" w:hAnsi="Calibri" w:cs="Calibri"/>
-          <w:sz w:val="20"/>
-          <w:szCs w:val="20"/>
-        </w:rPr>
-        <w:t>RETURN_STMT -&gt; return RETURN_STMT_</w:t>
-      </w:r>
-    </w:p>
-    <w:p>
-      <w:pPr>
-        <w:bidi w:val="0"/>
-        <w:spacing w:after="40"/>
-        <w:ind w:left="720"/>
-        <w:rPr>
-          <w:rFonts w:ascii="Calibri" w:hAnsi="Calibri" w:cs="Calibri"/>
-          <w:sz w:val="20"/>
-          <w:szCs w:val="20"/>
-        </w:rPr>
-      </w:pPr>
-      <w:r>
-        <w:rPr>
-          <w:rFonts w:ascii="Calibri" w:hAnsi="Calibri" w:cs="Calibri"/>
-          <w:sz w:val="20"/>
-          <w:szCs w:val="20"/>
-        </w:rPr>
-        <w:t>RETURN_STMT_ -&gt; EXPR | ɛ</w:t>
-      </w:r>
-    </w:p>
-    <w:p>
-      <w:pPr>
-        <w:bidi w:val="0"/>
-        <w:spacing w:after="40"/>
-        <w:ind w:left="720"/>
-        <w:rPr>
-          <w:rFonts w:ascii="Calibri" w:hAnsi="Calibri" w:cs="Calibri"/>
-          <w:sz w:val="20"/>
-          <w:szCs w:val="20"/>
-        </w:rPr>
-      </w:pPr>
-      <w:r>
-        <w:rPr>
-          <w:rFonts w:ascii="Calibri" w:hAnsi="Calibri" w:cs="Calibri"/>
-          <w:sz w:val="20"/>
-          <w:szCs w:val="20"/>
-        </w:rPr>
-        <w:t>VAR -&gt; id VAR_</w:t>
-      </w:r>
-    </w:p>
-    <w:p>
-      <w:pPr>
-        <w:bidi w:val="0"/>
-        <w:spacing w:after="40"/>
-        <w:ind w:left="720"/>
-        <w:rPr>
-          <w:rFonts w:ascii="Calibri" w:hAnsi="Calibri" w:cs="Calibri"/>
-          <w:sz w:val="20"/>
-          <w:szCs w:val="20"/>
-        </w:rPr>
-      </w:pPr>
-      <w:r>
-        <w:rPr>
-          <w:rFonts w:ascii="Calibri" w:hAnsi="Calibri" w:cs="Calibri"/>
-          <w:sz w:val="20"/>
-          <w:szCs w:val="20"/>
-        </w:rPr>
-        <w:t>VAR_ -&gt; [ EXPR_</w:t>
-      </w:r>
-      <w:proofErr w:type="gramStart"/>
-      <w:r>
-        <w:rPr>
-          <w:rFonts w:ascii="Calibri" w:hAnsi="Calibri" w:cs="Calibri"/>
-          <w:sz w:val="20"/>
-          <w:szCs w:val="20"/>
-        </w:rPr>
-        <w:t>LIST ]</w:t>
-      </w:r>
-      <w:proofErr w:type="gramEnd"/>
-      <w:r>
-        <w:rPr>
-          <w:rFonts w:ascii="Calibri" w:hAnsi="Calibri" w:cs="Calibri"/>
-          <w:sz w:val="20"/>
-          <w:szCs w:val="20"/>
-        </w:rPr>
-        <w:t xml:space="preserve"> | ɛ</w:t>
-      </w:r>
-    </w:p>
-    <w:p>
-      <w:pPr>
-        <w:bidi w:val="0"/>
-        <w:spacing w:after="40"/>
-        <w:ind w:left="720"/>
-        <w:rPr>
-          <w:rFonts w:ascii="Calibri" w:hAnsi="Calibri" w:cs="Calibri"/>
-          <w:sz w:val="20"/>
-          <w:szCs w:val="20"/>
-        </w:rPr>
-      </w:pPr>
-      <w:r>
-        <w:rPr>
-          <w:rFonts w:ascii="Calibri" w:hAnsi="Calibri" w:cs="Calibri"/>
-          <w:sz w:val="20"/>
-          <w:szCs w:val="20"/>
-        </w:rPr>
-        <w:t>EXPR_LIST -&gt; EXPR EXPR_LIST_</w:t>
-      </w:r>
-    </w:p>
-    <w:p>
-      <w:pPr>
-        <w:bidi w:val="0"/>
-        <w:spacing w:after="40"/>
-        <w:ind w:left="720"/>
-        <w:rPr>
-          <w:rFonts w:ascii="Calibri" w:hAnsi="Calibri" w:cs="Calibri"/>
-          <w:sz w:val="20"/>
-          <w:szCs w:val="20"/>
-        </w:rPr>
-      </w:pPr>
-      <w:r>
-        <w:rPr>
-          <w:rFonts w:ascii="Calibri" w:hAnsi="Calibri" w:cs="Calibri"/>
-          <w:sz w:val="20"/>
-          <w:szCs w:val="20"/>
-        </w:rPr>
-        <w:t>EXPR_LIST_ -</w:t>
-      </w:r>
-      <w:proofErr w:type="gramStart"/>
-      <w:r>
-        <w:rPr>
-          <w:rFonts w:ascii="Calibri" w:hAnsi="Calibri" w:cs="Calibri"/>
-          <w:sz w:val="20"/>
-          <w:szCs w:val="20"/>
-        </w:rPr>
-        <w:t>&gt; ,</w:t>
-      </w:r>
-      <w:proofErr w:type="gramEnd"/>
-      <w:r>
-        <w:rPr>
-          <w:rFonts w:ascii="Calibri" w:hAnsi="Calibri" w:cs="Calibri"/>
-          <w:sz w:val="20"/>
-          <w:szCs w:val="20"/>
-        </w:rPr>
-        <w:t xml:space="preserve"> EXPR EXPR_LIST_ | ɛ</w:t>
-      </w:r>
-    </w:p>
-    <w:p>
-      <w:pPr>
-        <w:bidi w:val="0"/>
-        <w:spacing w:after="40"/>
-        <w:ind w:left="720"/>
-        <w:rPr>
-          <w:rFonts w:ascii="Calibri" w:hAnsi="Calibri" w:cs="Calibri"/>
-          <w:sz w:val="20"/>
-          <w:szCs w:val="20"/>
-        </w:rPr>
-      </w:pPr>
-      <w:r>
-        <w:rPr>
-          <w:rFonts w:ascii="Calibri" w:hAnsi="Calibri" w:cs="Calibri"/>
-          <w:sz w:val="20"/>
-          <w:szCs w:val="20"/>
-        </w:rPr>
-        <w:t xml:space="preserve">CONDITION -&gt; EXPR </w:t>
-      </w:r>
-      <w:proofErr w:type="spellStart"/>
-      <w:r>
-        <w:rPr>
-          <w:rFonts w:ascii="Calibri" w:hAnsi="Calibri" w:cs="Calibri"/>
-          <w:sz w:val="20"/>
-          <w:szCs w:val="20"/>
-        </w:rPr>
-        <w:t>rel_op</w:t>
-      </w:r>
-      <w:proofErr w:type="spellEnd"/>
-      <w:r>
-        <w:rPr>
-          <w:rFonts w:ascii="Calibri" w:hAnsi="Calibri" w:cs="Calibri"/>
-          <w:sz w:val="20"/>
-          <w:szCs w:val="20"/>
-        </w:rPr>
-        <w:t xml:space="preserve"> EXPR</w:t>
-      </w:r>
-    </w:p>
-    <w:p>
-      <w:pPr>
-        <w:bidi w:val="0"/>
-        <w:spacing w:after="40"/>
-        <w:ind w:left="720"/>
-        <w:rPr>
-          <w:rFonts w:ascii="Calibri" w:hAnsi="Calibri" w:cs="Calibri"/>
-          <w:sz w:val="20"/>
-          <w:szCs w:val="20"/>
-        </w:rPr>
-      </w:pPr>
-      <w:r>
-        <w:rPr>
-          <w:rFonts w:ascii="Calibri" w:hAnsi="Calibri" w:cs="Calibri"/>
-          <w:sz w:val="20"/>
-          <w:szCs w:val="20"/>
-        </w:rPr>
-        <w:t>EXPR -&gt; TERM EXPR_</w:t>
-      </w:r>
-    </w:p>
-    <w:p>
-      <w:pPr>
-        <w:bidi w:val="0"/>
-        <w:spacing w:after="40"/>
-        <w:ind w:left="720"/>
-        <w:rPr>
-          <w:rFonts w:ascii="Calibri" w:hAnsi="Calibri" w:cs="Calibri"/>
-          <w:sz w:val="20"/>
-          <w:szCs w:val="20"/>
-        </w:rPr>
-      </w:pPr>
-      <w:r>
-        <w:rPr>
-          <w:rFonts w:ascii="Calibri" w:hAnsi="Calibri" w:cs="Calibri"/>
-          <w:sz w:val="20"/>
-          <w:szCs w:val="20"/>
-        </w:rPr>
-        <w:t>EXPR_ -&gt; + TERM EXPR_ | ɛ</w:t>
-      </w:r>
-    </w:p>
-    <w:p>
-      <w:pPr>
-        <w:bidi w:val="0"/>
-        <w:spacing w:after="40"/>
-        <w:ind w:left="720"/>
-        <w:rPr>
-          <w:rFonts w:ascii="Calibri" w:hAnsi="Calibri" w:cs="Calibri"/>
-          <w:sz w:val="20"/>
-          <w:szCs w:val="20"/>
-        </w:rPr>
-      </w:pPr>
-      <w:r>
-        <w:rPr>
-          <w:rFonts w:ascii="Calibri" w:hAnsi="Calibri" w:cs="Calibri"/>
-          <w:sz w:val="20"/>
-          <w:szCs w:val="20"/>
-        </w:rPr>
-        <w:t>TERM -&gt; FACTOR TERM_</w:t>
-      </w:r>
-    </w:p>
-    <w:p>
-      <w:pPr>
-        <w:bidi w:val="0"/>
-        <w:spacing w:after="40"/>
-        <w:ind w:left="720"/>
-        <w:rPr>
-          <w:rFonts w:ascii="Calibri" w:hAnsi="Calibri" w:cs="Calibri"/>
-          <w:sz w:val="20"/>
-          <w:szCs w:val="20"/>
-        </w:rPr>
-      </w:pPr>
-      <w:r>
-        <w:rPr>
-          <w:rFonts w:ascii="Calibri" w:hAnsi="Calibri" w:cs="Calibri"/>
-          <w:sz w:val="20"/>
-          <w:szCs w:val="20"/>
-        </w:rPr>
-        <w:t>TERM_ -&gt; * FACTOR TERM_ | ɛ</w:t>
-      </w:r>
-    </w:p>
-    <w:p>
-      <w:pPr>
-        <w:bidi w:val="0"/>
-        <w:spacing w:after="40"/>
-        <w:ind w:left="720"/>
-        <w:rPr>
-          <w:rFonts w:ascii="Calibri" w:hAnsi="Calibri" w:cs="Calibri"/>
-          <w:sz w:val="20"/>
-          <w:szCs w:val="20"/>
-        </w:rPr>
-      </w:pPr>
-      <w:r>
-        <w:rPr>
-          <w:rFonts w:ascii="Calibri" w:hAnsi="Calibri" w:cs="Calibri"/>
-          <w:sz w:val="20"/>
-          <w:szCs w:val="20"/>
-        </w:rPr>
-        <w:t xml:space="preserve">FACTOR -&gt; id MOMO </w:t>
-      </w:r>
-      <w:proofErr w:type="gramStart"/>
-      <w:r>
-        <w:rPr>
-          <w:rFonts w:ascii="Calibri" w:hAnsi="Calibri" w:cs="Calibri"/>
-          <w:sz w:val="20"/>
-          <w:szCs w:val="20"/>
-        </w:rPr>
-        <w:t>|  int</w:t>
-      </w:r>
-      <w:proofErr w:type="gramEnd"/>
-      <w:r>
-        <w:rPr>
-          <w:rFonts w:ascii="Calibri" w:hAnsi="Calibri" w:cs="Calibri"/>
-          <w:sz w:val="20"/>
-          <w:szCs w:val="20"/>
-        </w:rPr>
-        <w:t xml:space="preserve">_num | </w:t>
-      </w:r>
-      <w:proofErr w:type="spellStart"/>
-      <w:r>
-        <w:rPr>
-          <w:rFonts w:ascii="Calibri" w:hAnsi="Calibri" w:cs="Calibri"/>
-          <w:sz w:val="20"/>
-          <w:szCs w:val="20"/>
-        </w:rPr>
-        <w:t>float_num</w:t>
-      </w:r>
-      <w:proofErr w:type="spellEnd"/>
-      <w:r>
-        <w:rPr>
-          <w:rFonts w:ascii="Calibri" w:hAnsi="Calibri" w:cs="Calibri"/>
-          <w:sz w:val="20"/>
-          <w:szCs w:val="20"/>
-        </w:rPr>
-        <w:t xml:space="preserve"> | ( EXPR )</w:t>
-      </w:r>
-    </w:p>
-    <w:p>
-      <w:pPr>
-        <w:bidi w:val="0"/>
-        <w:spacing w:after="40"/>
-        <w:ind w:left="720"/>
-        <w:rPr>
-          <w:rFonts w:ascii="Calibri" w:hAnsi="Calibri" w:cs="Calibri"/>
-          <w:sz w:val="20"/>
-          <w:szCs w:val="20"/>
-        </w:rPr>
-      </w:pPr>
-      <w:r>
-        <w:rPr>
-          <w:rFonts w:ascii="Calibri" w:hAnsi="Calibri" w:cs="Calibri"/>
-          <w:sz w:val="20"/>
-          <w:szCs w:val="20"/>
-        </w:rPr>
-        <w:lastRenderedPageBreak/>
         <w:t xml:space="preserve">MOMO-&gt; VAR_ | </w:t>
       </w:r>
       <w:proofErr w:type="gramStart"/>
@@ -4323,7 +4470,7 @@
 </file>
 
 <file path=word/styles.xml><?xml version="1.0" encoding="utf-8"?>
-<w:styles xmlns:mc="http://schemas.openxmlformats.org/markup-compatibility/2006" xmlns:r="http://schemas.openxmlformats.org/officeDocument/2006/relationships" xmlns:w="http://schemas.openxmlformats.org/wordprocessingml/2006/main" xmlns:w14="http://schemas.microsoft.com/office/word/2010/wordml" xmlns:w15="http://schemas.microsoft.com/office/word/2012/wordml" xmlns:w16cid="http://schemas.microsoft.com/office/word/2016/wordml/cid" xmlns:w16se="http://schemas.microsoft.com/office/word/2015/wordml/symex" mc:Ignorable="w14 w15 w16se w16cid">
+<w:styles xmlns:mc="http://schemas.openxmlformats.org/markup-compatibility/2006" xmlns:r="http://schemas.openxmlformats.org/officeDocument/2006/relationships" xmlns:w="http://schemas.openxmlformats.org/wordprocessingml/2006/main" xmlns:w14="http://schemas.microsoft.com/office/word/2010/wordml" xmlns:w15="http://schemas.microsoft.com/office/word/2012/wordml" mc:Ignorable="w14 w15">
   <w:docDefaults>
     <w:rPrDefault>
       <w:rPr>
@@ -4339,7 +4486,7 @@
       </w:pPr>
     </w:pPrDefault>
   </w:docDefaults>
-  <w:latentStyles w:defLockedState="0" w:defUIPriority="99" w:defSemiHidden="0" w:defUnhideWhenUsed="0" w:defQFormat="0" w:count="376">
+  <w:latentStyles w:defLockedState="0" w:defUIPriority="99" w:defSemiHidden="0" w:defUnhideWhenUsed="0" w:defQFormat="0" w:count="371">
     <w:lsdException w:name="Normal" w:uiPriority="0" w:qFormat="1"/>
     <w:lsdException w:name="heading 1" w:uiPriority="9" w:qFormat="1"/>
     <w:lsdException w:name="heading 2" w:semiHidden="1" w:uiPriority="9" w:unhideWhenUsed="1" w:qFormat="1"/>
@@ -4711,15 +4858,11 @@
     <w:lsdException w:name="List Table 5 Dark Accent 6" w:uiPriority="50"/>
     <w:lsdException w:name="List Table 6 Colorful Accent 6" w:uiPriority="51"/>
     <w:lsdException w:name="List Table 7 Colorful Accent 6" w:uiPriority="52"/>
-    <w:lsdException w:name="Mention" w:semiHidden="1" w:unhideWhenUsed="1"/>
-    <w:lsdException w:name="Smart Hyperlink" w:semiHidden="1" w:unhideWhenUsed="1"/>
-    <w:lsdException w:name="Hashtag" w:semiHidden="1" w:unhideWhenUsed="1"/>
-    <w:lsdException w:name="Unresolved Mention" w:semiHidden="1" w:unhideWhenUsed="1"/>
-    <w:lsdException w:name="Smart Link" w:semiHidden="1" w:unhideWhenUsed="1"/>
   </w:latentStyles>
   <w:style w:type="paragraph" w:default="1" w:styleId="Normal">
     <w:name w:val="Normal"/>
     <w:qFormat/>
+    <w:rsid w:val="00E34F12"/>
     <w:pPr>
       <w:bidi/>
     </w:pPr>

</xml_diff>

<commit_message>
finish all parsersgit add .!
</commit_message>
<xml_diff>
--- a/Kompilazia-Grammer.docx
+++ b/Kompilazia-Grammer.docx
@@ -3847,7 +3847,7 @@
           <w:rFonts w:ascii="Calibri" w:hAnsi="Calibri" w:cs="Calibri"/>
           <w:sz w:val="20"/>
           <w:szCs w:val="20"/>
-          <w:highlight w:val="green"/>
+          <w:highlight w:val="yellow"/>
         </w:rPr>
         <w:t>STMT_LIST -&gt; STMT STMT_LIST_</w:t>
       </w:r>
@@ -3868,6 +3868,7 @@
           <w:rFonts w:ascii="Calibri" w:hAnsi="Calibri" w:cs="Calibri"/>
           <w:sz w:val="20"/>
           <w:szCs w:val="20"/>
+          <w:highlight w:val="yellow"/>
         </w:rPr>
         <w:t>STMT_LIST_ -</w:t>
       </w:r>
@@ -3877,6 +3878,7 @@
           <w:rFonts w:ascii="Calibri" w:hAnsi="Calibri" w:cs="Calibri"/>
           <w:sz w:val="20"/>
           <w:szCs w:val="20"/>
+          <w:highlight w:val="yellow"/>
         </w:rPr>
         <w:t>&gt; ;</w:t>
       </w:r>
@@ -3886,6 +3888,7 @@
           <w:rFonts w:ascii="Calibri" w:hAnsi="Calibri" w:cs="Calibri"/>
           <w:sz w:val="20"/>
           <w:szCs w:val="20"/>
+          <w:highlight w:val="yellow"/>
         </w:rPr>
         <w:t xml:space="preserve"> STMT STMT_LIST_ | ɛ</w:t>
       </w:r>
@@ -3906,8 +3909,27 @@
           <w:rFonts w:ascii="Calibri" w:hAnsi="Calibri" w:cs="Calibri"/>
           <w:sz w:val="20"/>
           <w:szCs w:val="20"/>
-        </w:rPr>
-        <w:t>STMT -&gt; id VAR_ = EXPR | COMP_STMT | IF_STMT | CALL | RETURN_STMT</w:t>
+          <w:highlight w:val="yellow"/>
+        </w:rPr>
+        <w:t>STMT -&gt; id</w:t>
+      </w:r>
+      <w:r>
+        <w:rPr>
+          <w:rFonts w:ascii="Calibri" w:hAnsi="Calibri" w:cs="Calibri"/>
+          <w:sz w:val="20"/>
+          <w:szCs w:val="20"/>
+          <w:highlight w:val="yellow"/>
+        </w:rPr>
+        <w:t xml:space="preserve"> STMT_</w:t>
+      </w:r>
+      <w:r>
+        <w:rPr>
+          <w:rFonts w:ascii="Calibri" w:hAnsi="Calibri" w:cs="Calibri"/>
+          <w:sz w:val="20"/>
+          <w:szCs w:val="20"/>
+          <w:highlight w:val="yellow"/>
+        </w:rPr>
+        <w:t>| COMP_STMT | IF_STMT | RETURN_STMT</w:t>
       </w:r>
     </w:p>
     <w:p>
@@ -3926,7 +3948,66 @@
           <w:rFonts w:ascii="Calibri" w:hAnsi="Calibri" w:cs="Calibri"/>
           <w:sz w:val="20"/>
           <w:szCs w:val="20"/>
-          <w:highlight w:val="green"/>
+          <w:highlight w:val="yellow"/>
+        </w:rPr>
+        <w:t xml:space="preserve">STMT_ -&gt; </w:t>
+      </w:r>
+      <w:r>
+        <w:rPr>
+          <w:rFonts w:ascii="Calibri" w:hAnsi="Calibri" w:cs="Calibri"/>
+          <w:sz w:val="20"/>
+          <w:szCs w:val="20"/>
+          <w:highlight w:val="yellow"/>
+        </w:rPr>
+        <w:t>VAR_ = EXPR</w:t>
+      </w:r>
+      <w:r>
+        <w:rPr>
+          <w:rFonts w:ascii="Calibri" w:hAnsi="Calibri" w:cs="Calibri"/>
+          <w:sz w:val="20"/>
+          <w:szCs w:val="20"/>
+          <w:highlight w:val="yellow"/>
+        </w:rPr>
+        <w:t xml:space="preserve"> | </w:t>
+      </w:r>
+      <w:proofErr w:type="gramStart"/>
+      <w:r>
+        <w:rPr>
+          <w:rFonts w:ascii="Calibri" w:hAnsi="Calibri" w:cs="Calibri"/>
+          <w:sz w:val="20"/>
+          <w:szCs w:val="20"/>
+          <w:highlight w:val="yellow"/>
+        </w:rPr>
+        <w:t>( ARGS</w:t>
+      </w:r>
+      <w:proofErr w:type="gramEnd"/>
+      <w:r>
+        <w:rPr>
+          <w:rFonts w:ascii="Calibri" w:hAnsi="Calibri" w:cs="Calibri"/>
+          <w:sz w:val="20"/>
+          <w:szCs w:val="20"/>
+          <w:highlight w:val="yellow"/>
+        </w:rPr>
+        <w:t xml:space="preserve"> )</w:t>
+      </w:r>
+    </w:p>
+    <w:p>
+      <w:pPr>
+        <w:bidi w:val="0"/>
+        <w:spacing w:after="40"/>
+        <w:ind w:left="720"/>
+        <w:rPr>
+          <w:rFonts w:ascii="Calibri" w:hAnsi="Calibri" w:cs="Calibri"/>
+          <w:sz w:val="20"/>
+          <w:szCs w:val="20"/>
+        </w:rPr>
+      </w:pPr>
+      <w:r>
+        <w:rPr>
+          <w:rFonts w:ascii="Calibri" w:hAnsi="Calibri" w:cs="Calibri"/>
+          <w:sz w:val="20"/>
+          <w:szCs w:val="20"/>
+          <w:highlight w:val="yellow"/>
         </w:rPr>
         <w:t xml:space="preserve">IF_STMT -&gt; if </w:t>
       </w:r>
@@ -3936,7 +4017,7 @@
           <w:rFonts w:ascii="Calibri" w:hAnsi="Calibri" w:cs="Calibri"/>
           <w:sz w:val="20"/>
           <w:szCs w:val="20"/>
-          <w:highlight w:val="green"/>
+          <w:highlight w:val="yellow"/>
         </w:rPr>
         <w:t>( CONDITION</w:t>
       </w:r>
@@ -3946,7 +4027,7 @@
           <w:rFonts w:ascii="Calibri" w:hAnsi="Calibri" w:cs="Calibri"/>
           <w:sz w:val="20"/>
           <w:szCs w:val="20"/>
-          <w:highlight w:val="green"/>
+          <w:highlight w:val="yellow"/>
         </w:rPr>
         <w:t xml:space="preserve"> ) STMT</w:t>
       </w:r>
@@ -3958,17 +4039,62 @@
         <w:ind w:left="720"/>
         <w:rPr>
           <w:rFonts w:ascii="Calibri" w:hAnsi="Calibri" w:cs="Calibri"/>
-          <w:sz w:val="20"/>
-          <w:szCs w:val="20"/>
-        </w:rPr>
-      </w:pPr>
-      <w:r>
-        <w:rPr>
-          <w:rFonts w:ascii="Calibri" w:hAnsi="Calibri" w:cs="Calibri"/>
-          <w:sz w:val="20"/>
-          <w:szCs w:val="20"/>
-        </w:rPr>
-        <w:t xml:space="preserve">CALL -&gt; id </w:t>
+          <w:color w:val="000000" w:themeColor="text1"/>
+          <w:sz w:val="20"/>
+          <w:szCs w:val="20"/>
+        </w:rPr>
+      </w:pPr>
+      <w:r>
+        <w:rPr>
+          <w:rFonts w:ascii="Calibri" w:hAnsi="Calibri" w:cs="Calibri"/>
+          <w:color w:val="000000" w:themeColor="text1"/>
+          <w:sz w:val="20"/>
+          <w:szCs w:val="20"/>
+          <w:highlight w:val="yellow"/>
+        </w:rPr>
+        <w:t>ARGS -&gt; ARG_LIST | ɛ</w:t>
+      </w:r>
+    </w:p>
+    <w:p>
+      <w:pPr>
+        <w:bidi w:val="0"/>
+        <w:spacing w:after="40"/>
+        <w:ind w:left="720"/>
+        <w:rPr>
+          <w:rFonts w:ascii="Calibri" w:hAnsi="Calibri" w:cs="Calibri"/>
+          <w:sz w:val="20"/>
+          <w:szCs w:val="20"/>
+        </w:rPr>
+      </w:pPr>
+      <w:r>
+        <w:rPr>
+          <w:rFonts w:ascii="Calibri" w:hAnsi="Calibri" w:cs="Calibri"/>
+          <w:sz w:val="20"/>
+          <w:szCs w:val="20"/>
+          <w:highlight w:val="yellow"/>
+        </w:rPr>
+        <w:t>ARG_LIST -&gt; EXPR ARG_LIST_</w:t>
+      </w:r>
+    </w:p>
+    <w:p>
+      <w:pPr>
+        <w:bidi w:val="0"/>
+        <w:spacing w:after="40"/>
+        <w:ind w:left="720"/>
+        <w:rPr>
+          <w:rFonts w:ascii="Calibri" w:hAnsi="Calibri" w:cs="Calibri"/>
+          <w:sz w:val="20"/>
+          <w:szCs w:val="20"/>
+        </w:rPr>
+      </w:pPr>
+      <w:r>
+        <w:rPr>
+          <w:rFonts w:ascii="Calibri" w:hAnsi="Calibri" w:cs="Calibri"/>
+          <w:sz w:val="20"/>
+          <w:szCs w:val="20"/>
+          <w:highlight w:val="yellow"/>
+        </w:rPr>
+        <w:t>ARG_LIST_ -</w:t>
       </w:r>
       <w:proofErr w:type="gramStart"/>
       <w:r>
@@ -3976,6 +4102,405 @@
           <w:rFonts w:ascii="Calibri" w:hAnsi="Calibri" w:cs="Calibri"/>
           <w:sz w:val="20"/>
           <w:szCs w:val="20"/>
+          <w:highlight w:val="yellow"/>
+        </w:rPr>
+        <w:t>&gt; ,</w:t>
+      </w:r>
+      <w:proofErr w:type="gramEnd"/>
+      <w:r>
+        <w:rPr>
+          <w:rFonts w:ascii="Calibri" w:hAnsi="Calibri" w:cs="Calibri"/>
+          <w:sz w:val="20"/>
+          <w:szCs w:val="20"/>
+          <w:highlight w:val="yellow"/>
+        </w:rPr>
+        <w:t xml:space="preserve"> EXPR ARG_LIST_ | ɛ</w:t>
+      </w:r>
+    </w:p>
+    <w:p>
+      <w:pPr>
+        <w:bidi w:val="0"/>
+        <w:spacing w:after="40"/>
+        <w:ind w:left="720"/>
+        <w:rPr>
+          <w:rFonts w:ascii="Calibri" w:hAnsi="Calibri" w:cs="Calibri"/>
+          <w:sz w:val="20"/>
+          <w:szCs w:val="20"/>
+          <w:highlight w:val="yellow"/>
+        </w:rPr>
+      </w:pPr>
+      <w:r>
+        <w:rPr>
+          <w:rFonts w:ascii="Calibri" w:hAnsi="Calibri" w:cs="Calibri"/>
+          <w:sz w:val="20"/>
+          <w:szCs w:val="20"/>
+          <w:highlight w:val="yellow"/>
+        </w:rPr>
+        <w:t>RETURN_STMT -&gt; return RET</w:t>
+      </w:r>
+      <w:bookmarkStart w:id="0" w:name="_GoBack"/>
+      <w:bookmarkEnd w:id="0"/>
+      <w:r>
+        <w:rPr>
+          <w:rFonts w:ascii="Calibri" w:hAnsi="Calibri" w:cs="Calibri"/>
+          <w:sz w:val="20"/>
+          <w:szCs w:val="20"/>
+          <w:highlight w:val="yellow"/>
+        </w:rPr>
+        <w:t>URN_STMT_</w:t>
+      </w:r>
+    </w:p>
+    <w:p>
+      <w:pPr>
+        <w:bidi w:val="0"/>
+        <w:spacing w:after="40"/>
+        <w:ind w:left="720"/>
+        <w:rPr>
+          <w:rFonts w:ascii="Calibri" w:hAnsi="Calibri" w:cs="Calibri"/>
+          <w:sz w:val="20"/>
+          <w:szCs w:val="20"/>
+          <w:highlight w:val="yellow"/>
+        </w:rPr>
+      </w:pPr>
+      <w:r>
+        <w:rPr>
+          <w:rFonts w:ascii="Calibri" w:hAnsi="Calibri" w:cs="Calibri"/>
+          <w:sz w:val="20"/>
+          <w:szCs w:val="20"/>
+          <w:highlight w:val="yellow"/>
+        </w:rPr>
+        <w:t>RETURN_STMT_ -&gt; EXPR | ɛ</w:t>
+      </w:r>
+    </w:p>
+    <w:p>
+      <w:pPr>
+        <w:bidi w:val="0"/>
+        <w:spacing w:after="40"/>
+        <w:ind w:left="720"/>
+        <w:rPr>
+          <w:rFonts w:ascii="Calibri" w:hAnsi="Calibri" w:cs="Calibri"/>
+          <w:sz w:val="20"/>
+          <w:szCs w:val="20"/>
+          <w:highlight w:val="yellow"/>
+        </w:rPr>
+      </w:pPr>
+      <w:r>
+        <w:rPr>
+          <w:rFonts w:ascii="Calibri" w:hAnsi="Calibri" w:cs="Calibri"/>
+          <w:sz w:val="20"/>
+          <w:szCs w:val="20"/>
+          <w:highlight w:val="yellow"/>
+        </w:rPr>
+        <w:t xml:space="preserve">VAR_ -&gt; </w:t>
+      </w:r>
+      <w:proofErr w:type="gramStart"/>
+      <w:r>
+        <w:rPr>
+          <w:rFonts w:ascii="Calibri" w:hAnsi="Calibri" w:cs="Calibri"/>
+          <w:sz w:val="20"/>
+          <w:szCs w:val="20"/>
+          <w:highlight w:val="yellow"/>
+        </w:rPr>
+        <w:t>[ EXPR</w:t>
+      </w:r>
+      <w:proofErr w:type="gramEnd"/>
+      <w:r>
+        <w:rPr>
+          <w:rFonts w:ascii="Calibri" w:hAnsi="Calibri" w:cs="Calibri"/>
+          <w:sz w:val="20"/>
+          <w:szCs w:val="20"/>
+          <w:highlight w:val="yellow"/>
+        </w:rPr>
+        <w:t>_LIST ] | ɛ</w:t>
+      </w:r>
+    </w:p>
+    <w:p>
+      <w:pPr>
+        <w:bidi w:val="0"/>
+        <w:spacing w:after="40"/>
+        <w:ind w:left="720"/>
+        <w:rPr>
+          <w:rFonts w:ascii="Calibri" w:hAnsi="Calibri" w:cs="Calibri"/>
+          <w:sz w:val="20"/>
+          <w:szCs w:val="20"/>
+        </w:rPr>
+      </w:pPr>
+      <w:r>
+        <w:rPr>
+          <w:rFonts w:ascii="Calibri" w:hAnsi="Calibri" w:cs="Calibri"/>
+          <w:sz w:val="20"/>
+          <w:szCs w:val="20"/>
+          <w:highlight w:val="yellow"/>
+        </w:rPr>
+        <w:t>EXPR_LIST -&gt; EXPR EXPR_LIST_</w:t>
+      </w:r>
+    </w:p>
+    <w:p>
+      <w:pPr>
+        <w:bidi w:val="0"/>
+        <w:spacing w:after="40"/>
+        <w:ind w:left="720"/>
+        <w:rPr>
+          <w:rFonts w:ascii="Calibri" w:hAnsi="Calibri" w:cs="Calibri"/>
+          <w:color w:val="000000" w:themeColor="text1"/>
+          <w:sz w:val="20"/>
+          <w:szCs w:val="20"/>
+        </w:rPr>
+      </w:pPr>
+      <w:r>
+        <w:rPr>
+          <w:rFonts w:ascii="Calibri" w:hAnsi="Calibri" w:cs="Calibri"/>
+          <w:color w:val="000000" w:themeColor="text1"/>
+          <w:sz w:val="20"/>
+          <w:szCs w:val="20"/>
+          <w:highlight w:val="yellow"/>
+        </w:rPr>
+        <w:t>EXPR_LIST_ -</w:t>
+      </w:r>
+      <w:proofErr w:type="gramStart"/>
+      <w:r>
+        <w:rPr>
+          <w:rFonts w:ascii="Calibri" w:hAnsi="Calibri" w:cs="Calibri"/>
+          <w:color w:val="000000" w:themeColor="text1"/>
+          <w:sz w:val="20"/>
+          <w:szCs w:val="20"/>
+          <w:highlight w:val="yellow"/>
+        </w:rPr>
+        <w:t>&gt; ,</w:t>
+      </w:r>
+      <w:proofErr w:type="gramEnd"/>
+      <w:r>
+        <w:rPr>
+          <w:rFonts w:ascii="Calibri" w:hAnsi="Calibri" w:cs="Calibri"/>
+          <w:color w:val="000000" w:themeColor="text1"/>
+          <w:sz w:val="20"/>
+          <w:szCs w:val="20"/>
+          <w:highlight w:val="yellow"/>
+        </w:rPr>
+        <w:t xml:space="preserve"> EXPR EXPR_LIST_ | ɛ</w:t>
+      </w:r>
+    </w:p>
+    <w:p>
+      <w:pPr>
+        <w:bidi w:val="0"/>
+        <w:spacing w:after="40"/>
+        <w:ind w:left="720"/>
+        <w:rPr>
+          <w:rFonts w:ascii="Calibri" w:hAnsi="Calibri" w:cs="Calibri"/>
+          <w:sz w:val="20"/>
+          <w:szCs w:val="20"/>
+        </w:rPr>
+      </w:pPr>
+      <w:r>
+        <w:rPr>
+          <w:rFonts w:ascii="Calibri" w:hAnsi="Calibri" w:cs="Calibri"/>
+          <w:sz w:val="20"/>
+          <w:szCs w:val="20"/>
+          <w:highlight w:val="magenta"/>
+        </w:rPr>
+        <w:t>CONDITION -&gt; EXPR rel_op EXPR</w:t>
+      </w:r>
+      <w:r>
+        <w:rPr>
+          <w:rFonts w:ascii="Calibri" w:hAnsi="Calibri" w:cs="Calibri"/>
+          <w:sz w:val="20"/>
+          <w:szCs w:val="20"/>
+        </w:rPr>
+        <w:t xml:space="preserve"> – need to check again</w:t>
+      </w:r>
+    </w:p>
+    <w:p>
+      <w:pPr>
+        <w:bidi w:val="0"/>
+        <w:spacing w:after="40"/>
+        <w:ind w:left="720"/>
+        <w:rPr>
+          <w:rFonts w:ascii="Calibri" w:hAnsi="Calibri" w:cs="Calibri"/>
+          <w:sz w:val="20"/>
+          <w:szCs w:val="20"/>
+        </w:rPr>
+      </w:pPr>
+      <w:r>
+        <w:rPr>
+          <w:rFonts w:ascii="Calibri" w:hAnsi="Calibri" w:cs="Calibri"/>
+          <w:sz w:val="20"/>
+          <w:szCs w:val="20"/>
+          <w:highlight w:val="yellow"/>
+        </w:rPr>
+        <w:t>EXPR -&gt; TERM EXPR_</w:t>
+      </w:r>
+    </w:p>
+    <w:p>
+      <w:pPr>
+        <w:bidi w:val="0"/>
+        <w:spacing w:after="40"/>
+        <w:ind w:left="720"/>
+        <w:rPr>
+          <w:rFonts w:ascii="Calibri" w:hAnsi="Calibri" w:cs="Calibri"/>
+          <w:sz w:val="20"/>
+          <w:szCs w:val="20"/>
+        </w:rPr>
+      </w:pPr>
+      <w:r>
+        <w:rPr>
+          <w:rFonts w:ascii="Calibri" w:hAnsi="Calibri" w:cs="Calibri"/>
+          <w:sz w:val="20"/>
+          <w:szCs w:val="20"/>
+          <w:highlight w:val="yellow"/>
+        </w:rPr>
+        <w:t>EXPR_ -&gt; + TERM EXPR_ | ɛ</w:t>
+      </w:r>
+    </w:p>
+    <w:p>
+      <w:pPr>
+        <w:bidi w:val="0"/>
+        <w:spacing w:after="40"/>
+        <w:ind w:left="720"/>
+        <w:rPr>
+          <w:rFonts w:ascii="Calibri" w:hAnsi="Calibri" w:cs="Calibri"/>
+          <w:sz w:val="20"/>
+          <w:szCs w:val="20"/>
+        </w:rPr>
+      </w:pPr>
+      <w:r>
+        <w:rPr>
+          <w:rFonts w:ascii="Calibri" w:hAnsi="Calibri" w:cs="Calibri"/>
+          <w:sz w:val="20"/>
+          <w:szCs w:val="20"/>
+          <w:highlight w:val="yellow"/>
+        </w:rPr>
+        <w:t>TERM -&gt; FACTOR TERM_</w:t>
+      </w:r>
+    </w:p>
+    <w:p>
+      <w:pPr>
+        <w:bidi w:val="0"/>
+        <w:spacing w:after="40"/>
+        <w:ind w:left="720"/>
+        <w:rPr>
+          <w:rFonts w:ascii="Calibri" w:hAnsi="Calibri" w:cs="Calibri"/>
+          <w:sz w:val="20"/>
+          <w:szCs w:val="20"/>
+        </w:rPr>
+      </w:pPr>
+      <w:r>
+        <w:rPr>
+          <w:rFonts w:ascii="Calibri" w:hAnsi="Calibri" w:cs="Calibri"/>
+          <w:sz w:val="20"/>
+          <w:szCs w:val="20"/>
+          <w:highlight w:val="yellow"/>
+        </w:rPr>
+        <w:t>TERM_ -&gt; * FACTOR TERM_ | ɛ</w:t>
+      </w:r>
+    </w:p>
+    <w:p>
+      <w:pPr>
+        <w:bidi w:val="0"/>
+        <w:spacing w:after="40"/>
+        <w:ind w:left="720"/>
+        <w:rPr>
+          <w:rFonts w:ascii="Calibri" w:hAnsi="Calibri" w:cs="Calibri"/>
+          <w:sz w:val="20"/>
+          <w:szCs w:val="20"/>
+        </w:rPr>
+      </w:pPr>
+      <w:r>
+        <w:rPr>
+          <w:rFonts w:ascii="Calibri" w:hAnsi="Calibri" w:cs="Calibri"/>
+          <w:sz w:val="20"/>
+          <w:szCs w:val="20"/>
+          <w:highlight w:val="yellow"/>
+        </w:rPr>
+        <w:t xml:space="preserve">FACTOR -&gt; id MOMO </w:t>
+      </w:r>
+      <w:proofErr w:type="gramStart"/>
+      <w:r>
+        <w:rPr>
+          <w:rFonts w:ascii="Calibri" w:hAnsi="Calibri" w:cs="Calibri"/>
+          <w:sz w:val="20"/>
+          <w:szCs w:val="20"/>
+          <w:highlight w:val="yellow"/>
+        </w:rPr>
+        <w:t xml:space="preserve">|  </w:t>
+      </w:r>
+      <w:proofErr w:type="spellStart"/>
+      <w:r>
+        <w:rPr>
+          <w:rFonts w:ascii="Calibri" w:hAnsi="Calibri" w:cs="Calibri"/>
+          <w:sz w:val="20"/>
+          <w:szCs w:val="20"/>
+          <w:highlight w:val="yellow"/>
+        </w:rPr>
+        <w:t>int</w:t>
+      </w:r>
+      <w:proofErr w:type="gramEnd"/>
+      <w:r>
+        <w:rPr>
+          <w:rFonts w:ascii="Calibri" w:hAnsi="Calibri" w:cs="Calibri"/>
+          <w:sz w:val="20"/>
+          <w:szCs w:val="20"/>
+          <w:highlight w:val="yellow"/>
+        </w:rPr>
+        <w:t>_num</w:t>
+      </w:r>
+      <w:proofErr w:type="spellEnd"/>
+      <w:r>
+        <w:rPr>
+          <w:rFonts w:ascii="Calibri" w:hAnsi="Calibri" w:cs="Calibri"/>
+          <w:sz w:val="20"/>
+          <w:szCs w:val="20"/>
+          <w:highlight w:val="yellow"/>
+        </w:rPr>
+        <w:t xml:space="preserve"> | </w:t>
+      </w:r>
+      <w:proofErr w:type="spellStart"/>
+      <w:r>
+        <w:rPr>
+          <w:rFonts w:ascii="Calibri" w:hAnsi="Calibri" w:cs="Calibri"/>
+          <w:sz w:val="20"/>
+          <w:szCs w:val="20"/>
+          <w:highlight w:val="yellow"/>
+        </w:rPr>
+        <w:t>float_num</w:t>
+      </w:r>
+      <w:proofErr w:type="spellEnd"/>
+      <w:r>
+        <w:rPr>
+          <w:rFonts w:ascii="Calibri" w:hAnsi="Calibri" w:cs="Calibri"/>
+          <w:sz w:val="20"/>
+          <w:szCs w:val="20"/>
+          <w:highlight w:val="yellow"/>
+        </w:rPr>
+        <w:t xml:space="preserve"> | ( EXPR )</w:t>
+      </w:r>
+    </w:p>
+    <w:p>
+      <w:pPr>
+        <w:bidi w:val="0"/>
+        <w:spacing w:after="40"/>
+        <w:ind w:firstLine="720"/>
+        <w:rPr>
+          <w:rFonts w:ascii="Calibri" w:hAnsi="Calibri" w:cs="Calibri"/>
+          <w:sz w:val="20"/>
+          <w:szCs w:val="20"/>
+        </w:rPr>
+      </w:pPr>
+      <w:r>
+        <w:rPr>
+          <w:rFonts w:ascii="Calibri" w:hAnsi="Calibri" w:cs="Calibri"/>
+          <w:sz w:val="20"/>
+          <w:szCs w:val="20"/>
+          <w:highlight w:val="yellow"/>
+        </w:rPr>
+        <w:t xml:space="preserve">MOMO-&gt; VAR_ | </w:t>
+      </w:r>
+      <w:proofErr w:type="gramStart"/>
+      <w:r>
+        <w:rPr>
+          <w:rFonts w:ascii="Calibri" w:hAnsi="Calibri" w:cs="Calibri"/>
+          <w:sz w:val="20"/>
+          <w:szCs w:val="20"/>
+          <w:highlight w:val="yellow"/>
         </w:rPr>
         <w:t>( ARGS</w:t>
       </w:r>
@@ -3985,474 +4510,7 @@
           <w:rFonts w:ascii="Calibri" w:hAnsi="Calibri" w:cs="Calibri"/>
           <w:sz w:val="20"/>
           <w:szCs w:val="20"/>
-        </w:rPr>
-        <w:t xml:space="preserve"> )</w:t>
-      </w:r>
-    </w:p>
-    <w:p>
-      <w:pPr>
-        <w:bidi w:val="0"/>
-        <w:spacing w:after="40"/>
-        <w:ind w:left="720"/>
-        <w:rPr>
-          <w:rFonts w:ascii="Calibri" w:hAnsi="Calibri" w:cs="Calibri"/>
-          <w:sz w:val="20"/>
-          <w:szCs w:val="20"/>
-        </w:rPr>
-      </w:pPr>
-      <w:bookmarkStart w:id="0" w:name="_GoBack"/>
-      <w:r>
-        <w:rPr>
-          <w:rFonts w:ascii="Calibri" w:hAnsi="Calibri" w:cs="Calibri"/>
-          <w:sz w:val="20"/>
-          <w:szCs w:val="20"/>
-        </w:rPr>
-        <w:t>ARGS -&gt; ARG_LIST | ɛ</w:t>
-      </w:r>
-    </w:p>
-    <w:bookmarkEnd w:id="0"/>
-    <w:p>
-      <w:pPr>
-        <w:bidi w:val="0"/>
-        <w:spacing w:after="40"/>
-        <w:ind w:left="720"/>
-        <w:rPr>
-          <w:rFonts w:ascii="Calibri" w:hAnsi="Calibri" w:cs="Calibri"/>
-          <w:sz w:val="20"/>
-          <w:szCs w:val="20"/>
-        </w:rPr>
-      </w:pPr>
-      <w:r>
-        <w:rPr>
-          <w:rFonts w:ascii="Calibri" w:hAnsi="Calibri" w:cs="Calibri"/>
-          <w:sz w:val="20"/>
-          <w:szCs w:val="20"/>
-        </w:rPr>
-        <w:t>ARG_LIST -&gt; EXPR ARG_LIST_</w:t>
-      </w:r>
-    </w:p>
-    <w:p>
-      <w:pPr>
-        <w:bidi w:val="0"/>
-        <w:spacing w:after="40"/>
-        <w:ind w:left="720"/>
-        <w:rPr>
-          <w:rFonts w:ascii="Calibri" w:hAnsi="Calibri" w:cs="Calibri"/>
-          <w:sz w:val="20"/>
-          <w:szCs w:val="20"/>
-        </w:rPr>
-      </w:pPr>
-      <w:r>
-        <w:rPr>
-          <w:rFonts w:ascii="Calibri" w:hAnsi="Calibri" w:cs="Calibri"/>
-          <w:sz w:val="20"/>
-          <w:szCs w:val="20"/>
-        </w:rPr>
-        <w:t>ARG_LIST_ -</w:t>
-      </w:r>
-      <w:proofErr w:type="gramStart"/>
-      <w:r>
-        <w:rPr>
-          <w:rFonts w:ascii="Calibri" w:hAnsi="Calibri" w:cs="Calibri"/>
-          <w:sz w:val="20"/>
-          <w:szCs w:val="20"/>
-        </w:rPr>
-        <w:t>&gt; ,</w:t>
-      </w:r>
-      <w:proofErr w:type="gramEnd"/>
-      <w:r>
-        <w:rPr>
-          <w:rFonts w:ascii="Calibri" w:hAnsi="Calibri" w:cs="Calibri"/>
-          <w:sz w:val="20"/>
-          <w:szCs w:val="20"/>
-        </w:rPr>
-        <w:t xml:space="preserve"> EXPR ARG_LIST_ | ɛ</w:t>
-      </w:r>
-    </w:p>
-    <w:p>
-      <w:pPr>
-        <w:bidi w:val="0"/>
-        <w:spacing w:after="40"/>
-        <w:ind w:left="720"/>
-        <w:rPr>
-          <w:rFonts w:ascii="Calibri" w:hAnsi="Calibri" w:cs="Calibri"/>
-          <w:sz w:val="20"/>
-          <w:szCs w:val="20"/>
-        </w:rPr>
-      </w:pPr>
-      <w:r>
-        <w:rPr>
-          <w:rFonts w:ascii="Calibri" w:hAnsi="Calibri" w:cs="Calibri"/>
-          <w:sz w:val="20"/>
-          <w:szCs w:val="20"/>
-          <w:highlight w:val="green"/>
-        </w:rPr>
-        <w:t>RETURN_STMT -&gt; return RETURN_STMT_</w:t>
-      </w:r>
-    </w:p>
-    <w:p>
-      <w:pPr>
-        <w:bidi w:val="0"/>
-        <w:spacing w:after="40"/>
-        <w:ind w:left="720"/>
-        <w:rPr>
-          <w:rFonts w:ascii="Calibri" w:hAnsi="Calibri" w:cs="Calibri"/>
-          <w:sz w:val="20"/>
-          <w:szCs w:val="20"/>
-        </w:rPr>
-      </w:pPr>
-      <w:r>
-        <w:rPr>
-          <w:rFonts w:ascii="Calibri" w:hAnsi="Calibri" w:cs="Calibri"/>
-          <w:sz w:val="20"/>
-          <w:szCs w:val="20"/>
-        </w:rPr>
-        <w:t>RETURN_STMT_ -&gt; EXPR | ɛ</w:t>
-      </w:r>
-    </w:p>
-    <w:p>
-      <w:pPr>
-        <w:bidi w:val="0"/>
-        <w:spacing w:after="40"/>
-        <w:ind w:left="720"/>
-        <w:rPr>
-          <w:rFonts w:ascii="Calibri" w:hAnsi="Calibri" w:cs="Calibri"/>
-          <w:sz w:val="20"/>
-          <w:szCs w:val="20"/>
-        </w:rPr>
-      </w:pPr>
-      <w:r>
-        <w:rPr>
-          <w:rFonts w:ascii="Calibri" w:hAnsi="Calibri" w:cs="Calibri"/>
-          <w:sz w:val="20"/>
-          <w:szCs w:val="20"/>
-          <w:highlight w:val="green"/>
-        </w:rPr>
-        <w:t>VAR -&gt; id VAR_</w:t>
-      </w:r>
-    </w:p>
-    <w:p>
-      <w:pPr>
-        <w:bidi w:val="0"/>
-        <w:spacing w:after="40"/>
-        <w:ind w:left="720"/>
-        <w:rPr>
-          <w:rFonts w:ascii="Calibri" w:hAnsi="Calibri" w:cs="Calibri"/>
-          <w:sz w:val="20"/>
-          <w:szCs w:val="20"/>
-        </w:rPr>
-      </w:pPr>
-      <w:r>
-        <w:rPr>
-          <w:rFonts w:ascii="Calibri" w:hAnsi="Calibri" w:cs="Calibri"/>
-          <w:sz w:val="20"/>
-          <w:szCs w:val="20"/>
-        </w:rPr>
-        <w:t xml:space="preserve">VAR_ -&gt; </w:t>
-      </w:r>
-      <w:proofErr w:type="gramStart"/>
-      <w:r>
-        <w:rPr>
-          <w:rFonts w:ascii="Calibri" w:hAnsi="Calibri" w:cs="Calibri"/>
-          <w:sz w:val="20"/>
-          <w:szCs w:val="20"/>
-        </w:rPr>
-        <w:t>[ EXPR</w:t>
-      </w:r>
-      <w:proofErr w:type="gramEnd"/>
-      <w:r>
-        <w:rPr>
-          <w:rFonts w:ascii="Calibri" w:hAnsi="Calibri" w:cs="Calibri"/>
-          <w:sz w:val="20"/>
-          <w:szCs w:val="20"/>
-        </w:rPr>
-        <w:t>_LIST ] | ɛ</w:t>
-      </w:r>
-    </w:p>
-    <w:p>
-      <w:pPr>
-        <w:bidi w:val="0"/>
-        <w:spacing w:after="40"/>
-        <w:ind w:left="720"/>
-        <w:rPr>
-          <w:rFonts w:ascii="Calibri" w:hAnsi="Calibri" w:cs="Calibri"/>
-          <w:sz w:val="20"/>
-          <w:szCs w:val="20"/>
-        </w:rPr>
-      </w:pPr>
-      <w:r>
-        <w:rPr>
-          <w:rFonts w:ascii="Calibri" w:hAnsi="Calibri" w:cs="Calibri"/>
-          <w:sz w:val="20"/>
-          <w:szCs w:val="20"/>
-        </w:rPr>
-        <w:t>EXPR_LIST -&gt; EXPR EXPR_LIST_</w:t>
-      </w:r>
-    </w:p>
-    <w:p>
-      <w:pPr>
-        <w:bidi w:val="0"/>
-        <w:spacing w:after="40"/>
-        <w:ind w:left="720"/>
-        <w:rPr>
-          <w:rFonts w:ascii="Calibri" w:hAnsi="Calibri" w:cs="Calibri"/>
-          <w:sz w:val="20"/>
-          <w:szCs w:val="20"/>
-        </w:rPr>
-      </w:pPr>
-      <w:r>
-        <w:rPr>
-          <w:rFonts w:ascii="Calibri" w:hAnsi="Calibri" w:cs="Calibri"/>
-          <w:sz w:val="20"/>
-          <w:szCs w:val="20"/>
-        </w:rPr>
-        <w:t>EXPR_LIST_ -</w:t>
-      </w:r>
-      <w:proofErr w:type="gramStart"/>
-      <w:r>
-        <w:rPr>
-          <w:rFonts w:ascii="Calibri" w:hAnsi="Calibri" w:cs="Calibri"/>
-          <w:sz w:val="20"/>
-          <w:szCs w:val="20"/>
-        </w:rPr>
-        <w:t>&gt; ,</w:t>
-      </w:r>
-      <w:proofErr w:type="gramEnd"/>
-      <w:r>
-        <w:rPr>
-          <w:rFonts w:ascii="Calibri" w:hAnsi="Calibri" w:cs="Calibri"/>
-          <w:sz w:val="20"/>
-          <w:szCs w:val="20"/>
-        </w:rPr>
-        <w:t xml:space="preserve"> EXPR EXPR_LIST_ | ɛ</w:t>
-      </w:r>
-    </w:p>
-    <w:p>
-      <w:pPr>
-        <w:bidi w:val="0"/>
-        <w:spacing w:after="40"/>
-        <w:ind w:left="720"/>
-        <w:rPr>
-          <w:rFonts w:ascii="Calibri" w:hAnsi="Calibri" w:cs="Calibri"/>
-          <w:sz w:val="20"/>
-          <w:szCs w:val="20"/>
-        </w:rPr>
-      </w:pPr>
-      <w:r>
-        <w:rPr>
-          <w:rFonts w:ascii="Calibri" w:hAnsi="Calibri" w:cs="Calibri"/>
-          <w:sz w:val="20"/>
-          <w:szCs w:val="20"/>
-        </w:rPr>
-        <w:t xml:space="preserve">CONDITION -&gt; EXPR </w:t>
-      </w:r>
-      <w:proofErr w:type="spellStart"/>
-      <w:r>
-        <w:rPr>
-          <w:rFonts w:ascii="Calibri" w:hAnsi="Calibri" w:cs="Calibri"/>
-          <w:sz w:val="20"/>
-          <w:szCs w:val="20"/>
-        </w:rPr>
-        <w:t>rel_op</w:t>
-      </w:r>
-      <w:proofErr w:type="spellEnd"/>
-      <w:r>
-        <w:rPr>
-          <w:rFonts w:ascii="Calibri" w:hAnsi="Calibri" w:cs="Calibri"/>
-          <w:sz w:val="20"/>
-          <w:szCs w:val="20"/>
-        </w:rPr>
-        <w:t xml:space="preserve"> EXPR</w:t>
-      </w:r>
-    </w:p>
-    <w:p>
-      <w:pPr>
-        <w:bidi w:val="0"/>
-        <w:spacing w:after="40"/>
-        <w:ind w:left="720"/>
-        <w:rPr>
-          <w:rFonts w:ascii="Calibri" w:hAnsi="Calibri" w:cs="Calibri"/>
-          <w:sz w:val="20"/>
-          <w:szCs w:val="20"/>
-        </w:rPr>
-      </w:pPr>
-      <w:r>
-        <w:rPr>
-          <w:rFonts w:ascii="Calibri" w:hAnsi="Calibri" w:cs="Calibri"/>
-          <w:sz w:val="20"/>
-          <w:szCs w:val="20"/>
-        </w:rPr>
-        <w:t>EXPR -&gt; TERM EXPR_</w:t>
-      </w:r>
-    </w:p>
-    <w:p>
-      <w:pPr>
-        <w:bidi w:val="0"/>
-        <w:spacing w:after="40"/>
-        <w:ind w:left="720"/>
-        <w:rPr>
-          <w:rFonts w:ascii="Calibri" w:hAnsi="Calibri" w:cs="Calibri"/>
-          <w:sz w:val="20"/>
-          <w:szCs w:val="20"/>
-        </w:rPr>
-      </w:pPr>
-      <w:r>
-        <w:rPr>
-          <w:rFonts w:ascii="Calibri" w:hAnsi="Calibri" w:cs="Calibri"/>
-          <w:sz w:val="20"/>
-          <w:szCs w:val="20"/>
-        </w:rPr>
-        <w:t>EXPR_ -&gt; + TERM EXPR_ | ɛ</w:t>
-      </w:r>
-    </w:p>
-    <w:p>
-      <w:pPr>
-        <w:bidi w:val="0"/>
-        <w:spacing w:after="40"/>
-        <w:ind w:left="720"/>
-        <w:rPr>
-          <w:rFonts w:ascii="Calibri" w:hAnsi="Calibri" w:cs="Calibri"/>
-          <w:sz w:val="20"/>
-          <w:szCs w:val="20"/>
-        </w:rPr>
-      </w:pPr>
-      <w:r>
-        <w:rPr>
-          <w:rFonts w:ascii="Calibri" w:hAnsi="Calibri" w:cs="Calibri"/>
-          <w:sz w:val="20"/>
-          <w:szCs w:val="20"/>
-        </w:rPr>
-        <w:t>TERM -&gt; FACTOR TERM_</w:t>
-      </w:r>
-    </w:p>
-    <w:p>
-      <w:pPr>
-        <w:bidi w:val="0"/>
-        <w:spacing w:after="40"/>
-        <w:ind w:left="720"/>
-        <w:rPr>
-          <w:rFonts w:ascii="Calibri" w:hAnsi="Calibri" w:cs="Calibri"/>
-          <w:sz w:val="20"/>
-          <w:szCs w:val="20"/>
-        </w:rPr>
-      </w:pPr>
-      <w:r>
-        <w:rPr>
-          <w:rFonts w:ascii="Calibri" w:hAnsi="Calibri" w:cs="Calibri"/>
-          <w:sz w:val="20"/>
-          <w:szCs w:val="20"/>
-        </w:rPr>
-        <w:t>TERM_ -&gt; * FACTOR TERM_ | ɛ</w:t>
-      </w:r>
-    </w:p>
-    <w:p>
-      <w:pPr>
-        <w:bidi w:val="0"/>
-        <w:spacing w:after="40"/>
-        <w:ind w:left="720"/>
-        <w:rPr>
-          <w:rFonts w:ascii="Calibri" w:hAnsi="Calibri" w:cs="Calibri"/>
-          <w:sz w:val="20"/>
-          <w:szCs w:val="20"/>
-        </w:rPr>
-      </w:pPr>
-      <w:r>
-        <w:rPr>
-          <w:rFonts w:ascii="Calibri" w:hAnsi="Calibri" w:cs="Calibri"/>
-          <w:sz w:val="20"/>
-          <w:szCs w:val="20"/>
-        </w:rPr>
-        <w:t xml:space="preserve">FACTOR -&gt; id MOMO </w:t>
-      </w:r>
-      <w:proofErr w:type="gramStart"/>
-      <w:r>
-        <w:rPr>
-          <w:rFonts w:ascii="Calibri" w:hAnsi="Calibri" w:cs="Calibri"/>
-          <w:sz w:val="20"/>
-          <w:szCs w:val="20"/>
-        </w:rPr>
-        <w:t xml:space="preserve">|  </w:t>
-      </w:r>
-      <w:proofErr w:type="spellStart"/>
-      <w:r>
-        <w:rPr>
-          <w:rFonts w:ascii="Calibri" w:hAnsi="Calibri" w:cs="Calibri"/>
-          <w:sz w:val="20"/>
-          <w:szCs w:val="20"/>
-        </w:rPr>
-        <w:t>int</w:t>
-      </w:r>
-      <w:proofErr w:type="gramEnd"/>
-      <w:r>
-        <w:rPr>
-          <w:rFonts w:ascii="Calibri" w:hAnsi="Calibri" w:cs="Calibri"/>
-          <w:sz w:val="20"/>
-          <w:szCs w:val="20"/>
-        </w:rPr>
-        <w:t>_num</w:t>
-      </w:r>
-      <w:proofErr w:type="spellEnd"/>
-      <w:r>
-        <w:rPr>
-          <w:rFonts w:ascii="Calibri" w:hAnsi="Calibri" w:cs="Calibri"/>
-          <w:sz w:val="20"/>
-          <w:szCs w:val="20"/>
-        </w:rPr>
-        <w:t xml:space="preserve"> | </w:t>
-      </w:r>
-      <w:proofErr w:type="spellStart"/>
-      <w:r>
-        <w:rPr>
-          <w:rFonts w:ascii="Calibri" w:hAnsi="Calibri" w:cs="Calibri"/>
-          <w:sz w:val="20"/>
-          <w:szCs w:val="20"/>
-        </w:rPr>
-        <w:t>float_num</w:t>
-      </w:r>
-      <w:proofErr w:type="spellEnd"/>
-      <w:r>
-        <w:rPr>
-          <w:rFonts w:ascii="Calibri" w:hAnsi="Calibri" w:cs="Calibri"/>
-          <w:sz w:val="20"/>
-          <w:szCs w:val="20"/>
-        </w:rPr>
-        <w:t xml:space="preserve"> | ( EXPR )</w:t>
-      </w:r>
-    </w:p>
-    <w:p>
-      <w:pPr>
-        <w:bidi w:val="0"/>
-        <w:spacing w:after="40"/>
-        <w:ind w:left="720"/>
-        <w:rPr>
-          <w:rFonts w:ascii="Calibri" w:hAnsi="Calibri" w:cs="Calibri"/>
-          <w:sz w:val="20"/>
-          <w:szCs w:val="20"/>
-        </w:rPr>
-      </w:pPr>
-      <w:r>
-        <w:rPr>
-          <w:rFonts w:ascii="Calibri" w:hAnsi="Calibri" w:cs="Calibri"/>
-          <w:sz w:val="20"/>
-          <w:szCs w:val="20"/>
-        </w:rPr>
-        <w:t xml:space="preserve">MOMO-&gt; VAR_ | </w:t>
-      </w:r>
-      <w:proofErr w:type="gramStart"/>
-      <w:r>
-        <w:rPr>
-          <w:rFonts w:ascii="Calibri" w:hAnsi="Calibri" w:cs="Calibri"/>
-          <w:sz w:val="20"/>
-          <w:szCs w:val="20"/>
-        </w:rPr>
-        <w:t>( ARGS</w:t>
-      </w:r>
-      <w:proofErr w:type="gramEnd"/>
-      <w:r>
-        <w:rPr>
-          <w:rFonts w:ascii="Calibri" w:hAnsi="Calibri" w:cs="Calibri"/>
-          <w:sz w:val="20"/>
-          <w:szCs w:val="20"/>
+          <w:highlight w:val="yellow"/>
         </w:rPr>
         <w:t xml:space="preserve"> )</w:t>
       </w:r>
@@ -4467,6 +4525,127 @@
     </w:sectPr>
   </w:body>
 </w:document>
+</file>
+
+<file path=word/numbering.xml><?xml version="1.0" encoding="utf-8"?>
+<w:numbering xmlns:wpc="http://schemas.microsoft.com/office/word/2010/wordprocessingCanvas" xmlns:mc="http://schemas.openxmlformats.org/markup-compatibility/2006" xmlns:o="urn:schemas-microsoft-com:office:office" xmlns:r="http://schemas.openxmlformats.org/officeDocument/2006/relationships" xmlns:m="http://schemas.openxmlformats.org/officeDocument/2006/math" xmlns:v="urn:schemas-microsoft-com:vml" xmlns:wp14="http://schemas.microsoft.com/office/word/2010/wordprocessingDrawing" xmlns:wp="http://schemas.openxmlformats.org/drawingml/2006/wordprocessingDrawing" xmlns:w10="urn:schemas-microsoft-com:office:word" xmlns:w="http://schemas.openxmlformats.org/wordprocessingml/2006/main" xmlns:w14="http://schemas.microsoft.com/office/word/2010/wordml" xmlns:w15="http://schemas.microsoft.com/office/word/2012/wordml" xmlns:wpg="http://schemas.microsoft.com/office/word/2010/wordprocessingGroup" xmlns:wpi="http://schemas.microsoft.com/office/word/2010/wordprocessingInk" xmlns:wne="http://schemas.microsoft.com/office/word/2006/wordml" xmlns:wps="http://schemas.microsoft.com/office/word/2010/wordprocessingShape" mc:Ignorable="w14 w15 wp14">
+  <w:abstractNum w:abstractNumId="0">
+    <w:nsid w:val="454F280F"/>
+    <w:multiLevelType w:val="hybridMultilevel"/>
+    <w:tmpl w:val="E5C6613A"/>
+    <w:lvl w:ilvl="0" w:tplc="04090001">
+      <w:start w:val="1"/>
+      <w:numFmt w:val="bullet"/>
+      <w:lvlText w:val=""/>
+      <w:lvlJc w:val="left"/>
+      <w:pPr>
+        <w:ind w:left="1440" w:hanging="360"/>
+      </w:pPr>
+      <w:rPr>
+        <w:rFonts w:ascii="Symbol" w:hAnsi="Symbol" w:hint="default"/>
+      </w:rPr>
+    </w:lvl>
+    <w:lvl w:ilvl="1" w:tplc="04090003" w:tentative="1">
+      <w:start w:val="1"/>
+      <w:numFmt w:val="bullet"/>
+      <w:lvlText w:val="o"/>
+      <w:lvlJc w:val="left"/>
+      <w:pPr>
+        <w:ind w:left="2160" w:hanging="360"/>
+      </w:pPr>
+      <w:rPr>
+        <w:rFonts w:ascii="Courier New" w:hAnsi="Courier New" w:cs="Courier New" w:hint="default"/>
+      </w:rPr>
+    </w:lvl>
+    <w:lvl w:ilvl="2" w:tplc="04090005" w:tentative="1">
+      <w:start w:val="1"/>
+      <w:numFmt w:val="bullet"/>
+      <w:lvlText w:val=""/>
+      <w:lvlJc w:val="left"/>
+      <w:pPr>
+        <w:ind w:left="2880" w:hanging="360"/>
+      </w:pPr>
+      <w:rPr>
+        <w:rFonts w:ascii="Wingdings" w:hAnsi="Wingdings" w:hint="default"/>
+      </w:rPr>
+    </w:lvl>
+    <w:lvl w:ilvl="3" w:tplc="04090001" w:tentative="1">
+      <w:start w:val="1"/>
+      <w:numFmt w:val="bullet"/>
+      <w:lvlText w:val=""/>
+      <w:lvlJc w:val="left"/>
+      <w:pPr>
+        <w:ind w:left="3600" w:hanging="360"/>
+      </w:pPr>
+      <w:rPr>
+        <w:rFonts w:ascii="Symbol" w:hAnsi="Symbol" w:hint="default"/>
+      </w:rPr>
+    </w:lvl>
+    <w:lvl w:ilvl="4" w:tplc="04090003" w:tentative="1">
+      <w:start w:val="1"/>
+      <w:numFmt w:val="bullet"/>
+      <w:lvlText w:val="o"/>
+      <w:lvlJc w:val="left"/>
+      <w:pPr>
+        <w:ind w:left="4320" w:hanging="360"/>
+      </w:pPr>
+      <w:rPr>
+        <w:rFonts w:ascii="Courier New" w:hAnsi="Courier New" w:cs="Courier New" w:hint="default"/>
+      </w:rPr>
+    </w:lvl>
+    <w:lvl w:ilvl="5" w:tplc="04090005" w:tentative="1">
+      <w:start w:val="1"/>
+      <w:numFmt w:val="bullet"/>
+      <w:lvlText w:val=""/>
+      <w:lvlJc w:val="left"/>
+      <w:pPr>
+        <w:ind w:left="5040" w:hanging="360"/>
+      </w:pPr>
+      <w:rPr>
+        <w:rFonts w:ascii="Wingdings" w:hAnsi="Wingdings" w:hint="default"/>
+      </w:rPr>
+    </w:lvl>
+    <w:lvl w:ilvl="6" w:tplc="04090001" w:tentative="1">
+      <w:start w:val="1"/>
+      <w:numFmt w:val="bullet"/>
+      <w:lvlText w:val=""/>
+      <w:lvlJc w:val="left"/>
+      <w:pPr>
+        <w:ind w:left="5760" w:hanging="360"/>
+      </w:pPr>
+      <w:rPr>
+        <w:rFonts w:ascii="Symbol" w:hAnsi="Symbol" w:hint="default"/>
+      </w:rPr>
+    </w:lvl>
+    <w:lvl w:ilvl="7" w:tplc="04090003" w:tentative="1">
+      <w:start w:val="1"/>
+      <w:numFmt w:val="bullet"/>
+      <w:lvlText w:val="o"/>
+      <w:lvlJc w:val="left"/>
+      <w:pPr>
+        <w:ind w:left="6480" w:hanging="360"/>
+      </w:pPr>
+      <w:rPr>
+        <w:rFonts w:ascii="Courier New" w:hAnsi="Courier New" w:cs="Courier New" w:hint="default"/>
+      </w:rPr>
+    </w:lvl>
+    <w:lvl w:ilvl="8" w:tplc="04090005" w:tentative="1">
+      <w:start w:val="1"/>
+      <w:numFmt w:val="bullet"/>
+      <w:lvlText w:val=""/>
+      <w:lvlJc w:val="left"/>
+      <w:pPr>
+        <w:ind w:left="7200" w:hanging="360"/>
+      </w:pPr>
+      <w:rPr>
+        <w:rFonts w:ascii="Wingdings" w:hAnsi="Wingdings" w:hint="default"/>
+      </w:rPr>
+    </w:lvl>
+  </w:abstractNum>
+  <w:num w:numId="1">
+    <w:abstractNumId w:val="0"/>
+  </w:num>
+</w:numbering>
 </file>
 
 <file path=word/styles.xml><?xml version="1.0" encoding="utf-8"?>
@@ -4894,6 +5073,17 @@
     <w:semiHidden/>
     <w:unhideWhenUsed/>
   </w:style>
+  <w:style w:type="paragraph" w:styleId="ListParagraph">
+    <w:name w:val="List Paragraph"/>
+    <w:basedOn w:val="Normal"/>
+    <w:uiPriority w:val="34"/>
+    <w:qFormat/>
+    <w:rsid w:val="00D41D5F"/>
+    <w:pPr>
+      <w:ind w:left="720"/>
+      <w:contextualSpacing/>
+    </w:pPr>
+  </w:style>
 </w:styles>
 </file>
 

</xml_diff>

<commit_message>
finish again all the parsers, need to complete main func
</commit_message>
<xml_diff>
--- a/Kompilazia-Grammer.docx
+++ b/Kompilazia-Grammer.docx
@@ -227,18 +227,7 @@
           <w:szCs w:val="20"/>
           <w:highlight w:val="yellow"/>
         </w:rPr>
-        <w:t>DIM_SIZES -&gt; int_num DI</w:t>
-      </w:r>
-      <w:bookmarkStart w:id="0" w:name="_GoBack"/>
-      <w:bookmarkEnd w:id="0"/>
-      <w:r>
-        <w:rPr>
-          <w:rFonts w:ascii="Calibri" w:hAnsi="Calibri" w:cs="Calibri"/>
-          <w:sz w:val="20"/>
-          <w:szCs w:val="20"/>
-          <w:highlight w:val="yellow"/>
-        </w:rPr>
-        <w:t>M_SIZES_</w:t>
+        <w:t>DIM_SIZES -&gt; int_num DIM_SIZES_</w:t>
       </w:r>
     </w:p>
     <w:p>
@@ -1014,7 +1003,29 @@
           <w:szCs w:val="20"/>
           <w:highlight w:val="yellow"/>
         </w:rPr>
-        <w:t>ARGS -&gt; ARG_LIST | ɛ</w:t>
+        <w:t>ARGS -&gt; ARG</w:t>
+      </w:r>
+      <w:bookmarkStart w:id="0" w:name="_GoBack"/>
+      <w:r>
+        <w:rPr>
+          <w:rFonts w:ascii="Calibri" w:hAnsi="Calibri" w:cs="Calibri"/>
+          <w:color w:val="000000" w:themeColor="text1"/>
+          <w:sz w:val="20"/>
+          <w:szCs w:val="20"/>
+          <w:highlight w:val="yellow"/>
+        </w:rPr>
+        <w:t>_</w:t>
+      </w:r>
+      <w:bookmarkEnd w:id="0"/>
+      <w:r>
+        <w:rPr>
+          <w:rFonts w:ascii="Calibri" w:hAnsi="Calibri" w:cs="Calibri"/>
+          <w:color w:val="000000" w:themeColor="text1"/>
+          <w:sz w:val="20"/>
+          <w:szCs w:val="20"/>
+          <w:highlight w:val="yellow"/>
+        </w:rPr>
+        <w:t>LIST | ɛ</w:t>
       </w:r>
     </w:p>
     <w:p>
@@ -1240,14 +1251,15 @@
           <w:rFonts w:ascii="Calibri" w:hAnsi="Calibri" w:cs="Calibri"/>
           <w:sz w:val="20"/>
           <w:szCs w:val="20"/>
-        </w:rPr>
-      </w:pPr>
-      <w:r>
-        <w:rPr>
-          <w:rFonts w:ascii="Calibri" w:hAnsi="Calibri" w:cs="Calibri"/>
-          <w:sz w:val="20"/>
-          <w:szCs w:val="20"/>
-          <w:highlight w:val="magenta"/>
+          <w:highlight w:val="yellow"/>
+        </w:rPr>
+      </w:pPr>
+      <w:r>
+        <w:rPr>
+          <w:rFonts w:ascii="Calibri" w:hAnsi="Calibri" w:cs="Calibri"/>
+          <w:sz w:val="20"/>
+          <w:szCs w:val="20"/>
+          <w:highlight w:val="yellow"/>
         </w:rPr>
         <w:t>CONDITION -&gt; EXPR rel_op EXPR</w:t>
       </w:r>
@@ -1256,19 +1268,21 @@
           <w:rFonts w:ascii="Calibri" w:hAnsi="Calibri" w:cs="Calibri"/>
           <w:sz w:val="20"/>
           <w:szCs w:val="20"/>
-        </w:rPr>
-        <w:t xml:space="preserve"> – need to check again</w:t>
-      </w:r>
-    </w:p>
-    <w:p>
-      <w:pPr>
-        <w:bidi w:val="0"/>
-        <w:spacing w:after="40"/>
-        <w:ind w:left="720"/>
-        <w:rPr>
-          <w:rFonts w:ascii="Calibri" w:hAnsi="Calibri" w:cs="Calibri"/>
-          <w:sz w:val="20"/>
-          <w:szCs w:val="20"/>
+          <w:highlight w:val="yellow"/>
+        </w:rPr>
+        <w:t xml:space="preserve"> </w:t>
+      </w:r>
+    </w:p>
+    <w:p>
+      <w:pPr>
+        <w:bidi w:val="0"/>
+        <w:spacing w:after="40"/>
+        <w:ind w:left="720"/>
+        <w:rPr>
+          <w:rFonts w:ascii="Calibri" w:hAnsi="Calibri" w:cs="Calibri"/>
+          <w:sz w:val="20"/>
+          <w:szCs w:val="20"/>
+          <w:highlight w:val="yellow"/>
         </w:rPr>
       </w:pPr>
       <w:r>
@@ -1290,6 +1304,7 @@
           <w:rFonts w:ascii="Calibri" w:hAnsi="Calibri" w:cs="Calibri"/>
           <w:sz w:val="20"/>
           <w:szCs w:val="20"/>
+          <w:highlight w:val="yellow"/>
         </w:rPr>
       </w:pPr>
       <w:r>
@@ -1311,6 +1326,7 @@
           <w:rFonts w:ascii="Calibri" w:hAnsi="Calibri" w:cs="Calibri"/>
           <w:sz w:val="20"/>
           <w:szCs w:val="20"/>
+          <w:highlight w:val="yellow"/>
         </w:rPr>
       </w:pPr>
       <w:r>
@@ -1332,6 +1348,7 @@
           <w:rFonts w:ascii="Calibri" w:hAnsi="Calibri" w:cs="Calibri"/>
           <w:sz w:val="20"/>
           <w:szCs w:val="20"/>
+          <w:highlight w:val="yellow"/>
         </w:rPr>
       </w:pPr>
       <w:r>
@@ -1353,6 +1370,7 @@
           <w:rFonts w:ascii="Calibri" w:hAnsi="Calibri" w:cs="Calibri"/>
           <w:sz w:val="20"/>
           <w:szCs w:val="20"/>
+          <w:highlight w:val="yellow"/>
         </w:rPr>
       </w:pPr>
       <w:r>

</xml_diff>

<commit_message>
in the middle of the test file - stuck on the comma
</commit_message>
<xml_diff>
--- a/Kompilazia-Grammer.docx
+++ b/Kompilazia-Grammer.docx
@@ -206,7 +206,27 @@
           <w:szCs w:val="20"/>
           <w:highlight w:val="yellow"/>
         </w:rPr>
-        <w:t>TYPE -&gt; int | float</w:t>
+        <w:t xml:space="preserve">TYPE -&gt; </w:t>
+      </w:r>
+      <w:proofErr w:type="spellStart"/>
+      <w:r>
+        <w:rPr>
+          <w:rFonts w:ascii="Calibri" w:hAnsi="Calibri" w:cs="Calibri"/>
+          <w:sz w:val="20"/>
+          <w:szCs w:val="20"/>
+          <w:highlight w:val="yellow"/>
+        </w:rPr>
+        <w:t>int</w:t>
+      </w:r>
+      <w:proofErr w:type="spellEnd"/>
+      <w:r>
+        <w:rPr>
+          <w:rFonts w:ascii="Calibri" w:hAnsi="Calibri" w:cs="Calibri"/>
+          <w:sz w:val="20"/>
+          <w:szCs w:val="20"/>
+          <w:highlight w:val="yellow"/>
+        </w:rPr>
+        <w:t xml:space="preserve"> | float</w:t>
       </w:r>
     </w:p>
     <w:p>
@@ -614,9 +634,8 @@
           <w:rFonts w:ascii="Calibri" w:hAnsi="Calibri" w:cs="Calibri"/>
           <w:sz w:val="20"/>
           <w:szCs w:val="20"/>
-          <w:highlight w:val="yellow"/>
-        </w:rPr>
-        <w:t>PARAM_LIST_ -</w:t>
+        </w:rPr>
+        <w:t xml:space="preserve">PARAM_LIST_ - </w:t>
       </w:r>
       <w:proofErr w:type="gramStart"/>
       <w:r>
@@ -624,6 +643,484 @@
           <w:rFonts w:ascii="Calibri" w:hAnsi="Calibri" w:cs="Calibri"/>
           <w:sz w:val="20"/>
           <w:szCs w:val="20"/>
+        </w:rPr>
+        <w:t xml:space="preserve">&gt; </w:t>
+      </w:r>
+      <w:r>
+        <w:rPr>
+          <w:rFonts w:ascii="Calibri" w:hAnsi="Calibri" w:cs="Calibri"/>
+          <w:sz w:val="20"/>
+          <w:szCs w:val="20"/>
+        </w:rPr>
+        <w:t xml:space="preserve"> ,</w:t>
+      </w:r>
+      <w:proofErr w:type="gramEnd"/>
+      <w:r>
+        <w:rPr>
+          <w:rFonts w:ascii="Calibri" w:hAnsi="Calibri" w:cs="Calibri"/>
+          <w:sz w:val="20"/>
+          <w:szCs w:val="20"/>
+        </w:rPr>
+        <w:t xml:space="preserve"> </w:t>
+      </w:r>
+      <w:r>
+        <w:rPr>
+          <w:rFonts w:ascii="Calibri" w:hAnsi="Calibri" w:cs="Calibri"/>
+          <w:sz w:val="20"/>
+          <w:szCs w:val="20"/>
+        </w:rPr>
+        <w:t>PARAM</w:t>
+      </w:r>
+      <w:r>
+        <w:rPr>
+          <w:rFonts w:ascii="Calibri" w:hAnsi="Calibri" w:cs="Calibri"/>
+          <w:sz w:val="20"/>
+          <w:szCs w:val="20"/>
+        </w:rPr>
+        <w:t xml:space="preserve"> PARAM_LIST_ | </w:t>
+      </w:r>
+      <w:r>
+        <w:rPr>
+          <w:rFonts w:ascii="Calibri" w:hAnsi="Calibri" w:cs="Calibri"/>
+          <w:sz w:val="20"/>
+          <w:szCs w:val="20"/>
+          <w:highlight w:val="cyan"/>
+        </w:rPr>
+        <w:t>ɛ</w:t>
+      </w:r>
+    </w:p>
+    <w:p>
+      <w:pPr>
+        <w:bidi w:val="0"/>
+        <w:spacing w:after="40"/>
+        <w:ind w:left="720"/>
+        <w:rPr>
+          <w:rFonts w:ascii="Calibri" w:hAnsi="Calibri" w:cs="Calibri"/>
+          <w:sz w:val="20"/>
+          <w:szCs w:val="20"/>
+        </w:rPr>
+      </w:pPr>
+      <w:r>
+        <w:rPr>
+          <w:rFonts w:ascii="Calibri" w:hAnsi="Calibri" w:cs="Calibri"/>
+          <w:sz w:val="20"/>
+          <w:szCs w:val="20"/>
+          <w:highlight w:val="yellow"/>
+        </w:rPr>
+        <w:t>PARAM -&gt; TYPE id PARAM_</w:t>
+      </w:r>
+    </w:p>
+    <w:p>
+      <w:pPr>
+        <w:bidi w:val="0"/>
+        <w:spacing w:after="40"/>
+        <w:ind w:left="720"/>
+        <w:rPr>
+          <w:rFonts w:ascii="Calibri" w:hAnsi="Calibri" w:cs="Calibri"/>
+          <w:sz w:val="20"/>
+          <w:szCs w:val="20"/>
+        </w:rPr>
+      </w:pPr>
+      <w:r>
+        <w:rPr>
+          <w:rFonts w:ascii="Calibri" w:hAnsi="Calibri" w:cs="Calibri"/>
+          <w:sz w:val="20"/>
+          <w:szCs w:val="20"/>
+          <w:highlight w:val="yellow"/>
+        </w:rPr>
+        <w:t xml:space="preserve">PARAM_ -&gt; </w:t>
+      </w:r>
+      <w:proofErr w:type="gramStart"/>
+      <w:r>
+        <w:rPr>
+          <w:rFonts w:ascii="Calibri" w:hAnsi="Calibri" w:cs="Calibri"/>
+          <w:sz w:val="20"/>
+          <w:szCs w:val="20"/>
+          <w:highlight w:val="yellow"/>
+        </w:rPr>
+        <w:t>[ DIM</w:t>
+      </w:r>
+      <w:proofErr w:type="gramEnd"/>
+      <w:r>
+        <w:rPr>
+          <w:rFonts w:ascii="Calibri" w:hAnsi="Calibri" w:cs="Calibri"/>
+          <w:sz w:val="20"/>
+          <w:szCs w:val="20"/>
+          <w:highlight w:val="yellow"/>
+        </w:rPr>
+        <w:t>_SIZES ] | ɛ</w:t>
+      </w:r>
+    </w:p>
+    <w:p>
+      <w:pPr>
+        <w:bidi w:val="0"/>
+        <w:spacing w:after="40"/>
+        <w:ind w:left="720"/>
+        <w:rPr>
+          <w:rFonts w:ascii="Calibri" w:hAnsi="Calibri" w:cs="Calibri"/>
+          <w:sz w:val="20"/>
+          <w:szCs w:val="20"/>
+          <w:highlight w:val="cyan"/>
+        </w:rPr>
+      </w:pPr>
+      <w:r>
+        <w:rPr>
+          <w:rFonts w:ascii="Calibri" w:hAnsi="Calibri" w:cs="Calibri"/>
+          <w:sz w:val="20"/>
+          <w:szCs w:val="20"/>
+          <w:highlight w:val="yellow"/>
+        </w:rPr>
+        <w:t xml:space="preserve">COMP_STMT -&gt; </w:t>
+      </w:r>
+      <w:proofErr w:type="gramStart"/>
+      <w:r>
+        <w:rPr>
+          <w:rFonts w:ascii="Calibri" w:hAnsi="Calibri" w:cs="Calibri"/>
+          <w:sz w:val="20"/>
+          <w:szCs w:val="20"/>
+          <w:highlight w:val="yellow"/>
+        </w:rPr>
+        <w:t xml:space="preserve">{ </w:t>
+      </w:r>
+      <w:r>
+        <w:rPr>
+          <w:rFonts w:ascii="Calibri" w:hAnsi="Calibri" w:cs="Calibri"/>
+          <w:sz w:val="20"/>
+          <w:szCs w:val="20"/>
+          <w:highlight w:val="cyan"/>
+        </w:rPr>
+        <w:t>VAR</w:t>
+      </w:r>
+      <w:proofErr w:type="gramEnd"/>
+      <w:r>
+        <w:rPr>
+          <w:rFonts w:ascii="Calibri" w:hAnsi="Calibri" w:cs="Calibri"/>
+          <w:sz w:val="20"/>
+          <w:szCs w:val="20"/>
+          <w:highlight w:val="cyan"/>
+        </w:rPr>
+        <w:t>_DEC_LIST</w:t>
+      </w:r>
+      <w:r>
+        <w:rPr>
+          <w:rFonts w:ascii="Calibri" w:hAnsi="Calibri" w:cs="Calibri"/>
+          <w:sz w:val="20"/>
+          <w:szCs w:val="20"/>
+          <w:highlight w:val="cyan"/>
+        </w:rPr>
+        <w:t>_</w:t>
+      </w:r>
+      <w:r>
+        <w:rPr>
+          <w:rFonts w:ascii="Calibri" w:hAnsi="Calibri" w:cs="Calibri"/>
+          <w:sz w:val="20"/>
+          <w:szCs w:val="20"/>
+          <w:highlight w:val="cyan"/>
+        </w:rPr>
+        <w:t xml:space="preserve"> STMT_LIST }</w:t>
+      </w:r>
+    </w:p>
+    <w:p>
+      <w:pPr>
+        <w:bidi w:val="0"/>
+        <w:spacing w:after="40"/>
+        <w:ind w:left="720"/>
+        <w:rPr>
+          <w:rFonts w:ascii="Calibri" w:hAnsi="Calibri" w:cs="Calibri"/>
+          <w:sz w:val="20"/>
+          <w:szCs w:val="20"/>
+        </w:rPr>
+      </w:pPr>
+      <w:r>
+        <w:rPr>
+          <w:rFonts w:ascii="Calibri" w:hAnsi="Calibri" w:cs="Calibri"/>
+          <w:sz w:val="20"/>
+          <w:szCs w:val="20"/>
+          <w:highlight w:val="yellow"/>
+        </w:rPr>
+        <w:t>VAR_DEC_LIST_</w:t>
+      </w:r>
+      <w:r>
+        <w:rPr>
+          <w:rFonts w:ascii="Calibri" w:hAnsi="Calibri" w:cs="Calibri"/>
+          <w:sz w:val="20"/>
+          <w:szCs w:val="20"/>
+          <w:highlight w:val="yellow"/>
+        </w:rPr>
+        <w:t xml:space="preserve"> -&gt; </w:t>
+      </w:r>
+      <w:r>
+        <w:rPr>
+          <w:rFonts w:ascii="Calibri" w:hAnsi="Calibri" w:cs="Calibri"/>
+          <w:sz w:val="20"/>
+          <w:szCs w:val="20"/>
+          <w:highlight w:val="cyan"/>
+        </w:rPr>
+        <w:t>VAR_DEC VAR_DEC_LIST_</w:t>
+      </w:r>
+      <w:r>
+        <w:rPr>
+          <w:rFonts w:ascii="Calibri" w:hAnsi="Calibri" w:cs="Calibri"/>
+          <w:sz w:val="20"/>
+          <w:szCs w:val="20"/>
+          <w:highlight w:val="cyan"/>
+        </w:rPr>
+        <w:t>| ɛ</w:t>
+      </w:r>
+    </w:p>
+    <w:p>
+      <w:pPr>
+        <w:bidi w:val="0"/>
+        <w:spacing w:after="40"/>
+        <w:ind w:left="720"/>
+        <w:rPr>
+          <w:rFonts w:ascii="Calibri" w:hAnsi="Calibri" w:cs="Calibri"/>
+          <w:sz w:val="20"/>
+          <w:szCs w:val="20"/>
+        </w:rPr>
+      </w:pPr>
+      <w:r>
+        <w:rPr>
+          <w:rFonts w:ascii="Calibri" w:hAnsi="Calibri" w:cs="Calibri"/>
+          <w:sz w:val="20"/>
+          <w:szCs w:val="20"/>
+          <w:highlight w:val="yellow"/>
+        </w:rPr>
+        <w:t>STMT_LIST -&gt; STMT STMT_LIST_</w:t>
+      </w:r>
+    </w:p>
+    <w:p>
+      <w:pPr>
+        <w:bidi w:val="0"/>
+        <w:spacing w:after="40"/>
+        <w:ind w:left="720"/>
+        <w:rPr>
+          <w:rFonts w:ascii="Calibri" w:hAnsi="Calibri" w:cs="Calibri"/>
+          <w:sz w:val="20"/>
+          <w:szCs w:val="20"/>
+        </w:rPr>
+      </w:pPr>
+      <w:r>
+        <w:rPr>
+          <w:rFonts w:ascii="Calibri" w:hAnsi="Calibri" w:cs="Calibri"/>
+          <w:sz w:val="20"/>
+          <w:szCs w:val="20"/>
+          <w:highlight w:val="yellow"/>
+        </w:rPr>
+        <w:t>STMT_LIST_ -</w:t>
+      </w:r>
+      <w:proofErr w:type="gramStart"/>
+      <w:r>
+        <w:rPr>
+          <w:rFonts w:ascii="Calibri" w:hAnsi="Calibri" w:cs="Calibri"/>
+          <w:sz w:val="20"/>
+          <w:szCs w:val="20"/>
+          <w:highlight w:val="yellow"/>
+        </w:rPr>
+        <w:t>&gt; ;</w:t>
+      </w:r>
+      <w:proofErr w:type="gramEnd"/>
+      <w:r>
+        <w:rPr>
+          <w:rFonts w:ascii="Calibri" w:hAnsi="Calibri" w:cs="Calibri"/>
+          <w:sz w:val="20"/>
+          <w:szCs w:val="20"/>
+          <w:highlight w:val="yellow"/>
+        </w:rPr>
+        <w:t xml:space="preserve"> STMT STMT_LIST_ | ɛ</w:t>
+      </w:r>
+    </w:p>
+    <w:p>
+      <w:pPr>
+        <w:bidi w:val="0"/>
+        <w:spacing w:after="40"/>
+        <w:ind w:left="720"/>
+        <w:rPr>
+          <w:rFonts w:ascii="Calibri" w:hAnsi="Calibri" w:cs="Calibri"/>
+          <w:sz w:val="20"/>
+          <w:szCs w:val="20"/>
+        </w:rPr>
+      </w:pPr>
+      <w:r>
+        <w:rPr>
+          <w:rFonts w:ascii="Calibri" w:hAnsi="Calibri" w:cs="Calibri"/>
+          <w:sz w:val="20"/>
+          <w:szCs w:val="20"/>
+          <w:highlight w:val="yellow"/>
+        </w:rPr>
+        <w:t>STMT -&gt; id</w:t>
+      </w:r>
+      <w:r>
+        <w:rPr>
+          <w:rFonts w:ascii="Calibri" w:hAnsi="Calibri" w:cs="Calibri"/>
+          <w:sz w:val="20"/>
+          <w:szCs w:val="20"/>
+          <w:highlight w:val="yellow"/>
+        </w:rPr>
+        <w:t xml:space="preserve"> STMT_</w:t>
+      </w:r>
+      <w:r>
+        <w:rPr>
+          <w:rFonts w:ascii="Calibri" w:hAnsi="Calibri" w:cs="Calibri"/>
+          <w:sz w:val="20"/>
+          <w:szCs w:val="20"/>
+          <w:highlight w:val="yellow"/>
+        </w:rPr>
+        <w:t>| COMP_STMT | IF_STMT | RETURN_STMT</w:t>
+      </w:r>
+    </w:p>
+    <w:p>
+      <w:pPr>
+        <w:bidi w:val="0"/>
+        <w:spacing w:after="40"/>
+        <w:ind w:left="720"/>
+        <w:rPr>
+          <w:rFonts w:ascii="Calibri" w:hAnsi="Calibri" w:cs="Calibri"/>
+          <w:sz w:val="20"/>
+          <w:szCs w:val="20"/>
+        </w:rPr>
+      </w:pPr>
+      <w:r>
+        <w:rPr>
+          <w:rFonts w:ascii="Calibri" w:hAnsi="Calibri" w:cs="Calibri"/>
+          <w:sz w:val="20"/>
+          <w:szCs w:val="20"/>
+          <w:highlight w:val="green"/>
+        </w:rPr>
+        <w:t xml:space="preserve">STMT_ -&gt; VAR_ = EXPR | </w:t>
+      </w:r>
+      <w:proofErr w:type="gramStart"/>
+      <w:r>
+        <w:rPr>
+          <w:rFonts w:ascii="Calibri" w:hAnsi="Calibri" w:cs="Calibri"/>
+          <w:sz w:val="20"/>
+          <w:szCs w:val="20"/>
+          <w:highlight w:val="green"/>
+        </w:rPr>
+        <w:t>( ARGS</w:t>
+      </w:r>
+      <w:proofErr w:type="gramEnd"/>
+      <w:r>
+        <w:rPr>
+          <w:rFonts w:ascii="Calibri" w:hAnsi="Calibri" w:cs="Calibri"/>
+          <w:sz w:val="20"/>
+          <w:szCs w:val="20"/>
+          <w:highlight w:val="green"/>
+        </w:rPr>
+        <w:t xml:space="preserve"> )</w:t>
+      </w:r>
+    </w:p>
+    <w:p>
+      <w:pPr>
+        <w:bidi w:val="0"/>
+        <w:spacing w:after="40"/>
+        <w:ind w:left="720"/>
+        <w:rPr>
+          <w:rFonts w:ascii="Calibri" w:hAnsi="Calibri" w:cs="Calibri"/>
+          <w:sz w:val="20"/>
+          <w:szCs w:val="20"/>
+        </w:rPr>
+      </w:pPr>
+      <w:r>
+        <w:rPr>
+          <w:rFonts w:ascii="Calibri" w:hAnsi="Calibri" w:cs="Calibri"/>
+          <w:sz w:val="20"/>
+          <w:szCs w:val="20"/>
+          <w:highlight w:val="yellow"/>
+        </w:rPr>
+        <w:t xml:space="preserve">IF_STMT -&gt; if </w:t>
+      </w:r>
+      <w:proofErr w:type="gramStart"/>
+      <w:r>
+        <w:rPr>
+          <w:rFonts w:ascii="Calibri" w:hAnsi="Calibri" w:cs="Calibri"/>
+          <w:sz w:val="20"/>
+          <w:szCs w:val="20"/>
+          <w:highlight w:val="yellow"/>
+        </w:rPr>
+        <w:t>( CONDITION</w:t>
+      </w:r>
+      <w:proofErr w:type="gramEnd"/>
+      <w:r>
+        <w:rPr>
+          <w:rFonts w:ascii="Calibri" w:hAnsi="Calibri" w:cs="Calibri"/>
+          <w:sz w:val="20"/>
+          <w:szCs w:val="20"/>
+          <w:highlight w:val="yellow"/>
+        </w:rPr>
+        <w:t xml:space="preserve"> ) STMT</w:t>
+      </w:r>
+    </w:p>
+    <w:p>
+      <w:pPr>
+        <w:bidi w:val="0"/>
+        <w:spacing w:after="40"/>
+        <w:ind w:left="720"/>
+        <w:rPr>
+          <w:rFonts w:ascii="Calibri" w:hAnsi="Calibri" w:cs="Calibri"/>
+          <w:color w:val="000000" w:themeColor="text1"/>
+          <w:sz w:val="20"/>
+          <w:szCs w:val="20"/>
+        </w:rPr>
+      </w:pPr>
+      <w:r>
+        <w:rPr>
+          <w:rFonts w:ascii="Calibri" w:hAnsi="Calibri" w:cs="Calibri"/>
+          <w:color w:val="000000" w:themeColor="text1"/>
+          <w:sz w:val="20"/>
+          <w:szCs w:val="20"/>
+          <w:highlight w:val="yellow"/>
+        </w:rPr>
+        <w:t>ARGS -&gt; ARG_LIST | ɛ</w:t>
+      </w:r>
+    </w:p>
+    <w:p>
+      <w:pPr>
+        <w:bidi w:val="0"/>
+        <w:spacing w:after="40"/>
+        <w:ind w:left="720"/>
+        <w:rPr>
+          <w:rFonts w:ascii="Calibri" w:hAnsi="Calibri" w:cs="Calibri"/>
+          <w:sz w:val="20"/>
+          <w:szCs w:val="20"/>
+        </w:rPr>
+      </w:pPr>
+      <w:r>
+        <w:rPr>
+          <w:rFonts w:ascii="Calibri" w:hAnsi="Calibri" w:cs="Calibri"/>
+          <w:sz w:val="20"/>
+          <w:szCs w:val="20"/>
+          <w:highlight w:val="yellow"/>
+        </w:rPr>
+        <w:t>ARG_LIST -&gt; EXPR ARG_LIST_</w:t>
+      </w:r>
+    </w:p>
+    <w:p>
+      <w:pPr>
+        <w:bidi w:val="0"/>
+        <w:spacing w:after="40"/>
+        <w:ind w:left="720"/>
+        <w:rPr>
+          <w:rFonts w:ascii="Calibri" w:hAnsi="Calibri" w:cs="Calibri"/>
+          <w:sz w:val="20"/>
+          <w:szCs w:val="20"/>
+        </w:rPr>
+      </w:pPr>
+      <w:r>
+        <w:rPr>
+          <w:rFonts w:ascii="Calibri" w:hAnsi="Calibri" w:cs="Calibri"/>
+          <w:sz w:val="20"/>
+          <w:szCs w:val="20"/>
+          <w:highlight w:val="yellow"/>
+        </w:rPr>
+        <w:t>ARG_LIST_ -</w:t>
+      </w:r>
+      <w:proofErr w:type="gramStart"/>
+      <w:r>
+        <w:rPr>
+          <w:rFonts w:ascii="Calibri" w:hAnsi="Calibri" w:cs="Calibri"/>
+          <w:sz w:val="20"/>
+          <w:szCs w:val="20"/>
           <w:highlight w:val="yellow"/>
         </w:rPr>
         <w:t>&gt; ,</w:t>
@@ -636,49 +1133,73 @@
           <w:szCs w:val="20"/>
           <w:highlight w:val="yellow"/>
         </w:rPr>
-        <w:t xml:space="preserve"> PARAM PARAM_LIST_ | ɛ</w:t>
-      </w:r>
-    </w:p>
-    <w:p>
-      <w:pPr>
-        <w:bidi w:val="0"/>
-        <w:spacing w:after="40"/>
-        <w:ind w:left="720"/>
-        <w:rPr>
-          <w:rFonts w:ascii="Calibri" w:hAnsi="Calibri" w:cs="Calibri"/>
-          <w:sz w:val="20"/>
-          <w:szCs w:val="20"/>
-        </w:rPr>
-      </w:pPr>
-      <w:r>
-        <w:rPr>
-          <w:rFonts w:ascii="Calibri" w:hAnsi="Calibri" w:cs="Calibri"/>
-          <w:sz w:val="20"/>
-          <w:szCs w:val="20"/>
-          <w:highlight w:val="yellow"/>
-        </w:rPr>
-        <w:t>PARAM -&gt; TYPE id PARAM_</w:t>
-      </w:r>
-    </w:p>
-    <w:p>
-      <w:pPr>
-        <w:bidi w:val="0"/>
-        <w:spacing w:after="40"/>
-        <w:ind w:left="720"/>
-        <w:rPr>
-          <w:rFonts w:ascii="Calibri" w:hAnsi="Calibri" w:cs="Calibri"/>
-          <w:sz w:val="20"/>
-          <w:szCs w:val="20"/>
-        </w:rPr>
-      </w:pPr>
-      <w:r>
-        <w:rPr>
-          <w:rFonts w:ascii="Calibri" w:hAnsi="Calibri" w:cs="Calibri"/>
-          <w:sz w:val="20"/>
-          <w:szCs w:val="20"/>
-          <w:highlight w:val="yellow"/>
-        </w:rPr>
-        <w:t xml:space="preserve">PARAM_ -&gt; </w:t>
+        <w:t xml:space="preserve"> EXPR ARG_LIST_ | ɛ</w:t>
+      </w:r>
+    </w:p>
+    <w:p>
+      <w:pPr>
+        <w:bidi w:val="0"/>
+        <w:spacing w:after="40"/>
+        <w:ind w:left="720"/>
+        <w:rPr>
+          <w:rFonts w:ascii="Calibri" w:hAnsi="Calibri" w:cs="Calibri"/>
+          <w:sz w:val="20"/>
+          <w:szCs w:val="20"/>
+          <w:highlight w:val="yellow"/>
+        </w:rPr>
+      </w:pPr>
+      <w:r>
+        <w:rPr>
+          <w:rFonts w:ascii="Calibri" w:hAnsi="Calibri" w:cs="Calibri"/>
+          <w:sz w:val="20"/>
+          <w:szCs w:val="20"/>
+          <w:highlight w:val="yellow"/>
+        </w:rPr>
+        <w:t>RETURN_STMT -&gt; return RETURN_STMT_</w:t>
+      </w:r>
+    </w:p>
+    <w:p>
+      <w:pPr>
+        <w:bidi w:val="0"/>
+        <w:spacing w:after="40"/>
+        <w:ind w:left="720"/>
+        <w:rPr>
+          <w:rFonts w:ascii="Calibri" w:hAnsi="Calibri" w:cs="Calibri"/>
+          <w:sz w:val="20"/>
+          <w:szCs w:val="20"/>
+          <w:highlight w:val="yellow"/>
+        </w:rPr>
+      </w:pPr>
+      <w:r>
+        <w:rPr>
+          <w:rFonts w:ascii="Calibri" w:hAnsi="Calibri" w:cs="Calibri"/>
+          <w:sz w:val="20"/>
+          <w:szCs w:val="20"/>
+          <w:highlight w:val="yellow"/>
+        </w:rPr>
+        <w:t>RETURN_STMT_ -&gt; EXPR | ɛ</w:t>
+      </w:r>
+    </w:p>
+    <w:p>
+      <w:pPr>
+        <w:bidi w:val="0"/>
+        <w:spacing w:after="40"/>
+        <w:ind w:left="720"/>
+        <w:rPr>
+          <w:rFonts w:ascii="Calibri" w:hAnsi="Calibri" w:cs="Calibri"/>
+          <w:sz w:val="20"/>
+          <w:szCs w:val="20"/>
+          <w:highlight w:val="yellow"/>
+        </w:rPr>
+      </w:pPr>
+      <w:r>
+        <w:rPr>
+          <w:rFonts w:ascii="Calibri" w:hAnsi="Calibri" w:cs="Calibri"/>
+          <w:sz w:val="20"/>
+          <w:szCs w:val="20"/>
+          <w:highlight w:val="yellow"/>
+        </w:rPr>
+        <w:t xml:space="preserve">VAR_ -&gt; </w:t>
       </w:r>
       <w:proofErr w:type="gramStart"/>
       <w:r>
@@ -688,7 +1209,7 @@
           <w:szCs w:val="20"/>
           <w:highlight w:val="yellow"/>
         </w:rPr>
-        <w:t>[ DIM</w:t>
+        <w:t>[ EXPR</w:t>
       </w:r>
       <w:proofErr w:type="gramEnd"/>
       <w:r>
@@ -698,482 +1219,18 @@
           <w:szCs w:val="20"/>
           <w:highlight w:val="yellow"/>
         </w:rPr>
-        <w:t>_SIZES ] | ɛ</w:t>
-      </w:r>
-    </w:p>
-    <w:p>
-      <w:pPr>
-        <w:bidi w:val="0"/>
-        <w:spacing w:after="40"/>
-        <w:ind w:left="720"/>
-        <w:rPr>
-          <w:rFonts w:ascii="Calibri" w:hAnsi="Calibri" w:cs="Calibri"/>
-          <w:sz w:val="20"/>
-          <w:szCs w:val="20"/>
-          <w:highlight w:val="cyan"/>
-        </w:rPr>
-      </w:pPr>
-      <w:r>
-        <w:rPr>
-          <w:rFonts w:ascii="Calibri" w:hAnsi="Calibri" w:cs="Calibri"/>
-          <w:sz w:val="20"/>
-          <w:szCs w:val="20"/>
-          <w:highlight w:val="yellow"/>
-        </w:rPr>
-        <w:t xml:space="preserve">COMP_STMT -&gt; </w:t>
-      </w:r>
-      <w:proofErr w:type="gramStart"/>
-      <w:r>
-        <w:rPr>
-          <w:rFonts w:ascii="Calibri" w:hAnsi="Calibri" w:cs="Calibri"/>
-          <w:sz w:val="20"/>
-          <w:szCs w:val="20"/>
-          <w:highlight w:val="yellow"/>
-        </w:rPr>
-        <w:t xml:space="preserve">{ </w:t>
-      </w:r>
-      <w:r>
-        <w:rPr>
-          <w:rFonts w:ascii="Calibri" w:hAnsi="Calibri" w:cs="Calibri"/>
-          <w:sz w:val="20"/>
-          <w:szCs w:val="20"/>
-          <w:highlight w:val="cyan"/>
-        </w:rPr>
-        <w:t>VAR</w:t>
-      </w:r>
-      <w:proofErr w:type="gramEnd"/>
-      <w:r>
-        <w:rPr>
-          <w:rFonts w:ascii="Calibri" w:hAnsi="Calibri" w:cs="Calibri"/>
-          <w:sz w:val="20"/>
-          <w:szCs w:val="20"/>
-          <w:highlight w:val="cyan"/>
-        </w:rPr>
-        <w:t>_DEC_LIST</w:t>
-      </w:r>
-      <w:r>
-        <w:rPr>
-          <w:rFonts w:ascii="Calibri" w:hAnsi="Calibri" w:cs="Calibri"/>
-          <w:sz w:val="20"/>
-          <w:szCs w:val="20"/>
-          <w:highlight w:val="cyan"/>
-        </w:rPr>
         <w:t>_</w:t>
       </w:r>
-      <w:r>
-        <w:rPr>
-          <w:rFonts w:ascii="Calibri" w:hAnsi="Calibri" w:cs="Calibri"/>
-          <w:sz w:val="20"/>
-          <w:szCs w:val="20"/>
-          <w:highlight w:val="cyan"/>
-        </w:rPr>
-        <w:t xml:space="preserve"> STMT_LIST }</w:t>
-      </w:r>
-    </w:p>
-    <w:p>
-      <w:pPr>
-        <w:bidi w:val="0"/>
-        <w:spacing w:after="40"/>
-        <w:ind w:left="720"/>
-        <w:rPr>
-          <w:rFonts w:ascii="Calibri" w:hAnsi="Calibri" w:cs="Calibri"/>
-          <w:sz w:val="20"/>
-          <w:szCs w:val="20"/>
-        </w:rPr>
-      </w:pPr>
-      <w:r>
-        <w:rPr>
-          <w:rFonts w:ascii="Calibri" w:hAnsi="Calibri" w:cs="Calibri"/>
-          <w:sz w:val="20"/>
-          <w:szCs w:val="20"/>
-          <w:highlight w:val="yellow"/>
-        </w:rPr>
-        <w:t xml:space="preserve">VAR_DEC_LIST_ -&gt; </w:t>
-      </w:r>
-      <w:r>
-        <w:rPr>
-          <w:rFonts w:ascii="Calibri" w:hAnsi="Calibri" w:cs="Calibri"/>
-          <w:sz w:val="20"/>
-          <w:szCs w:val="20"/>
-          <w:highlight w:val="cyan"/>
-        </w:rPr>
-        <w:t>VAR_DEC VAR_DEC_LIST_ | ɛ</w:t>
-      </w:r>
-    </w:p>
-    <w:p>
-      <w:pPr>
-        <w:bidi w:val="0"/>
-        <w:spacing w:after="40"/>
-        <w:ind w:left="720"/>
-        <w:rPr>
-          <w:rFonts w:ascii="Calibri" w:hAnsi="Calibri" w:cs="Calibri"/>
-          <w:sz w:val="20"/>
-          <w:szCs w:val="20"/>
-        </w:rPr>
-      </w:pPr>
-      <w:r>
-        <w:rPr>
-          <w:rFonts w:ascii="Calibri" w:hAnsi="Calibri" w:cs="Calibri"/>
-          <w:sz w:val="20"/>
-          <w:szCs w:val="20"/>
-          <w:highlight w:val="yellow"/>
-        </w:rPr>
-        <w:t>STMT_LIST -&gt; STMT STMT_LIST_</w:t>
-      </w:r>
-    </w:p>
-    <w:p>
-      <w:pPr>
-        <w:bidi w:val="0"/>
-        <w:spacing w:after="40"/>
-        <w:ind w:left="720"/>
-        <w:rPr>
-          <w:rFonts w:ascii="Calibri" w:hAnsi="Calibri" w:cs="Calibri"/>
-          <w:sz w:val="20"/>
-          <w:szCs w:val="20"/>
-        </w:rPr>
-      </w:pPr>
-      <w:r>
-        <w:rPr>
-          <w:rFonts w:ascii="Calibri" w:hAnsi="Calibri" w:cs="Calibri"/>
-          <w:sz w:val="20"/>
-          <w:szCs w:val="20"/>
-          <w:highlight w:val="yellow"/>
-        </w:rPr>
-        <w:t>STMT_LIST_ -</w:t>
-      </w:r>
-      <w:proofErr w:type="gramStart"/>
-      <w:r>
-        <w:rPr>
-          <w:rFonts w:ascii="Calibri" w:hAnsi="Calibri" w:cs="Calibri"/>
-          <w:sz w:val="20"/>
-          <w:szCs w:val="20"/>
-          <w:highlight w:val="yellow"/>
-        </w:rPr>
-        <w:t>&gt; ;</w:t>
-      </w:r>
-      <w:proofErr w:type="gramEnd"/>
-      <w:r>
-        <w:rPr>
-          <w:rFonts w:ascii="Calibri" w:hAnsi="Calibri" w:cs="Calibri"/>
-          <w:sz w:val="20"/>
-          <w:szCs w:val="20"/>
-          <w:highlight w:val="yellow"/>
-        </w:rPr>
-        <w:t xml:space="preserve"> STMT STMT_LIST_ | ɛ</w:t>
-      </w:r>
-    </w:p>
-    <w:p>
-      <w:pPr>
-        <w:bidi w:val="0"/>
-        <w:spacing w:after="40"/>
-        <w:ind w:left="720"/>
-        <w:rPr>
-          <w:rFonts w:ascii="Calibri" w:hAnsi="Calibri" w:cs="Calibri"/>
-          <w:sz w:val="20"/>
-          <w:szCs w:val="20"/>
-        </w:rPr>
-      </w:pPr>
-      <w:r>
-        <w:rPr>
-          <w:rFonts w:ascii="Calibri" w:hAnsi="Calibri" w:cs="Calibri"/>
-          <w:sz w:val="20"/>
-          <w:szCs w:val="20"/>
-          <w:highlight w:val="yellow"/>
-        </w:rPr>
-        <w:t>STMT -&gt; id</w:t>
-      </w:r>
-      <w:r>
-        <w:rPr>
-          <w:rFonts w:ascii="Calibri" w:hAnsi="Calibri" w:cs="Calibri"/>
-          <w:sz w:val="20"/>
-          <w:szCs w:val="20"/>
-          <w:highlight w:val="yellow"/>
-        </w:rPr>
-        <w:t xml:space="preserve"> STMT_</w:t>
-      </w:r>
-      <w:r>
-        <w:rPr>
-          <w:rFonts w:ascii="Calibri" w:hAnsi="Calibri" w:cs="Calibri"/>
-          <w:sz w:val="20"/>
-          <w:szCs w:val="20"/>
-          <w:highlight w:val="yellow"/>
-        </w:rPr>
-        <w:t>| COMP_STMT | IF_STMT | RETURN_STMT</w:t>
-      </w:r>
-    </w:p>
-    <w:p>
-      <w:pPr>
-        <w:bidi w:val="0"/>
-        <w:spacing w:after="40"/>
-        <w:ind w:left="720"/>
-        <w:rPr>
-          <w:rFonts w:ascii="Calibri" w:hAnsi="Calibri" w:cs="Calibri"/>
-          <w:sz w:val="20"/>
-          <w:szCs w:val="20"/>
-        </w:rPr>
-      </w:pPr>
-      <w:r>
-        <w:rPr>
-          <w:rFonts w:ascii="Calibri" w:hAnsi="Calibri" w:cs="Calibri"/>
-          <w:sz w:val="20"/>
-          <w:szCs w:val="20"/>
-          <w:highlight w:val="yellow"/>
-        </w:rPr>
-        <w:t xml:space="preserve">STMT_ -&gt; VAR_ = EXPR | </w:t>
-      </w:r>
-      <w:proofErr w:type="gramStart"/>
-      <w:r>
-        <w:rPr>
-          <w:rFonts w:ascii="Calibri" w:hAnsi="Calibri" w:cs="Calibri"/>
-          <w:sz w:val="20"/>
-          <w:szCs w:val="20"/>
-          <w:highlight w:val="yellow"/>
-        </w:rPr>
-        <w:t>( ARGS</w:t>
-      </w:r>
-      <w:proofErr w:type="gramEnd"/>
-      <w:r>
-        <w:rPr>
-          <w:rFonts w:ascii="Calibri" w:hAnsi="Calibri" w:cs="Calibri"/>
-          <w:sz w:val="20"/>
-          <w:szCs w:val="20"/>
-          <w:highlight w:val="yellow"/>
-        </w:rPr>
-        <w:t xml:space="preserve"> )</w:t>
-      </w:r>
-    </w:p>
-    <w:p>
-      <w:pPr>
-        <w:bidi w:val="0"/>
-        <w:spacing w:after="40"/>
-        <w:ind w:left="720"/>
-        <w:rPr>
-          <w:rFonts w:ascii="Calibri" w:hAnsi="Calibri" w:cs="Calibri"/>
-          <w:sz w:val="20"/>
-          <w:szCs w:val="20"/>
-        </w:rPr>
-      </w:pPr>
-      <w:r>
-        <w:rPr>
-          <w:rFonts w:ascii="Calibri" w:hAnsi="Calibri" w:cs="Calibri"/>
-          <w:sz w:val="20"/>
-          <w:szCs w:val="20"/>
-          <w:highlight w:val="yellow"/>
-        </w:rPr>
-        <w:t xml:space="preserve">IF_STMT -&gt; if </w:t>
-      </w:r>
-      <w:proofErr w:type="gramStart"/>
-      <w:r>
-        <w:rPr>
-          <w:rFonts w:ascii="Calibri" w:hAnsi="Calibri" w:cs="Calibri"/>
-          <w:sz w:val="20"/>
-          <w:szCs w:val="20"/>
-          <w:highlight w:val="yellow"/>
-        </w:rPr>
-        <w:t>( CONDITION</w:t>
-      </w:r>
-      <w:proofErr w:type="gramEnd"/>
-      <w:r>
-        <w:rPr>
-          <w:rFonts w:ascii="Calibri" w:hAnsi="Calibri" w:cs="Calibri"/>
-          <w:sz w:val="20"/>
-          <w:szCs w:val="20"/>
-          <w:highlight w:val="yellow"/>
-        </w:rPr>
-        <w:t xml:space="preserve"> ) STMT</w:t>
-      </w:r>
-    </w:p>
-    <w:p>
-      <w:pPr>
-        <w:bidi w:val="0"/>
-        <w:spacing w:after="40"/>
-        <w:ind w:left="720"/>
-        <w:rPr>
-          <w:rFonts w:ascii="Calibri" w:hAnsi="Calibri" w:cs="Calibri"/>
-          <w:color w:val="000000" w:themeColor="text1"/>
-          <w:sz w:val="20"/>
-          <w:szCs w:val="20"/>
-        </w:rPr>
-      </w:pPr>
-      <w:r>
-        <w:rPr>
-          <w:rFonts w:ascii="Calibri" w:hAnsi="Calibri" w:cs="Calibri"/>
-          <w:color w:val="000000" w:themeColor="text1"/>
-          <w:sz w:val="20"/>
-          <w:szCs w:val="20"/>
-          <w:highlight w:val="yellow"/>
-        </w:rPr>
-        <w:t>ARGS -&gt; ARG</w:t>
-      </w:r>
       <w:bookmarkStart w:id="0" w:name="_GoBack"/>
-      <w:r>
-        <w:rPr>
-          <w:rFonts w:ascii="Calibri" w:hAnsi="Calibri" w:cs="Calibri"/>
-          <w:color w:val="000000" w:themeColor="text1"/>
-          <w:sz w:val="20"/>
-          <w:szCs w:val="20"/>
-          <w:highlight w:val="yellow"/>
-        </w:rPr>
-        <w:t>_</w:t>
-      </w:r>
       <w:bookmarkEnd w:id="0"/>
       <w:r>
         <w:rPr>
           <w:rFonts w:ascii="Calibri" w:hAnsi="Calibri" w:cs="Calibri"/>
-          <w:color w:val="000000" w:themeColor="text1"/>
-          <w:sz w:val="20"/>
-          <w:szCs w:val="20"/>
-          <w:highlight w:val="yellow"/>
-        </w:rPr>
-        <w:t>LIST | ɛ</w:t>
-      </w:r>
-    </w:p>
-    <w:p>
-      <w:pPr>
-        <w:bidi w:val="0"/>
-        <w:spacing w:after="40"/>
-        <w:ind w:left="720"/>
-        <w:rPr>
-          <w:rFonts w:ascii="Calibri" w:hAnsi="Calibri" w:cs="Calibri"/>
-          <w:sz w:val="20"/>
-          <w:szCs w:val="20"/>
-        </w:rPr>
-      </w:pPr>
-      <w:r>
-        <w:rPr>
-          <w:rFonts w:ascii="Calibri" w:hAnsi="Calibri" w:cs="Calibri"/>
-          <w:sz w:val="20"/>
-          <w:szCs w:val="20"/>
-          <w:highlight w:val="yellow"/>
-        </w:rPr>
-        <w:t>ARG_LIST -&gt; EXPR ARG_LIST_</w:t>
-      </w:r>
-    </w:p>
-    <w:p>
-      <w:pPr>
-        <w:bidi w:val="0"/>
-        <w:spacing w:after="40"/>
-        <w:ind w:left="720"/>
-        <w:rPr>
-          <w:rFonts w:ascii="Calibri" w:hAnsi="Calibri" w:cs="Calibri"/>
-          <w:sz w:val="20"/>
-          <w:szCs w:val="20"/>
-        </w:rPr>
-      </w:pPr>
-      <w:r>
-        <w:rPr>
-          <w:rFonts w:ascii="Calibri" w:hAnsi="Calibri" w:cs="Calibri"/>
-          <w:sz w:val="20"/>
-          <w:szCs w:val="20"/>
-          <w:highlight w:val="yellow"/>
-        </w:rPr>
-        <w:t>ARG_LIST_ -</w:t>
-      </w:r>
-      <w:proofErr w:type="gramStart"/>
-      <w:r>
-        <w:rPr>
-          <w:rFonts w:ascii="Calibri" w:hAnsi="Calibri" w:cs="Calibri"/>
-          <w:sz w:val="20"/>
-          <w:szCs w:val="20"/>
-          <w:highlight w:val="yellow"/>
-        </w:rPr>
-        <w:t>&gt; ,</w:t>
-      </w:r>
-      <w:proofErr w:type="gramEnd"/>
-      <w:r>
-        <w:rPr>
-          <w:rFonts w:ascii="Calibri" w:hAnsi="Calibri" w:cs="Calibri"/>
-          <w:sz w:val="20"/>
-          <w:szCs w:val="20"/>
-          <w:highlight w:val="yellow"/>
-        </w:rPr>
-        <w:t xml:space="preserve"> EXPR ARG_LIST_ | ɛ</w:t>
-      </w:r>
-    </w:p>
-    <w:p>
-      <w:pPr>
-        <w:bidi w:val="0"/>
-        <w:spacing w:after="40"/>
-        <w:ind w:left="720"/>
-        <w:rPr>
-          <w:rFonts w:ascii="Calibri" w:hAnsi="Calibri" w:cs="Calibri"/>
-          <w:sz w:val="20"/>
-          <w:szCs w:val="20"/>
-          <w:highlight w:val="yellow"/>
-        </w:rPr>
-      </w:pPr>
-      <w:r>
-        <w:rPr>
-          <w:rFonts w:ascii="Calibri" w:hAnsi="Calibri" w:cs="Calibri"/>
-          <w:sz w:val="20"/>
-          <w:szCs w:val="20"/>
-          <w:highlight w:val="yellow"/>
-        </w:rPr>
-        <w:t>RETURN_STMT -&gt; return RETURN_STMT_</w:t>
-      </w:r>
-    </w:p>
-    <w:p>
-      <w:pPr>
-        <w:bidi w:val="0"/>
-        <w:spacing w:after="40"/>
-        <w:ind w:left="720"/>
-        <w:rPr>
-          <w:rFonts w:ascii="Calibri" w:hAnsi="Calibri" w:cs="Calibri"/>
-          <w:sz w:val="20"/>
-          <w:szCs w:val="20"/>
-          <w:highlight w:val="yellow"/>
-        </w:rPr>
-      </w:pPr>
-      <w:r>
-        <w:rPr>
-          <w:rFonts w:ascii="Calibri" w:hAnsi="Calibri" w:cs="Calibri"/>
-          <w:sz w:val="20"/>
-          <w:szCs w:val="20"/>
-          <w:highlight w:val="yellow"/>
-        </w:rPr>
-        <w:t>RETURN_STMT_ -&gt; EXPR | ɛ</w:t>
-      </w:r>
-    </w:p>
-    <w:p>
-      <w:pPr>
-        <w:bidi w:val="0"/>
-        <w:spacing w:after="40"/>
-        <w:ind w:left="720"/>
-        <w:rPr>
-          <w:rFonts w:ascii="Calibri" w:hAnsi="Calibri" w:cs="Calibri"/>
-          <w:sz w:val="20"/>
-          <w:szCs w:val="20"/>
-          <w:highlight w:val="yellow"/>
-        </w:rPr>
-      </w:pPr>
-      <w:r>
-        <w:rPr>
-          <w:rFonts w:ascii="Calibri" w:hAnsi="Calibri" w:cs="Calibri"/>
-          <w:sz w:val="20"/>
-          <w:szCs w:val="20"/>
-          <w:highlight w:val="yellow"/>
-        </w:rPr>
-        <w:t xml:space="preserve">VAR_ -&gt; </w:t>
-      </w:r>
-      <w:proofErr w:type="gramStart"/>
-      <w:r>
-        <w:rPr>
-          <w:rFonts w:ascii="Calibri" w:hAnsi="Calibri" w:cs="Calibri"/>
-          <w:sz w:val="20"/>
-          <w:szCs w:val="20"/>
-          <w:highlight w:val="yellow"/>
-        </w:rPr>
-        <w:t>[ EXPR</w:t>
-      </w:r>
-      <w:proofErr w:type="gramEnd"/>
-      <w:r>
-        <w:rPr>
-          <w:rFonts w:ascii="Calibri" w:hAnsi="Calibri" w:cs="Calibri"/>
-          <w:sz w:val="20"/>
-          <w:szCs w:val="20"/>
-          <w:highlight w:val="yellow"/>
-        </w:rPr>
-        <w:t>_LIST ] | ɛ</w:t>
+          <w:sz w:val="20"/>
+          <w:szCs w:val="20"/>
+          <w:highlight w:val="yellow"/>
+        </w:rPr>
+        <w:t>LIST ] | ɛ</w:t>
       </w:r>
     </w:p>
     <w:p>

</xml_diff>

<commit_message>
finish working on small file - need to complete main
</commit_message>
<xml_diff>
--- a/Kompilazia-Grammer.docx
+++ b/Kompilazia-Grammer.docx
@@ -382,7 +382,7 @@
       <w:r>
         <w:rPr>
           <w:rFonts w:ascii="Calibri" w:hAnsi="Calibri" w:cs="Calibri"/>
-          <w:highlight w:val="yellow"/>
+          <w:highlight w:val="cyan"/>
         </w:rPr>
         <w:t>FUNC_PREDEFS_ -</w:t>
       </w:r>
@@ -390,847 +390,863 @@
       <w:r>
         <w:rPr>
           <w:rFonts w:ascii="Calibri" w:hAnsi="Calibri" w:cs="Calibri"/>
-          <w:highlight w:val="yellow"/>
-        </w:rPr>
-        <w:t xml:space="preserve">&gt; </w:t>
-      </w:r>
-      <w:r>
-        <w:rPr>
-          <w:rFonts w:ascii="Calibri" w:hAnsi="Calibri" w:cs="Calibri"/>
-          <w:highlight w:val="yellow"/>
-        </w:rPr>
-        <w:t xml:space="preserve"> </w:t>
-      </w:r>
-      <w:r>
-        <w:rPr>
-          <w:rFonts w:ascii="Calibri" w:hAnsi="Calibri" w:cs="Calibri"/>
-          <w:sz w:val="20"/>
-          <w:szCs w:val="20"/>
-          <w:highlight w:val="yellow"/>
-        </w:rPr>
-        <w:t>FUNC</w:t>
-      </w:r>
-      <w:proofErr w:type="gramEnd"/>
-      <w:r>
-        <w:rPr>
-          <w:rFonts w:ascii="Calibri" w:hAnsi="Calibri" w:cs="Calibri"/>
-          <w:sz w:val="20"/>
-          <w:szCs w:val="20"/>
-          <w:highlight w:val="yellow"/>
-        </w:rPr>
-        <w:t>_</w:t>
-      </w:r>
-      <w:r>
-        <w:rPr>
-          <w:rFonts w:ascii="Calibri" w:hAnsi="Calibri" w:cs="Calibri"/>
-          <w:highlight w:val="yellow"/>
-        </w:rPr>
-        <w:t>PROTOTYPE</w:t>
-      </w:r>
-      <w:r>
-        <w:rPr>
-          <w:rFonts w:ascii="Calibri" w:hAnsi="Calibri" w:cs="Calibri"/>
-          <w:highlight w:val="yellow"/>
-        </w:rPr>
-        <w:t xml:space="preserve"> ;</w:t>
-      </w:r>
-      <w:r>
-        <w:rPr>
-          <w:rFonts w:ascii="Calibri" w:hAnsi="Calibri" w:cs="Calibri"/>
-          <w:highlight w:val="yellow"/>
-        </w:rPr>
-        <w:t xml:space="preserve"> FUNC_PREDEFS_ </w:t>
-      </w:r>
-      <w:r>
-        <w:rPr>
-          <w:rFonts w:ascii="Calibri" w:hAnsi="Calibri" w:cs="Calibri"/>
-          <w:sz w:val="20"/>
-          <w:szCs w:val="20"/>
-          <w:highlight w:val="yellow"/>
-        </w:rPr>
-        <w:t>| ɛ</w:t>
-      </w:r>
-    </w:p>
-    <w:p>
-      <w:pPr>
-        <w:bidi w:val="0"/>
-        <w:spacing w:after="40"/>
-        <w:ind w:left="720"/>
-        <w:rPr>
-          <w:rFonts w:ascii="Calibri" w:hAnsi="Calibri" w:cs="Calibri"/>
-          <w:sz w:val="20"/>
-          <w:szCs w:val="20"/>
-        </w:rPr>
-      </w:pPr>
-      <w:r>
-        <w:rPr>
-          <w:rFonts w:ascii="Calibri" w:hAnsi="Calibri" w:cs="Calibri"/>
-          <w:sz w:val="20"/>
-          <w:szCs w:val="20"/>
-          <w:highlight w:val="yellow"/>
-        </w:rPr>
-        <w:t xml:space="preserve">FUNC_PROTOTYPE -&gt; RETURNED_TYPE id </w:t>
-      </w:r>
-      <w:proofErr w:type="gramStart"/>
-      <w:r>
-        <w:rPr>
-          <w:rFonts w:ascii="Calibri" w:hAnsi="Calibri" w:cs="Calibri"/>
-          <w:sz w:val="20"/>
-          <w:szCs w:val="20"/>
-          <w:highlight w:val="yellow"/>
-        </w:rPr>
-        <w:t>( PARAMS</w:t>
-      </w:r>
-      <w:proofErr w:type="gramEnd"/>
-      <w:r>
-        <w:rPr>
-          <w:rFonts w:ascii="Calibri" w:hAnsi="Calibri" w:cs="Calibri"/>
-          <w:sz w:val="20"/>
-          <w:szCs w:val="20"/>
-          <w:highlight w:val="yellow"/>
-        </w:rPr>
-        <w:t xml:space="preserve"> )</w:t>
-      </w:r>
-    </w:p>
-    <w:p>
-      <w:pPr>
-        <w:bidi w:val="0"/>
-        <w:spacing w:after="40"/>
-        <w:ind w:left="720"/>
-        <w:rPr>
-          <w:rFonts w:ascii="Calibri" w:hAnsi="Calibri" w:cs="Calibri"/>
-          <w:sz w:val="20"/>
-          <w:szCs w:val="20"/>
-        </w:rPr>
-      </w:pPr>
-      <w:r>
-        <w:rPr>
-          <w:rFonts w:ascii="Calibri" w:hAnsi="Calibri" w:cs="Calibri"/>
-          <w:sz w:val="20"/>
-          <w:szCs w:val="20"/>
-          <w:highlight w:val="yellow"/>
-        </w:rPr>
-        <w:t>FUNC_FULL_DEFS -&gt; FUNC_WITH_BODY FUNC_FULL_DEFS_</w:t>
-      </w:r>
-    </w:p>
-    <w:p>
-      <w:pPr>
-        <w:bidi w:val="0"/>
-        <w:spacing w:after="40"/>
-        <w:ind w:left="720"/>
-        <w:rPr>
-          <w:rFonts w:ascii="Calibri" w:hAnsi="Calibri" w:cs="Calibri"/>
-          <w:sz w:val="20"/>
-          <w:szCs w:val="20"/>
-        </w:rPr>
-      </w:pPr>
-      <w:r>
-        <w:rPr>
-          <w:rFonts w:ascii="Calibri" w:hAnsi="Calibri" w:cs="Calibri"/>
-          <w:sz w:val="20"/>
-          <w:szCs w:val="20"/>
-          <w:highlight w:val="yellow"/>
-        </w:rPr>
-        <w:t>FUNC_FULL_DEFS_ -&gt; FUNC_WITH_BODY FUNC_FULL_DEFS_ | ɛ</w:t>
-      </w:r>
-    </w:p>
-    <w:p>
-      <w:pPr>
-        <w:bidi w:val="0"/>
-        <w:spacing w:after="40"/>
-        <w:ind w:left="720"/>
-        <w:rPr>
-          <w:rFonts w:ascii="Calibri" w:hAnsi="Calibri" w:cs="Calibri"/>
-          <w:sz w:val="20"/>
-          <w:szCs w:val="20"/>
-        </w:rPr>
-      </w:pPr>
-      <w:r>
-        <w:rPr>
-          <w:rFonts w:ascii="Calibri" w:hAnsi="Calibri" w:cs="Calibri"/>
-          <w:sz w:val="20"/>
-          <w:szCs w:val="20"/>
-          <w:highlight w:val="yellow"/>
-        </w:rPr>
-        <w:t>FUNC_WITH_BODY -&gt; FUNC_PROTOTYPE COMP_STMT</w:t>
-      </w:r>
-    </w:p>
-    <w:p>
-      <w:pPr>
-        <w:bidi w:val="0"/>
-        <w:spacing w:after="40"/>
-        <w:ind w:left="720"/>
-        <w:rPr>
-          <w:rFonts w:ascii="Calibri" w:hAnsi="Calibri" w:cs="Calibri"/>
-          <w:sz w:val="20"/>
-          <w:szCs w:val="20"/>
-        </w:rPr>
-      </w:pPr>
-      <w:r>
-        <w:rPr>
-          <w:rFonts w:ascii="Calibri" w:hAnsi="Calibri" w:cs="Calibri"/>
-          <w:sz w:val="20"/>
-          <w:szCs w:val="20"/>
-          <w:highlight w:val="yellow"/>
-        </w:rPr>
-        <w:t>RETURNED_TYPE -&gt; TYPE | void</w:t>
-      </w:r>
-    </w:p>
-    <w:p>
-      <w:pPr>
-        <w:bidi w:val="0"/>
-        <w:spacing w:after="40"/>
-        <w:ind w:left="720"/>
-        <w:rPr>
-          <w:rFonts w:ascii="Calibri" w:hAnsi="Calibri" w:cs="Calibri"/>
-          <w:sz w:val="20"/>
-          <w:szCs w:val="20"/>
-        </w:rPr>
-      </w:pPr>
-      <w:r>
-        <w:rPr>
-          <w:rFonts w:ascii="Calibri" w:hAnsi="Calibri" w:cs="Calibri"/>
-          <w:sz w:val="20"/>
-          <w:szCs w:val="20"/>
-          <w:highlight w:val="yellow"/>
-        </w:rPr>
-        <w:t>PARAMS -&gt; PARAM_LIST | ɛ</w:t>
-      </w:r>
-    </w:p>
-    <w:p>
-      <w:pPr>
-        <w:bidi w:val="0"/>
-        <w:spacing w:after="40"/>
-        <w:ind w:left="720"/>
-        <w:rPr>
-          <w:rFonts w:ascii="Calibri" w:hAnsi="Calibri" w:cs="Calibri"/>
-          <w:sz w:val="20"/>
-          <w:szCs w:val="20"/>
-        </w:rPr>
-      </w:pPr>
-      <w:r>
-        <w:rPr>
-          <w:rFonts w:ascii="Calibri" w:hAnsi="Calibri" w:cs="Calibri"/>
-          <w:sz w:val="20"/>
-          <w:szCs w:val="20"/>
-          <w:highlight w:val="yellow"/>
-        </w:rPr>
-        <w:t>PARAM_LIST -&gt; PARAM PARAM_LIST_</w:t>
-      </w:r>
-    </w:p>
-    <w:p>
-      <w:pPr>
-        <w:bidi w:val="0"/>
-        <w:spacing w:after="40"/>
-        <w:ind w:left="720"/>
-        <w:rPr>
-          <w:rFonts w:ascii="Calibri" w:hAnsi="Calibri" w:cs="Calibri"/>
-          <w:sz w:val="20"/>
-          <w:szCs w:val="20"/>
-        </w:rPr>
-      </w:pPr>
-      <w:r>
-        <w:rPr>
-          <w:rFonts w:ascii="Calibri" w:hAnsi="Calibri" w:cs="Calibri"/>
-          <w:sz w:val="20"/>
-          <w:szCs w:val="20"/>
-        </w:rPr>
-        <w:t xml:space="preserve">PARAM_LIST_ - </w:t>
-      </w:r>
-      <w:proofErr w:type="gramStart"/>
-      <w:r>
-        <w:rPr>
-          <w:rFonts w:ascii="Calibri" w:hAnsi="Calibri" w:cs="Calibri"/>
-          <w:sz w:val="20"/>
-          <w:szCs w:val="20"/>
-        </w:rPr>
-        <w:t xml:space="preserve">&gt; </w:t>
-      </w:r>
-      <w:r>
-        <w:rPr>
-          <w:rFonts w:ascii="Calibri" w:hAnsi="Calibri" w:cs="Calibri"/>
-          <w:sz w:val="20"/>
-          <w:szCs w:val="20"/>
-        </w:rPr>
-        <w:t xml:space="preserve"> ,</w:t>
-      </w:r>
-      <w:proofErr w:type="gramEnd"/>
-      <w:r>
-        <w:rPr>
-          <w:rFonts w:ascii="Calibri" w:hAnsi="Calibri" w:cs="Calibri"/>
-          <w:sz w:val="20"/>
-          <w:szCs w:val="20"/>
-        </w:rPr>
-        <w:t xml:space="preserve"> </w:t>
-      </w:r>
-      <w:r>
-        <w:rPr>
-          <w:rFonts w:ascii="Calibri" w:hAnsi="Calibri" w:cs="Calibri"/>
-          <w:sz w:val="20"/>
-          <w:szCs w:val="20"/>
-        </w:rPr>
-        <w:t>PARAM</w:t>
-      </w:r>
-      <w:r>
-        <w:rPr>
-          <w:rFonts w:ascii="Calibri" w:hAnsi="Calibri" w:cs="Calibri"/>
-          <w:sz w:val="20"/>
-          <w:szCs w:val="20"/>
-        </w:rPr>
-        <w:t xml:space="preserve"> PARAM_LIST_ | </w:t>
-      </w:r>
-      <w:r>
-        <w:rPr>
-          <w:rFonts w:ascii="Calibri" w:hAnsi="Calibri" w:cs="Calibri"/>
-          <w:sz w:val="20"/>
-          <w:szCs w:val="20"/>
           <w:highlight w:val="cyan"/>
         </w:rPr>
-        <w:t>ɛ</w:t>
-      </w:r>
-    </w:p>
-    <w:p>
-      <w:pPr>
-        <w:bidi w:val="0"/>
-        <w:spacing w:after="40"/>
-        <w:ind w:left="720"/>
-        <w:rPr>
-          <w:rFonts w:ascii="Calibri" w:hAnsi="Calibri" w:cs="Calibri"/>
-          <w:sz w:val="20"/>
-          <w:szCs w:val="20"/>
-        </w:rPr>
-      </w:pPr>
-      <w:r>
-        <w:rPr>
-          <w:rFonts w:ascii="Calibri" w:hAnsi="Calibri" w:cs="Calibri"/>
-          <w:sz w:val="20"/>
-          <w:szCs w:val="20"/>
-          <w:highlight w:val="yellow"/>
-        </w:rPr>
-        <w:t>PARAM -&gt; TYPE id PARAM_</w:t>
-      </w:r>
-    </w:p>
-    <w:p>
-      <w:pPr>
-        <w:bidi w:val="0"/>
-        <w:spacing w:after="40"/>
-        <w:ind w:left="720"/>
-        <w:rPr>
-          <w:rFonts w:ascii="Calibri" w:hAnsi="Calibri" w:cs="Calibri"/>
-          <w:sz w:val="20"/>
-          <w:szCs w:val="20"/>
-        </w:rPr>
-      </w:pPr>
-      <w:r>
-        <w:rPr>
-          <w:rFonts w:ascii="Calibri" w:hAnsi="Calibri" w:cs="Calibri"/>
-          <w:sz w:val="20"/>
-          <w:szCs w:val="20"/>
-          <w:highlight w:val="yellow"/>
-        </w:rPr>
-        <w:t xml:space="preserve">PARAM_ -&gt; </w:t>
-      </w:r>
-      <w:proofErr w:type="gramStart"/>
-      <w:r>
-        <w:rPr>
-          <w:rFonts w:ascii="Calibri" w:hAnsi="Calibri" w:cs="Calibri"/>
-          <w:sz w:val="20"/>
-          <w:szCs w:val="20"/>
-          <w:highlight w:val="yellow"/>
-        </w:rPr>
-        <w:t>[ DIM</w:t>
-      </w:r>
-      <w:proofErr w:type="gramEnd"/>
-      <w:r>
-        <w:rPr>
-          <w:rFonts w:ascii="Calibri" w:hAnsi="Calibri" w:cs="Calibri"/>
-          <w:sz w:val="20"/>
-          <w:szCs w:val="20"/>
-          <w:highlight w:val="yellow"/>
-        </w:rPr>
-        <w:t>_SIZES ] | ɛ</w:t>
-      </w:r>
-    </w:p>
-    <w:p>
-      <w:pPr>
-        <w:bidi w:val="0"/>
-        <w:spacing w:after="40"/>
-        <w:ind w:left="720"/>
-        <w:rPr>
-          <w:rFonts w:ascii="Calibri" w:hAnsi="Calibri" w:cs="Calibri"/>
-          <w:sz w:val="20"/>
-          <w:szCs w:val="20"/>
-          <w:highlight w:val="cyan"/>
-        </w:rPr>
-      </w:pPr>
-      <w:r>
-        <w:rPr>
-          <w:rFonts w:ascii="Calibri" w:hAnsi="Calibri" w:cs="Calibri"/>
-          <w:sz w:val="20"/>
-          <w:szCs w:val="20"/>
-          <w:highlight w:val="yellow"/>
-        </w:rPr>
-        <w:t xml:space="preserve">COMP_STMT -&gt; </w:t>
-      </w:r>
-      <w:proofErr w:type="gramStart"/>
-      <w:r>
-        <w:rPr>
-          <w:rFonts w:ascii="Calibri" w:hAnsi="Calibri" w:cs="Calibri"/>
-          <w:sz w:val="20"/>
-          <w:szCs w:val="20"/>
-          <w:highlight w:val="yellow"/>
-        </w:rPr>
-        <w:t xml:space="preserve">{ </w:t>
-      </w:r>
-      <w:r>
-        <w:rPr>
-          <w:rFonts w:ascii="Calibri" w:hAnsi="Calibri" w:cs="Calibri"/>
-          <w:sz w:val="20"/>
-          <w:szCs w:val="20"/>
-          <w:highlight w:val="cyan"/>
-        </w:rPr>
-        <w:t>VAR</w:t>
-      </w:r>
-      <w:proofErr w:type="gramEnd"/>
-      <w:r>
-        <w:rPr>
-          <w:rFonts w:ascii="Calibri" w:hAnsi="Calibri" w:cs="Calibri"/>
-          <w:sz w:val="20"/>
-          <w:szCs w:val="20"/>
-          <w:highlight w:val="cyan"/>
-        </w:rPr>
-        <w:t>_DEC_LIST</w:t>
-      </w:r>
-      <w:r>
-        <w:rPr>
-          <w:rFonts w:ascii="Calibri" w:hAnsi="Calibri" w:cs="Calibri"/>
-          <w:sz w:val="20"/>
-          <w:szCs w:val="20"/>
-          <w:highlight w:val="cyan"/>
-        </w:rPr>
-        <w:t>_</w:t>
-      </w:r>
-      <w:r>
-        <w:rPr>
-          <w:rFonts w:ascii="Calibri" w:hAnsi="Calibri" w:cs="Calibri"/>
-          <w:sz w:val="20"/>
-          <w:szCs w:val="20"/>
-          <w:highlight w:val="cyan"/>
-        </w:rPr>
-        <w:t xml:space="preserve"> STMT_LIST }</w:t>
-      </w:r>
-    </w:p>
-    <w:p>
-      <w:pPr>
-        <w:bidi w:val="0"/>
-        <w:spacing w:after="40"/>
-        <w:ind w:left="720"/>
-        <w:rPr>
-          <w:rFonts w:ascii="Calibri" w:hAnsi="Calibri" w:cs="Calibri"/>
-          <w:sz w:val="20"/>
-          <w:szCs w:val="20"/>
-        </w:rPr>
-      </w:pPr>
-      <w:r>
-        <w:rPr>
-          <w:rFonts w:ascii="Calibri" w:hAnsi="Calibri" w:cs="Calibri"/>
-          <w:sz w:val="20"/>
-          <w:szCs w:val="20"/>
-          <w:highlight w:val="yellow"/>
-        </w:rPr>
-        <w:t>VAR_DEC_LIST_</w:t>
-      </w:r>
-      <w:r>
-        <w:rPr>
-          <w:rFonts w:ascii="Calibri" w:hAnsi="Calibri" w:cs="Calibri"/>
-          <w:sz w:val="20"/>
-          <w:szCs w:val="20"/>
-          <w:highlight w:val="yellow"/>
-        </w:rPr>
-        <w:t xml:space="preserve"> -&gt; </w:t>
-      </w:r>
-      <w:r>
-        <w:rPr>
-          <w:rFonts w:ascii="Calibri" w:hAnsi="Calibri" w:cs="Calibri"/>
-          <w:sz w:val="20"/>
-          <w:szCs w:val="20"/>
-          <w:highlight w:val="cyan"/>
-        </w:rPr>
-        <w:t>VAR_DEC VAR_DEC_LIST_</w:t>
-      </w:r>
-      <w:r>
-        <w:rPr>
-          <w:rFonts w:ascii="Calibri" w:hAnsi="Calibri" w:cs="Calibri"/>
-          <w:sz w:val="20"/>
-          <w:szCs w:val="20"/>
-          <w:highlight w:val="cyan"/>
-        </w:rPr>
-        <w:t>| ɛ</w:t>
-      </w:r>
-    </w:p>
-    <w:p>
-      <w:pPr>
-        <w:bidi w:val="0"/>
-        <w:spacing w:after="40"/>
-        <w:ind w:left="720"/>
-        <w:rPr>
-          <w:rFonts w:ascii="Calibri" w:hAnsi="Calibri" w:cs="Calibri"/>
-          <w:sz w:val="20"/>
-          <w:szCs w:val="20"/>
-        </w:rPr>
-      </w:pPr>
-      <w:r>
-        <w:rPr>
-          <w:rFonts w:ascii="Calibri" w:hAnsi="Calibri" w:cs="Calibri"/>
-          <w:sz w:val="20"/>
-          <w:szCs w:val="20"/>
-          <w:highlight w:val="yellow"/>
-        </w:rPr>
-        <w:t>STMT_LIST -&gt; STMT STMT_LIST_</w:t>
-      </w:r>
-    </w:p>
-    <w:p>
-      <w:pPr>
-        <w:bidi w:val="0"/>
-        <w:spacing w:after="40"/>
-        <w:ind w:left="720"/>
-        <w:rPr>
-          <w:rFonts w:ascii="Calibri" w:hAnsi="Calibri" w:cs="Calibri"/>
-          <w:sz w:val="20"/>
-          <w:szCs w:val="20"/>
-        </w:rPr>
-      </w:pPr>
-      <w:r>
-        <w:rPr>
-          <w:rFonts w:ascii="Calibri" w:hAnsi="Calibri" w:cs="Calibri"/>
-          <w:sz w:val="20"/>
-          <w:szCs w:val="20"/>
-          <w:highlight w:val="yellow"/>
-        </w:rPr>
-        <w:t>STMT_LIST_ -</w:t>
-      </w:r>
-      <w:proofErr w:type="gramStart"/>
-      <w:r>
-        <w:rPr>
-          <w:rFonts w:ascii="Calibri" w:hAnsi="Calibri" w:cs="Calibri"/>
-          <w:sz w:val="20"/>
-          <w:szCs w:val="20"/>
-          <w:highlight w:val="yellow"/>
-        </w:rPr>
-        <w:t>&gt; ;</w:t>
-      </w:r>
-      <w:proofErr w:type="gramEnd"/>
-      <w:r>
-        <w:rPr>
-          <w:rFonts w:ascii="Calibri" w:hAnsi="Calibri" w:cs="Calibri"/>
-          <w:sz w:val="20"/>
-          <w:szCs w:val="20"/>
-          <w:highlight w:val="yellow"/>
-        </w:rPr>
-        <w:t xml:space="preserve"> STMT STMT_LIST_ | ɛ</w:t>
-      </w:r>
-    </w:p>
-    <w:p>
-      <w:pPr>
-        <w:bidi w:val="0"/>
-        <w:spacing w:after="40"/>
-        <w:ind w:left="720"/>
-        <w:rPr>
-          <w:rFonts w:ascii="Calibri" w:hAnsi="Calibri" w:cs="Calibri"/>
-          <w:sz w:val="20"/>
-          <w:szCs w:val="20"/>
-        </w:rPr>
-      </w:pPr>
-      <w:r>
-        <w:rPr>
-          <w:rFonts w:ascii="Calibri" w:hAnsi="Calibri" w:cs="Calibri"/>
-          <w:sz w:val="20"/>
-          <w:szCs w:val="20"/>
-          <w:highlight w:val="yellow"/>
-        </w:rPr>
-        <w:t>STMT -&gt; id</w:t>
-      </w:r>
-      <w:r>
-        <w:rPr>
-          <w:rFonts w:ascii="Calibri" w:hAnsi="Calibri" w:cs="Calibri"/>
-          <w:sz w:val="20"/>
-          <w:szCs w:val="20"/>
-          <w:highlight w:val="yellow"/>
-        </w:rPr>
-        <w:t xml:space="preserve"> STMT_</w:t>
-      </w:r>
-      <w:r>
-        <w:rPr>
-          <w:rFonts w:ascii="Calibri" w:hAnsi="Calibri" w:cs="Calibri"/>
-          <w:sz w:val="20"/>
-          <w:szCs w:val="20"/>
-          <w:highlight w:val="yellow"/>
-        </w:rPr>
-        <w:t>| COMP_STMT | IF_STMT | RETURN_STMT</w:t>
-      </w:r>
-    </w:p>
-    <w:p>
-      <w:pPr>
-        <w:bidi w:val="0"/>
-        <w:spacing w:after="40"/>
-        <w:ind w:left="720"/>
-        <w:rPr>
-          <w:rFonts w:ascii="Calibri" w:hAnsi="Calibri" w:cs="Calibri"/>
-          <w:sz w:val="20"/>
-          <w:szCs w:val="20"/>
-        </w:rPr>
-      </w:pPr>
-      <w:r>
-        <w:rPr>
-          <w:rFonts w:ascii="Calibri" w:hAnsi="Calibri" w:cs="Calibri"/>
-          <w:sz w:val="20"/>
-          <w:szCs w:val="20"/>
-          <w:highlight w:val="green"/>
-        </w:rPr>
-        <w:t xml:space="preserve">STMT_ -&gt; VAR_ = EXPR | </w:t>
-      </w:r>
-      <w:proofErr w:type="gramStart"/>
-      <w:r>
-        <w:rPr>
-          <w:rFonts w:ascii="Calibri" w:hAnsi="Calibri" w:cs="Calibri"/>
-          <w:sz w:val="20"/>
-          <w:szCs w:val="20"/>
-          <w:highlight w:val="green"/>
-        </w:rPr>
-        <w:t>( ARGS</w:t>
-      </w:r>
-      <w:proofErr w:type="gramEnd"/>
-      <w:r>
-        <w:rPr>
-          <w:rFonts w:ascii="Calibri" w:hAnsi="Calibri" w:cs="Calibri"/>
-          <w:sz w:val="20"/>
-          <w:szCs w:val="20"/>
-          <w:highlight w:val="green"/>
-        </w:rPr>
-        <w:t xml:space="preserve"> )</w:t>
-      </w:r>
-    </w:p>
-    <w:p>
-      <w:pPr>
-        <w:bidi w:val="0"/>
-        <w:spacing w:after="40"/>
-        <w:ind w:left="720"/>
-        <w:rPr>
-          <w:rFonts w:ascii="Calibri" w:hAnsi="Calibri" w:cs="Calibri"/>
-          <w:sz w:val="20"/>
-          <w:szCs w:val="20"/>
-        </w:rPr>
-      </w:pPr>
-      <w:r>
-        <w:rPr>
-          <w:rFonts w:ascii="Calibri" w:hAnsi="Calibri" w:cs="Calibri"/>
-          <w:sz w:val="20"/>
-          <w:szCs w:val="20"/>
-          <w:highlight w:val="yellow"/>
-        </w:rPr>
-        <w:t xml:space="preserve">IF_STMT -&gt; if </w:t>
-      </w:r>
-      <w:proofErr w:type="gramStart"/>
-      <w:r>
-        <w:rPr>
-          <w:rFonts w:ascii="Calibri" w:hAnsi="Calibri" w:cs="Calibri"/>
-          <w:sz w:val="20"/>
-          <w:szCs w:val="20"/>
-          <w:highlight w:val="yellow"/>
-        </w:rPr>
-        <w:t>( CONDITION</w:t>
-      </w:r>
-      <w:proofErr w:type="gramEnd"/>
-      <w:r>
-        <w:rPr>
-          <w:rFonts w:ascii="Calibri" w:hAnsi="Calibri" w:cs="Calibri"/>
-          <w:sz w:val="20"/>
-          <w:szCs w:val="20"/>
-          <w:highlight w:val="yellow"/>
-        </w:rPr>
-        <w:t xml:space="preserve"> ) STMT</w:t>
-      </w:r>
-    </w:p>
-    <w:p>
-      <w:pPr>
-        <w:bidi w:val="0"/>
-        <w:spacing w:after="40"/>
-        <w:ind w:left="720"/>
-        <w:rPr>
-          <w:rFonts w:ascii="Calibri" w:hAnsi="Calibri" w:cs="Calibri"/>
-          <w:color w:val="000000" w:themeColor="text1"/>
-          <w:sz w:val="20"/>
-          <w:szCs w:val="20"/>
-        </w:rPr>
-      </w:pPr>
-      <w:r>
-        <w:rPr>
-          <w:rFonts w:ascii="Calibri" w:hAnsi="Calibri" w:cs="Calibri"/>
-          <w:color w:val="000000" w:themeColor="text1"/>
-          <w:sz w:val="20"/>
-          <w:szCs w:val="20"/>
-          <w:highlight w:val="yellow"/>
-        </w:rPr>
-        <w:t>ARGS -&gt; ARG_LIST | ɛ</w:t>
-      </w:r>
-    </w:p>
-    <w:p>
-      <w:pPr>
-        <w:bidi w:val="0"/>
-        <w:spacing w:after="40"/>
-        <w:ind w:left="720"/>
-        <w:rPr>
-          <w:rFonts w:ascii="Calibri" w:hAnsi="Calibri" w:cs="Calibri"/>
-          <w:sz w:val="20"/>
-          <w:szCs w:val="20"/>
-        </w:rPr>
-      </w:pPr>
-      <w:r>
-        <w:rPr>
-          <w:rFonts w:ascii="Calibri" w:hAnsi="Calibri" w:cs="Calibri"/>
-          <w:sz w:val="20"/>
-          <w:szCs w:val="20"/>
-          <w:highlight w:val="yellow"/>
-        </w:rPr>
-        <w:t>ARG_LIST -&gt; EXPR ARG_LIST_</w:t>
-      </w:r>
-    </w:p>
-    <w:p>
-      <w:pPr>
-        <w:bidi w:val="0"/>
-        <w:spacing w:after="40"/>
-        <w:ind w:left="720"/>
-        <w:rPr>
-          <w:rFonts w:ascii="Calibri" w:hAnsi="Calibri" w:cs="Calibri"/>
-          <w:sz w:val="20"/>
-          <w:szCs w:val="20"/>
-        </w:rPr>
-      </w:pPr>
-      <w:r>
-        <w:rPr>
-          <w:rFonts w:ascii="Calibri" w:hAnsi="Calibri" w:cs="Calibri"/>
-          <w:sz w:val="20"/>
-          <w:szCs w:val="20"/>
-          <w:highlight w:val="yellow"/>
-        </w:rPr>
-        <w:t>ARG_LIST_ -</w:t>
-      </w:r>
-      <w:proofErr w:type="gramStart"/>
-      <w:r>
-        <w:rPr>
-          <w:rFonts w:ascii="Calibri" w:hAnsi="Calibri" w:cs="Calibri"/>
-          <w:sz w:val="20"/>
-          <w:szCs w:val="20"/>
-          <w:highlight w:val="yellow"/>
-        </w:rPr>
-        <w:t>&gt; ,</w:t>
-      </w:r>
-      <w:proofErr w:type="gramEnd"/>
-      <w:r>
-        <w:rPr>
-          <w:rFonts w:ascii="Calibri" w:hAnsi="Calibri" w:cs="Calibri"/>
-          <w:sz w:val="20"/>
-          <w:szCs w:val="20"/>
-          <w:highlight w:val="yellow"/>
-        </w:rPr>
-        <w:t xml:space="preserve"> EXPR ARG_LIST_ | ɛ</w:t>
-      </w:r>
-    </w:p>
-    <w:p>
-      <w:pPr>
-        <w:bidi w:val="0"/>
-        <w:spacing w:after="40"/>
-        <w:ind w:left="720"/>
-        <w:rPr>
-          <w:rFonts w:ascii="Calibri" w:hAnsi="Calibri" w:cs="Calibri"/>
-          <w:sz w:val="20"/>
-          <w:szCs w:val="20"/>
-          <w:highlight w:val="yellow"/>
-        </w:rPr>
-      </w:pPr>
-      <w:r>
-        <w:rPr>
-          <w:rFonts w:ascii="Calibri" w:hAnsi="Calibri" w:cs="Calibri"/>
-          <w:sz w:val="20"/>
-          <w:szCs w:val="20"/>
-          <w:highlight w:val="yellow"/>
-        </w:rPr>
-        <w:t>RETURN_STMT -&gt; return RETURN_STMT_</w:t>
-      </w:r>
-    </w:p>
-    <w:p>
-      <w:pPr>
-        <w:bidi w:val="0"/>
-        <w:spacing w:after="40"/>
-        <w:ind w:left="720"/>
-        <w:rPr>
-          <w:rFonts w:ascii="Calibri" w:hAnsi="Calibri" w:cs="Calibri"/>
-          <w:sz w:val="20"/>
-          <w:szCs w:val="20"/>
-          <w:highlight w:val="yellow"/>
-        </w:rPr>
-      </w:pPr>
-      <w:r>
-        <w:rPr>
-          <w:rFonts w:ascii="Calibri" w:hAnsi="Calibri" w:cs="Calibri"/>
-          <w:sz w:val="20"/>
-          <w:szCs w:val="20"/>
-          <w:highlight w:val="yellow"/>
-        </w:rPr>
-        <w:t>RETURN_STMT_ -&gt; EXPR | ɛ</w:t>
-      </w:r>
-    </w:p>
-    <w:p>
-      <w:pPr>
-        <w:bidi w:val="0"/>
-        <w:spacing w:after="40"/>
-        <w:ind w:left="720"/>
-        <w:rPr>
-          <w:rFonts w:ascii="Calibri" w:hAnsi="Calibri" w:cs="Calibri"/>
-          <w:sz w:val="20"/>
-          <w:szCs w:val="20"/>
-          <w:highlight w:val="yellow"/>
-        </w:rPr>
-      </w:pPr>
-      <w:r>
-        <w:rPr>
-          <w:rFonts w:ascii="Calibri" w:hAnsi="Calibri" w:cs="Calibri"/>
-          <w:sz w:val="20"/>
-          <w:szCs w:val="20"/>
-          <w:highlight w:val="yellow"/>
-        </w:rPr>
-        <w:t xml:space="preserve">VAR_ -&gt; </w:t>
-      </w:r>
-      <w:proofErr w:type="gramStart"/>
-      <w:r>
-        <w:rPr>
-          <w:rFonts w:ascii="Calibri" w:hAnsi="Calibri" w:cs="Calibri"/>
-          <w:sz w:val="20"/>
-          <w:szCs w:val="20"/>
-          <w:highlight w:val="yellow"/>
-        </w:rPr>
-        <w:t>[ EXPR</w:t>
-      </w:r>
-      <w:proofErr w:type="gramEnd"/>
-      <w:r>
-        <w:rPr>
-          <w:rFonts w:ascii="Calibri" w:hAnsi="Calibri" w:cs="Calibri"/>
-          <w:sz w:val="20"/>
-          <w:szCs w:val="20"/>
-          <w:highlight w:val="yellow"/>
-        </w:rPr>
-        <w:t>_</w:t>
+        <w:t>&gt;</w:t>
       </w:r>
       <w:bookmarkStart w:id="0" w:name="_GoBack"/>
       <w:bookmarkEnd w:id="0"/>
       <w:r>
         <w:rPr>
           <w:rFonts w:ascii="Calibri" w:hAnsi="Calibri" w:cs="Calibri"/>
-          <w:sz w:val="20"/>
-          <w:szCs w:val="20"/>
-          <w:highlight w:val="yellow"/>
-        </w:rPr>
-        <w:t>LIST ] | ɛ</w:t>
+          <w:highlight w:val="cyan"/>
+        </w:rPr>
+        <w:t xml:space="preserve"> </w:t>
+      </w:r>
+      <w:r>
+        <w:rPr>
+          <w:rFonts w:ascii="Calibri" w:hAnsi="Calibri" w:cs="Calibri"/>
+          <w:highlight w:val="cyan"/>
+        </w:rPr>
+        <w:t xml:space="preserve"> </w:t>
+      </w:r>
+      <w:r>
+        <w:rPr>
+          <w:rFonts w:ascii="Calibri" w:hAnsi="Calibri" w:cs="Calibri"/>
+          <w:sz w:val="20"/>
+          <w:szCs w:val="20"/>
+          <w:highlight w:val="cyan"/>
+        </w:rPr>
+        <w:t>FUNC</w:t>
+      </w:r>
+      <w:proofErr w:type="gramEnd"/>
+      <w:r>
+        <w:rPr>
+          <w:rFonts w:ascii="Calibri" w:hAnsi="Calibri" w:cs="Calibri"/>
+          <w:sz w:val="20"/>
+          <w:szCs w:val="20"/>
+          <w:highlight w:val="cyan"/>
+        </w:rPr>
+        <w:t>_</w:t>
+      </w:r>
+      <w:r>
+        <w:rPr>
+          <w:rFonts w:ascii="Calibri" w:hAnsi="Calibri" w:cs="Calibri"/>
+          <w:highlight w:val="cyan"/>
+        </w:rPr>
+        <w:t>PROTOTYPE</w:t>
+      </w:r>
+      <w:r>
+        <w:rPr>
+          <w:rFonts w:ascii="Calibri" w:hAnsi="Calibri" w:cs="Calibri"/>
+          <w:highlight w:val="cyan"/>
+        </w:rPr>
+        <w:t xml:space="preserve"> ;</w:t>
+      </w:r>
+      <w:r>
+        <w:rPr>
+          <w:rFonts w:ascii="Calibri" w:hAnsi="Calibri" w:cs="Calibri"/>
+          <w:highlight w:val="cyan"/>
+        </w:rPr>
+        <w:t xml:space="preserve"> FUNC_PREDEFS_ </w:t>
+      </w:r>
+      <w:r>
+        <w:rPr>
+          <w:rFonts w:ascii="Calibri" w:hAnsi="Calibri" w:cs="Calibri"/>
+          <w:sz w:val="20"/>
+          <w:szCs w:val="20"/>
+          <w:highlight w:val="cyan"/>
+        </w:rPr>
+        <w:t>| ɛ</w:t>
+      </w:r>
+    </w:p>
+    <w:p>
+      <w:pPr>
+        <w:bidi w:val="0"/>
+        <w:spacing w:after="40"/>
+        <w:ind w:left="720"/>
+        <w:rPr>
+          <w:rFonts w:ascii="Calibri" w:hAnsi="Calibri" w:cs="Calibri"/>
+          <w:sz w:val="20"/>
+          <w:szCs w:val="20"/>
+        </w:rPr>
+      </w:pPr>
+      <w:r>
+        <w:rPr>
+          <w:rFonts w:ascii="Calibri" w:hAnsi="Calibri" w:cs="Calibri"/>
+          <w:sz w:val="20"/>
+          <w:szCs w:val="20"/>
+          <w:highlight w:val="yellow"/>
+        </w:rPr>
+        <w:t xml:space="preserve">FUNC_PROTOTYPE -&gt; RETURNED_TYPE id </w:t>
+      </w:r>
+      <w:proofErr w:type="gramStart"/>
+      <w:r>
+        <w:rPr>
+          <w:rFonts w:ascii="Calibri" w:hAnsi="Calibri" w:cs="Calibri"/>
+          <w:sz w:val="20"/>
+          <w:szCs w:val="20"/>
+          <w:highlight w:val="yellow"/>
+        </w:rPr>
+        <w:t>( PARAMS</w:t>
+      </w:r>
+      <w:proofErr w:type="gramEnd"/>
+      <w:r>
+        <w:rPr>
+          <w:rFonts w:ascii="Calibri" w:hAnsi="Calibri" w:cs="Calibri"/>
+          <w:sz w:val="20"/>
+          <w:szCs w:val="20"/>
+          <w:highlight w:val="yellow"/>
+        </w:rPr>
+        <w:t xml:space="preserve"> )</w:t>
+      </w:r>
+    </w:p>
+    <w:p>
+      <w:pPr>
+        <w:bidi w:val="0"/>
+        <w:spacing w:after="40"/>
+        <w:ind w:left="720"/>
+        <w:rPr>
+          <w:rFonts w:ascii="Calibri" w:hAnsi="Calibri" w:cs="Calibri"/>
+          <w:sz w:val="20"/>
+          <w:szCs w:val="20"/>
+        </w:rPr>
+      </w:pPr>
+      <w:r>
+        <w:rPr>
+          <w:rFonts w:ascii="Calibri" w:hAnsi="Calibri" w:cs="Calibri"/>
+          <w:sz w:val="20"/>
+          <w:szCs w:val="20"/>
+          <w:highlight w:val="yellow"/>
+        </w:rPr>
+        <w:t>FUNC_FULL_DEFS -&gt; FUNC_WITH_BODY FUNC_FULL_DEFS_</w:t>
+      </w:r>
+    </w:p>
+    <w:p>
+      <w:pPr>
+        <w:bidi w:val="0"/>
+        <w:spacing w:after="40"/>
+        <w:ind w:left="720"/>
+        <w:rPr>
+          <w:rFonts w:ascii="Calibri" w:hAnsi="Calibri" w:cs="Calibri"/>
+          <w:sz w:val="20"/>
+          <w:szCs w:val="20"/>
+        </w:rPr>
+      </w:pPr>
+      <w:r>
+        <w:rPr>
+          <w:rFonts w:ascii="Calibri" w:hAnsi="Calibri" w:cs="Calibri"/>
+          <w:sz w:val="20"/>
+          <w:szCs w:val="20"/>
+          <w:highlight w:val="yellow"/>
+        </w:rPr>
+        <w:t>FUNC_FULL_DEFS_ -&gt; FUNC_WITH_BODY FUNC_FULL_DEFS_ | ɛ</w:t>
+      </w:r>
+    </w:p>
+    <w:p>
+      <w:pPr>
+        <w:bidi w:val="0"/>
+        <w:spacing w:after="40"/>
+        <w:ind w:left="720"/>
+        <w:rPr>
+          <w:rFonts w:ascii="Calibri" w:hAnsi="Calibri" w:cs="Calibri"/>
+          <w:sz w:val="20"/>
+          <w:szCs w:val="20"/>
+        </w:rPr>
+      </w:pPr>
+      <w:r>
+        <w:rPr>
+          <w:rFonts w:ascii="Calibri" w:hAnsi="Calibri" w:cs="Calibri"/>
+          <w:sz w:val="20"/>
+          <w:szCs w:val="20"/>
+          <w:highlight w:val="yellow"/>
+        </w:rPr>
+        <w:t>FUNC_WITH_BODY -&gt; FUNC_PROTOTYPE COMP_STMT</w:t>
+      </w:r>
+    </w:p>
+    <w:p>
+      <w:pPr>
+        <w:bidi w:val="0"/>
+        <w:spacing w:after="40"/>
+        <w:ind w:left="720"/>
+        <w:rPr>
+          <w:rFonts w:ascii="Calibri" w:hAnsi="Calibri" w:cs="Calibri"/>
+          <w:sz w:val="20"/>
+          <w:szCs w:val="20"/>
+        </w:rPr>
+      </w:pPr>
+      <w:r>
+        <w:rPr>
+          <w:rFonts w:ascii="Calibri" w:hAnsi="Calibri" w:cs="Calibri"/>
+          <w:sz w:val="20"/>
+          <w:szCs w:val="20"/>
+          <w:highlight w:val="yellow"/>
+        </w:rPr>
+        <w:t>RETURNED_TYPE -&gt; TYPE | void</w:t>
+      </w:r>
+    </w:p>
+    <w:p>
+      <w:pPr>
+        <w:bidi w:val="0"/>
+        <w:spacing w:after="40"/>
+        <w:ind w:left="720"/>
+        <w:rPr>
+          <w:rFonts w:ascii="Calibri" w:hAnsi="Calibri" w:cs="Calibri"/>
+          <w:sz w:val="20"/>
+          <w:szCs w:val="20"/>
+        </w:rPr>
+      </w:pPr>
+      <w:r>
+        <w:rPr>
+          <w:rFonts w:ascii="Calibri" w:hAnsi="Calibri" w:cs="Calibri"/>
+          <w:sz w:val="20"/>
+          <w:szCs w:val="20"/>
+          <w:highlight w:val="yellow"/>
+        </w:rPr>
+        <w:t>PARAMS -&gt; PARAM_LIST | ɛ</w:t>
+      </w:r>
+    </w:p>
+    <w:p>
+      <w:pPr>
+        <w:bidi w:val="0"/>
+        <w:spacing w:after="40"/>
+        <w:ind w:left="720"/>
+        <w:rPr>
+          <w:rFonts w:ascii="Calibri" w:hAnsi="Calibri" w:cs="Calibri"/>
+          <w:sz w:val="20"/>
+          <w:szCs w:val="20"/>
+        </w:rPr>
+      </w:pPr>
+      <w:r>
+        <w:rPr>
+          <w:rFonts w:ascii="Calibri" w:hAnsi="Calibri" w:cs="Calibri"/>
+          <w:sz w:val="20"/>
+          <w:szCs w:val="20"/>
+          <w:highlight w:val="yellow"/>
+        </w:rPr>
+        <w:t>PARAM_LIST -&gt; PARAM PARAM_LIST_</w:t>
+      </w:r>
+    </w:p>
+    <w:p>
+      <w:pPr>
+        <w:bidi w:val="0"/>
+        <w:spacing w:after="40"/>
+        <w:ind w:left="720"/>
+        <w:rPr>
+          <w:rFonts w:ascii="Calibri" w:hAnsi="Calibri" w:cs="Calibri"/>
+          <w:sz w:val="20"/>
+          <w:szCs w:val="20"/>
+        </w:rPr>
+      </w:pPr>
+      <w:r>
+        <w:rPr>
+          <w:rFonts w:ascii="Calibri" w:hAnsi="Calibri" w:cs="Calibri"/>
+          <w:sz w:val="20"/>
+          <w:szCs w:val="20"/>
+        </w:rPr>
+        <w:t xml:space="preserve">PARAM_LIST_ - </w:t>
+      </w:r>
+      <w:proofErr w:type="gramStart"/>
+      <w:r>
+        <w:rPr>
+          <w:rFonts w:ascii="Calibri" w:hAnsi="Calibri" w:cs="Calibri"/>
+          <w:sz w:val="20"/>
+          <w:szCs w:val="20"/>
+        </w:rPr>
+        <w:t xml:space="preserve">&gt; </w:t>
+      </w:r>
+      <w:r>
+        <w:rPr>
+          <w:rFonts w:ascii="Calibri" w:hAnsi="Calibri" w:cs="Calibri"/>
+          <w:sz w:val="20"/>
+          <w:szCs w:val="20"/>
+        </w:rPr>
+        <w:t xml:space="preserve"> ,</w:t>
+      </w:r>
+      <w:proofErr w:type="gramEnd"/>
+      <w:r>
+        <w:rPr>
+          <w:rFonts w:ascii="Calibri" w:hAnsi="Calibri" w:cs="Calibri"/>
+          <w:sz w:val="20"/>
+          <w:szCs w:val="20"/>
+        </w:rPr>
+        <w:t xml:space="preserve"> </w:t>
+      </w:r>
+      <w:r>
+        <w:rPr>
+          <w:rFonts w:ascii="Calibri" w:hAnsi="Calibri" w:cs="Calibri"/>
+          <w:sz w:val="20"/>
+          <w:szCs w:val="20"/>
+        </w:rPr>
+        <w:t>PARAM</w:t>
+      </w:r>
+      <w:r>
+        <w:rPr>
+          <w:rFonts w:ascii="Calibri" w:hAnsi="Calibri" w:cs="Calibri"/>
+          <w:sz w:val="20"/>
+          <w:szCs w:val="20"/>
+        </w:rPr>
+        <w:t xml:space="preserve"> PARAM_LIST_ | </w:t>
+      </w:r>
+      <w:r>
+        <w:rPr>
+          <w:rFonts w:ascii="Calibri" w:hAnsi="Calibri" w:cs="Calibri"/>
+          <w:sz w:val="20"/>
+          <w:szCs w:val="20"/>
+          <w:highlight w:val="cyan"/>
+        </w:rPr>
+        <w:t>ɛ</w:t>
+      </w:r>
+    </w:p>
+    <w:p>
+      <w:pPr>
+        <w:bidi w:val="0"/>
+        <w:spacing w:after="40"/>
+        <w:ind w:left="720"/>
+        <w:rPr>
+          <w:rFonts w:ascii="Calibri" w:hAnsi="Calibri" w:cs="Calibri"/>
+          <w:sz w:val="20"/>
+          <w:szCs w:val="20"/>
+        </w:rPr>
+      </w:pPr>
+      <w:r>
+        <w:rPr>
+          <w:rFonts w:ascii="Calibri" w:hAnsi="Calibri" w:cs="Calibri"/>
+          <w:sz w:val="20"/>
+          <w:szCs w:val="20"/>
+          <w:highlight w:val="yellow"/>
+        </w:rPr>
+        <w:t>PARAM -&gt; TYPE id PARAM_</w:t>
+      </w:r>
+    </w:p>
+    <w:p>
+      <w:pPr>
+        <w:bidi w:val="0"/>
+        <w:spacing w:after="40"/>
+        <w:ind w:left="720"/>
+        <w:rPr>
+          <w:rFonts w:ascii="Calibri" w:hAnsi="Calibri" w:cs="Calibri"/>
+          <w:sz w:val="20"/>
+          <w:szCs w:val="20"/>
+        </w:rPr>
+      </w:pPr>
+      <w:r>
+        <w:rPr>
+          <w:rFonts w:ascii="Calibri" w:hAnsi="Calibri" w:cs="Calibri"/>
+          <w:sz w:val="20"/>
+          <w:szCs w:val="20"/>
+          <w:highlight w:val="yellow"/>
+        </w:rPr>
+        <w:t xml:space="preserve">PARAM_ -&gt; </w:t>
+      </w:r>
+      <w:proofErr w:type="gramStart"/>
+      <w:r>
+        <w:rPr>
+          <w:rFonts w:ascii="Calibri" w:hAnsi="Calibri" w:cs="Calibri"/>
+          <w:sz w:val="20"/>
+          <w:szCs w:val="20"/>
+          <w:highlight w:val="yellow"/>
+        </w:rPr>
+        <w:t>[ DIM</w:t>
+      </w:r>
+      <w:proofErr w:type="gramEnd"/>
+      <w:r>
+        <w:rPr>
+          <w:rFonts w:ascii="Calibri" w:hAnsi="Calibri" w:cs="Calibri"/>
+          <w:sz w:val="20"/>
+          <w:szCs w:val="20"/>
+          <w:highlight w:val="yellow"/>
+        </w:rPr>
+        <w:t>_SIZES ] | ɛ</w:t>
+      </w:r>
+    </w:p>
+    <w:p>
+      <w:pPr>
+        <w:bidi w:val="0"/>
+        <w:spacing w:after="40"/>
+        <w:ind w:left="720"/>
+        <w:rPr>
+          <w:rFonts w:ascii="Calibri" w:hAnsi="Calibri" w:cs="Calibri"/>
+          <w:sz w:val="20"/>
+          <w:szCs w:val="20"/>
+          <w:highlight w:val="cyan"/>
+        </w:rPr>
+      </w:pPr>
+      <w:r>
+        <w:rPr>
+          <w:rFonts w:ascii="Calibri" w:hAnsi="Calibri" w:cs="Calibri"/>
+          <w:sz w:val="20"/>
+          <w:szCs w:val="20"/>
+          <w:highlight w:val="yellow"/>
+        </w:rPr>
+        <w:t xml:space="preserve">COMP_STMT -&gt; </w:t>
+      </w:r>
+      <w:proofErr w:type="gramStart"/>
+      <w:r>
+        <w:rPr>
+          <w:rFonts w:ascii="Calibri" w:hAnsi="Calibri" w:cs="Calibri"/>
+          <w:sz w:val="20"/>
+          <w:szCs w:val="20"/>
+          <w:highlight w:val="yellow"/>
+        </w:rPr>
+        <w:t xml:space="preserve">{ </w:t>
+      </w:r>
+      <w:r>
+        <w:rPr>
+          <w:rFonts w:ascii="Calibri" w:hAnsi="Calibri" w:cs="Calibri"/>
+          <w:sz w:val="20"/>
+          <w:szCs w:val="20"/>
+          <w:highlight w:val="cyan"/>
+        </w:rPr>
+        <w:t>VAR</w:t>
+      </w:r>
+      <w:proofErr w:type="gramEnd"/>
+      <w:r>
+        <w:rPr>
+          <w:rFonts w:ascii="Calibri" w:hAnsi="Calibri" w:cs="Calibri"/>
+          <w:sz w:val="20"/>
+          <w:szCs w:val="20"/>
+          <w:highlight w:val="cyan"/>
+        </w:rPr>
+        <w:t>_DEC_LIST</w:t>
+      </w:r>
+      <w:r>
+        <w:rPr>
+          <w:rFonts w:ascii="Calibri" w:hAnsi="Calibri" w:cs="Calibri"/>
+          <w:sz w:val="20"/>
+          <w:szCs w:val="20"/>
+          <w:highlight w:val="cyan"/>
+        </w:rPr>
+        <w:t>_</w:t>
+      </w:r>
+      <w:r>
+        <w:rPr>
+          <w:rFonts w:ascii="Calibri" w:hAnsi="Calibri" w:cs="Calibri"/>
+          <w:sz w:val="20"/>
+          <w:szCs w:val="20"/>
+          <w:highlight w:val="cyan"/>
+        </w:rPr>
+        <w:t xml:space="preserve"> </w:t>
+      </w:r>
+      <w:r>
+        <w:rPr>
+          <w:rFonts w:ascii="Calibri" w:hAnsi="Calibri" w:cs="Calibri"/>
+          <w:sz w:val="20"/>
+          <w:szCs w:val="20"/>
+          <w:highlight w:val="cyan"/>
+        </w:rPr>
+        <w:t xml:space="preserve"> </w:t>
+      </w:r>
+      <w:r>
+        <w:rPr>
+          <w:rFonts w:ascii="Calibri" w:hAnsi="Calibri" w:cs="Calibri"/>
+          <w:sz w:val="20"/>
+          <w:szCs w:val="20"/>
+          <w:highlight w:val="cyan"/>
+        </w:rPr>
+        <w:t>STMT_LIST }</w:t>
+      </w:r>
+    </w:p>
+    <w:p>
+      <w:pPr>
+        <w:bidi w:val="0"/>
+        <w:spacing w:after="40"/>
+        <w:ind w:left="720"/>
+        <w:rPr>
+          <w:rFonts w:ascii="Calibri" w:hAnsi="Calibri" w:cs="Calibri"/>
+          <w:sz w:val="20"/>
+          <w:szCs w:val="20"/>
+        </w:rPr>
+      </w:pPr>
+      <w:r>
+        <w:rPr>
+          <w:rFonts w:ascii="Calibri" w:hAnsi="Calibri" w:cs="Calibri"/>
+          <w:sz w:val="20"/>
+          <w:szCs w:val="20"/>
+          <w:highlight w:val="yellow"/>
+        </w:rPr>
+        <w:t>VAR_DEC_LIST_</w:t>
+      </w:r>
+      <w:r>
+        <w:rPr>
+          <w:rFonts w:ascii="Calibri" w:hAnsi="Calibri" w:cs="Calibri"/>
+          <w:sz w:val="20"/>
+          <w:szCs w:val="20"/>
+          <w:highlight w:val="yellow"/>
+        </w:rPr>
+        <w:t xml:space="preserve"> -&gt; </w:t>
+      </w:r>
+      <w:r>
+        <w:rPr>
+          <w:rFonts w:ascii="Calibri" w:hAnsi="Calibri" w:cs="Calibri"/>
+          <w:sz w:val="20"/>
+          <w:szCs w:val="20"/>
+          <w:highlight w:val="cyan"/>
+        </w:rPr>
+        <w:t>VAR_DEC VAR_DEC_LIST_</w:t>
+      </w:r>
+      <w:r>
+        <w:rPr>
+          <w:rFonts w:ascii="Calibri" w:hAnsi="Calibri" w:cs="Calibri"/>
+          <w:sz w:val="20"/>
+          <w:szCs w:val="20"/>
+          <w:highlight w:val="cyan"/>
+        </w:rPr>
+        <w:t>| ɛ</w:t>
+      </w:r>
+    </w:p>
+    <w:p>
+      <w:pPr>
+        <w:bidi w:val="0"/>
+        <w:spacing w:after="40"/>
+        <w:ind w:left="720"/>
+        <w:rPr>
+          <w:rFonts w:ascii="Calibri" w:hAnsi="Calibri" w:cs="Calibri"/>
+          <w:sz w:val="20"/>
+          <w:szCs w:val="20"/>
+        </w:rPr>
+      </w:pPr>
+      <w:r>
+        <w:rPr>
+          <w:rFonts w:ascii="Calibri" w:hAnsi="Calibri" w:cs="Calibri"/>
+          <w:sz w:val="20"/>
+          <w:szCs w:val="20"/>
+          <w:highlight w:val="yellow"/>
+        </w:rPr>
+        <w:t>STMT_LIST -&gt; STMT STMT_LIST_</w:t>
+      </w:r>
+    </w:p>
+    <w:p>
+      <w:pPr>
+        <w:bidi w:val="0"/>
+        <w:spacing w:after="40"/>
+        <w:ind w:left="720"/>
+        <w:rPr>
+          <w:rFonts w:ascii="Calibri" w:hAnsi="Calibri" w:cs="Calibri"/>
+          <w:sz w:val="20"/>
+          <w:szCs w:val="20"/>
+        </w:rPr>
+      </w:pPr>
+      <w:r>
+        <w:rPr>
+          <w:rFonts w:ascii="Calibri" w:hAnsi="Calibri" w:cs="Calibri"/>
+          <w:sz w:val="20"/>
+          <w:szCs w:val="20"/>
+          <w:highlight w:val="yellow"/>
+        </w:rPr>
+        <w:t>STMT_LIST_ -</w:t>
+      </w:r>
+      <w:proofErr w:type="gramStart"/>
+      <w:r>
+        <w:rPr>
+          <w:rFonts w:ascii="Calibri" w:hAnsi="Calibri" w:cs="Calibri"/>
+          <w:sz w:val="20"/>
+          <w:szCs w:val="20"/>
+          <w:highlight w:val="yellow"/>
+        </w:rPr>
+        <w:t>&gt; ;</w:t>
+      </w:r>
+      <w:proofErr w:type="gramEnd"/>
+      <w:r>
+        <w:rPr>
+          <w:rFonts w:ascii="Calibri" w:hAnsi="Calibri" w:cs="Calibri"/>
+          <w:sz w:val="20"/>
+          <w:szCs w:val="20"/>
+          <w:highlight w:val="yellow"/>
+        </w:rPr>
+        <w:t xml:space="preserve"> STMT STMT_LIST_ | ɛ</w:t>
+      </w:r>
+    </w:p>
+    <w:p>
+      <w:pPr>
+        <w:bidi w:val="0"/>
+        <w:spacing w:after="40"/>
+        <w:ind w:left="720"/>
+        <w:rPr>
+          <w:rFonts w:ascii="Calibri" w:hAnsi="Calibri" w:cs="Calibri"/>
+          <w:sz w:val="20"/>
+          <w:szCs w:val="20"/>
+        </w:rPr>
+      </w:pPr>
+      <w:r>
+        <w:rPr>
+          <w:rFonts w:ascii="Calibri" w:hAnsi="Calibri" w:cs="Calibri"/>
+          <w:sz w:val="20"/>
+          <w:szCs w:val="20"/>
+          <w:highlight w:val="yellow"/>
+        </w:rPr>
+        <w:t>STMT -&gt; id</w:t>
+      </w:r>
+      <w:r>
+        <w:rPr>
+          <w:rFonts w:ascii="Calibri" w:hAnsi="Calibri" w:cs="Calibri"/>
+          <w:sz w:val="20"/>
+          <w:szCs w:val="20"/>
+          <w:highlight w:val="yellow"/>
+        </w:rPr>
+        <w:t xml:space="preserve"> STMT_</w:t>
+      </w:r>
+      <w:r>
+        <w:rPr>
+          <w:rFonts w:ascii="Calibri" w:hAnsi="Calibri" w:cs="Calibri"/>
+          <w:sz w:val="20"/>
+          <w:szCs w:val="20"/>
+          <w:highlight w:val="yellow"/>
+        </w:rPr>
+        <w:t>| COMP_STMT | IF_STMT | RETURN_STMT</w:t>
+      </w:r>
+    </w:p>
+    <w:p>
+      <w:pPr>
+        <w:bidi w:val="0"/>
+        <w:spacing w:after="40"/>
+        <w:ind w:left="720"/>
+        <w:rPr>
+          <w:rFonts w:ascii="Calibri" w:hAnsi="Calibri" w:cs="Calibri"/>
+          <w:sz w:val="20"/>
+          <w:szCs w:val="20"/>
+        </w:rPr>
+      </w:pPr>
+      <w:r>
+        <w:rPr>
+          <w:rFonts w:ascii="Calibri" w:hAnsi="Calibri" w:cs="Calibri"/>
+          <w:sz w:val="20"/>
+          <w:szCs w:val="20"/>
+          <w:highlight w:val="green"/>
+        </w:rPr>
+        <w:t xml:space="preserve">STMT_ -&gt; VAR_ = EXPR | </w:t>
+      </w:r>
+      <w:proofErr w:type="gramStart"/>
+      <w:r>
+        <w:rPr>
+          <w:rFonts w:ascii="Calibri" w:hAnsi="Calibri" w:cs="Calibri"/>
+          <w:sz w:val="20"/>
+          <w:szCs w:val="20"/>
+          <w:highlight w:val="green"/>
+        </w:rPr>
+        <w:t>( ARGS</w:t>
+      </w:r>
+      <w:proofErr w:type="gramEnd"/>
+      <w:r>
+        <w:rPr>
+          <w:rFonts w:ascii="Calibri" w:hAnsi="Calibri" w:cs="Calibri"/>
+          <w:sz w:val="20"/>
+          <w:szCs w:val="20"/>
+          <w:highlight w:val="green"/>
+        </w:rPr>
+        <w:t xml:space="preserve"> )</w:t>
+      </w:r>
+    </w:p>
+    <w:p>
+      <w:pPr>
+        <w:bidi w:val="0"/>
+        <w:spacing w:after="40"/>
+        <w:ind w:left="720"/>
+        <w:rPr>
+          <w:rFonts w:ascii="Calibri" w:hAnsi="Calibri" w:cs="Calibri"/>
+          <w:sz w:val="20"/>
+          <w:szCs w:val="20"/>
+        </w:rPr>
+      </w:pPr>
+      <w:r>
+        <w:rPr>
+          <w:rFonts w:ascii="Calibri" w:hAnsi="Calibri" w:cs="Calibri"/>
+          <w:sz w:val="20"/>
+          <w:szCs w:val="20"/>
+          <w:highlight w:val="yellow"/>
+        </w:rPr>
+        <w:t xml:space="preserve">IF_STMT -&gt; if </w:t>
+      </w:r>
+      <w:proofErr w:type="gramStart"/>
+      <w:r>
+        <w:rPr>
+          <w:rFonts w:ascii="Calibri" w:hAnsi="Calibri" w:cs="Calibri"/>
+          <w:sz w:val="20"/>
+          <w:szCs w:val="20"/>
+          <w:highlight w:val="yellow"/>
+        </w:rPr>
+        <w:t>( CONDITION</w:t>
+      </w:r>
+      <w:proofErr w:type="gramEnd"/>
+      <w:r>
+        <w:rPr>
+          <w:rFonts w:ascii="Calibri" w:hAnsi="Calibri" w:cs="Calibri"/>
+          <w:sz w:val="20"/>
+          <w:szCs w:val="20"/>
+          <w:highlight w:val="yellow"/>
+        </w:rPr>
+        <w:t xml:space="preserve"> ) STMT</w:t>
+      </w:r>
+    </w:p>
+    <w:p>
+      <w:pPr>
+        <w:bidi w:val="0"/>
+        <w:spacing w:after="40"/>
+        <w:ind w:left="720"/>
+        <w:rPr>
+          <w:rFonts w:ascii="Calibri" w:hAnsi="Calibri" w:cs="Calibri"/>
+          <w:color w:val="000000" w:themeColor="text1"/>
+          <w:sz w:val="20"/>
+          <w:szCs w:val="20"/>
+        </w:rPr>
+      </w:pPr>
+      <w:r>
+        <w:rPr>
+          <w:rFonts w:ascii="Calibri" w:hAnsi="Calibri" w:cs="Calibri"/>
+          <w:color w:val="000000" w:themeColor="text1"/>
+          <w:sz w:val="20"/>
+          <w:szCs w:val="20"/>
+          <w:highlight w:val="yellow"/>
+        </w:rPr>
+        <w:t>ARGS -&gt; ARG_LIST | ɛ</w:t>
+      </w:r>
+    </w:p>
+    <w:p>
+      <w:pPr>
+        <w:bidi w:val="0"/>
+        <w:spacing w:after="40"/>
+        <w:ind w:left="720"/>
+        <w:rPr>
+          <w:rFonts w:ascii="Calibri" w:hAnsi="Calibri" w:cs="Calibri"/>
+          <w:sz w:val="20"/>
+          <w:szCs w:val="20"/>
+        </w:rPr>
+      </w:pPr>
+      <w:r>
+        <w:rPr>
+          <w:rFonts w:ascii="Calibri" w:hAnsi="Calibri" w:cs="Calibri"/>
+          <w:sz w:val="20"/>
+          <w:szCs w:val="20"/>
+          <w:highlight w:val="yellow"/>
+        </w:rPr>
+        <w:t>ARG_LIST -&gt; EXPR ARG_LIST_</w:t>
+      </w:r>
+    </w:p>
+    <w:p>
+      <w:pPr>
+        <w:bidi w:val="0"/>
+        <w:spacing w:after="40"/>
+        <w:ind w:left="720"/>
+        <w:rPr>
+          <w:rFonts w:ascii="Calibri" w:hAnsi="Calibri" w:cs="Calibri"/>
+          <w:sz w:val="20"/>
+          <w:szCs w:val="20"/>
+        </w:rPr>
+      </w:pPr>
+      <w:r>
+        <w:rPr>
+          <w:rFonts w:ascii="Calibri" w:hAnsi="Calibri" w:cs="Calibri"/>
+          <w:sz w:val="20"/>
+          <w:szCs w:val="20"/>
+          <w:highlight w:val="yellow"/>
+        </w:rPr>
+        <w:t>ARG_LIST_ -</w:t>
+      </w:r>
+      <w:proofErr w:type="gramStart"/>
+      <w:r>
+        <w:rPr>
+          <w:rFonts w:ascii="Calibri" w:hAnsi="Calibri" w:cs="Calibri"/>
+          <w:sz w:val="20"/>
+          <w:szCs w:val="20"/>
+          <w:highlight w:val="yellow"/>
+        </w:rPr>
+        <w:t>&gt; ,</w:t>
+      </w:r>
+      <w:proofErr w:type="gramEnd"/>
+      <w:r>
+        <w:rPr>
+          <w:rFonts w:ascii="Calibri" w:hAnsi="Calibri" w:cs="Calibri"/>
+          <w:sz w:val="20"/>
+          <w:szCs w:val="20"/>
+          <w:highlight w:val="yellow"/>
+        </w:rPr>
+        <w:t xml:space="preserve"> EXPR ARG_LIST_ | ɛ</w:t>
+      </w:r>
+    </w:p>
+    <w:p>
+      <w:pPr>
+        <w:bidi w:val="0"/>
+        <w:spacing w:after="40"/>
+        <w:ind w:left="720"/>
+        <w:rPr>
+          <w:rFonts w:ascii="Calibri" w:hAnsi="Calibri" w:cs="Calibri"/>
+          <w:sz w:val="20"/>
+          <w:szCs w:val="20"/>
+          <w:highlight w:val="yellow"/>
+        </w:rPr>
+      </w:pPr>
+      <w:r>
+        <w:rPr>
+          <w:rFonts w:ascii="Calibri" w:hAnsi="Calibri" w:cs="Calibri"/>
+          <w:sz w:val="20"/>
+          <w:szCs w:val="20"/>
+          <w:highlight w:val="yellow"/>
+        </w:rPr>
+        <w:t>RETURN_STMT -&gt; return RETURN_STMT_</w:t>
+      </w:r>
+    </w:p>
+    <w:p>
+      <w:pPr>
+        <w:bidi w:val="0"/>
+        <w:spacing w:after="40"/>
+        <w:ind w:left="720"/>
+        <w:rPr>
+          <w:rFonts w:ascii="Calibri" w:hAnsi="Calibri" w:cs="Calibri"/>
+          <w:sz w:val="20"/>
+          <w:szCs w:val="20"/>
+          <w:highlight w:val="yellow"/>
+        </w:rPr>
+      </w:pPr>
+      <w:r>
+        <w:rPr>
+          <w:rFonts w:ascii="Calibri" w:hAnsi="Calibri" w:cs="Calibri"/>
+          <w:sz w:val="20"/>
+          <w:szCs w:val="20"/>
+          <w:highlight w:val="yellow"/>
+        </w:rPr>
+        <w:t>RETURN_STMT_ -&gt; EXPR | ɛ</w:t>
+      </w:r>
+    </w:p>
+    <w:p>
+      <w:pPr>
+        <w:bidi w:val="0"/>
+        <w:spacing w:after="40"/>
+        <w:ind w:left="720"/>
+        <w:rPr>
+          <w:rFonts w:ascii="Calibri" w:hAnsi="Calibri" w:cs="Calibri"/>
+          <w:sz w:val="20"/>
+          <w:szCs w:val="20"/>
+          <w:highlight w:val="yellow"/>
+        </w:rPr>
+      </w:pPr>
+      <w:r>
+        <w:rPr>
+          <w:rFonts w:ascii="Calibri" w:hAnsi="Calibri" w:cs="Calibri"/>
+          <w:sz w:val="20"/>
+          <w:szCs w:val="20"/>
+          <w:highlight w:val="yellow"/>
+        </w:rPr>
+        <w:t xml:space="preserve">VAR_ -&gt; </w:t>
+      </w:r>
+      <w:proofErr w:type="gramStart"/>
+      <w:r>
+        <w:rPr>
+          <w:rFonts w:ascii="Calibri" w:hAnsi="Calibri" w:cs="Calibri"/>
+          <w:sz w:val="20"/>
+          <w:szCs w:val="20"/>
+          <w:highlight w:val="yellow"/>
+        </w:rPr>
+        <w:t>[ EXPR</w:t>
+      </w:r>
+      <w:proofErr w:type="gramEnd"/>
+      <w:r>
+        <w:rPr>
+          <w:rFonts w:ascii="Calibri" w:hAnsi="Calibri" w:cs="Calibri"/>
+          <w:sz w:val="20"/>
+          <w:szCs w:val="20"/>
+          <w:highlight w:val="yellow"/>
+        </w:rPr>
+        <w:t>_LIST ] | ɛ</w:t>
       </w:r>
     </w:p>
     <w:p>
@@ -1539,6 +1555,60 @@
           <w:highlight w:val="yellow"/>
         </w:rPr>
         <w:t xml:space="preserve"> )</w:t>
+      </w:r>
+    </w:p>
+    <w:p>
+      <w:pPr>
+        <w:bidi w:val="0"/>
+        <w:spacing w:after="40"/>
+        <w:ind w:firstLine="720"/>
+        <w:rPr>
+          <w:rFonts w:ascii="Calibri" w:hAnsi="Calibri" w:cs="Calibri"/>
+          <w:sz w:val="20"/>
+          <w:szCs w:val="20"/>
+        </w:rPr>
+      </w:pPr>
+    </w:p>
+    <w:p>
+      <w:pPr>
+        <w:bidi w:val="0"/>
+        <w:spacing w:after="40"/>
+        <w:ind w:firstLine="720"/>
+        <w:rPr>
+          <w:rFonts w:ascii="Calibri" w:hAnsi="Calibri" w:cs="Calibri"/>
+          <w:sz w:val="20"/>
+          <w:szCs w:val="20"/>
+        </w:rPr>
+      </w:pPr>
+    </w:p>
+    <w:p>
+      <w:pPr>
+        <w:bidi w:val="0"/>
+        <w:spacing w:after="40"/>
+        <w:ind w:firstLine="720"/>
+        <w:rPr>
+          <w:rFonts w:ascii="Calibri" w:hAnsi="Calibri" w:cs="Calibri"/>
+          <w:sz w:val="20"/>
+          <w:szCs w:val="20"/>
+        </w:rPr>
+      </w:pPr>
+      <w:proofErr w:type="gramStart"/>
+      <w:r>
+        <w:rPr>
+          <w:rFonts w:ascii="Calibri" w:hAnsi="Calibri" w:cs="Calibri"/>
+          <w:sz w:val="20"/>
+          <w:szCs w:val="20"/>
+        </w:rPr>
+        <w:t>0  1</w:t>
+      </w:r>
+      <w:proofErr w:type="gramEnd"/>
+      <w:r>
+        <w:rPr>
+          <w:rFonts w:ascii="Calibri" w:hAnsi="Calibri" w:cs="Calibri"/>
+          <w:sz w:val="20"/>
+          <w:szCs w:val="20"/>
+        </w:rPr>
+        <w:t xml:space="preserve">  2  3  4 </w:t>
       </w:r>
     </w:p>
     <w:sectPr>

</xml_diff>